<commit_message>
report: add heading "things to notice when running the app"
</commit_message>
<xml_diff>
--- a/report/report.docx
+++ b/report/report.docx
@@ -118,8 +118,20 @@
           <w:sz w:val="33"/>
           <w:szCs w:val="33"/>
         </w:rPr>
-        <w:t>Final</w:t>
-      </w:r>
+        <w:t>Final Delivery</w:t>
+      </w:r>
+    </w:p>
+    <w:p>
+      <w:pPr>
+        <w:pStyle w:val="Normal"/>
+        <w:spacing w:lineRule="auto" w:line="240" w:before="480" w:after="0"/>
+        <w:jc w:val="center"/>
+        <w:rPr>
+          <w:rFonts w:ascii="Times New Roman" w:hAnsi="Times New Roman" w:eastAsia="Times New Roman" w:cs="Times New Roman"/>
+          <w:sz w:val="24"/>
+          <w:szCs w:val="24"/>
+        </w:rPr>
+      </w:pPr>
       <w:r>
         <w:rPr>
           <w:rFonts w:eastAsia="Times New Roman"/>
@@ -131,45 +143,7 @@
           <w:sz w:val="33"/>
           <w:szCs w:val="33"/>
         </w:rPr>
-        <w:t xml:space="preserve"> Delivery</w:t>
-      </w:r>
-    </w:p>
-    <w:p>
-      <w:pPr>
-        <w:pStyle w:val="Normal"/>
-        <w:spacing w:lineRule="auto" w:line="240" w:before="480" w:after="0"/>
-        <w:jc w:val="center"/>
-        <w:rPr>
-          <w:rFonts w:ascii="Times New Roman" w:hAnsi="Times New Roman" w:eastAsia="Times New Roman" w:cs="Times New Roman"/>
-          <w:sz w:val="24"/>
-          <w:szCs w:val="24"/>
-        </w:rPr>
-      </w:pPr>
-      <w:r>
-        <w:rPr>
-          <w:rFonts w:eastAsia="Times New Roman"/>
-          <w:b/>
-          <w:bCs/>
-          <w:i/>
-          <w:iCs/>
-          <w:color w:val="000066"/>
-          <w:sz w:val="33"/>
-          <w:szCs w:val="33"/>
-        </w:rPr>
-        <w:t>Mobile</w:t>
-      </w:r>
-      <w:r>
-        <w:rPr>
-          <w:rFonts w:eastAsia="Times New Roman"/>
-          <w:b/>
-          <w:bCs/>
-          <w:i/>
-          <w:iCs/>
-          <w:color w:val="000066"/>
-          <w:sz w:val="33"/>
-          <w:szCs w:val="33"/>
-        </w:rPr>
-        <w:t xml:space="preserve"> Applications</w:t>
+        <w:t>Mobile Applications</w:t>
       </w:r>
     </w:p>
     <w:p>
@@ -688,14 +662,33 @@
             </w:tabs>
             <w:rPr/>
           </w:pPr>
+          <w:hyperlink w:anchor="__RefHeading___Toc284_1745410332">
+            <w:r>
+              <w:rPr>
+                <w:rStyle w:val="IndexLink"/>
+              </w:rPr>
+              <w:t>6. Things to Notice When Running the App</w:t>
+              <w:tab/>
+              <w:t>9</w:t>
+            </w:r>
+          </w:hyperlink>
+        </w:p>
+        <w:p>
+          <w:pPr>
+            <w:pStyle w:val="Contents1"/>
+            <w:tabs>
+              <w:tab w:val="right" w:pos="9026" w:leader="dot"/>
+            </w:tabs>
+            <w:rPr/>
+          </w:pPr>
           <w:hyperlink w:anchor="__RefHeading___Toc877_4103440830">
             <w:r>
               <w:rPr>
                 <w:rStyle w:val="IndexLink"/>
               </w:rPr>
-              <w:t>6. Summary And Outlook</w:t>
+              <w:t>7. Summary And Outlook</w:t>
               <w:tab/>
-              <w:t>9</w:t>
+              <w:t>10</w:t>
             </w:r>
           </w:hyperlink>
         </w:p>
@@ -712,9 +705,9 @@
               <w:rPr>
                 <w:rStyle w:val="IndexLink"/>
               </w:rPr>
-              <w:t>7. References</w:t>
+              <w:t>9. References</w:t>
               <w:tab/>
-              <w:t>10</w:t>
+              <w:t>11</w:t>
             </w:r>
           </w:hyperlink>
           <w:r>
@@ -735,7 +728,10 @@
         </w:rPr>
       </w:pPr>
       <w:r>
-        <w:rPr/>
+        <w:rPr>
+          <w:b/>
+          <w:bCs/>
+        </w:rPr>
       </w:r>
       <w:r>
         <w:br w:type="page"/>
@@ -778,11 +774,7 @@
       </w:pPr>
       <w:r>
         <w:rPr/>
-        <w:t xml:space="preserve">This project consists </w:t>
-      </w:r>
-      <w:r>
-        <w:rPr/>
-        <w:t>of a tracking app for runners and cyclers. The main focus is to allow users to track their runs and paths that they do when exercising. And also have the ability to see the current weather to be able to gear up correctly for the weather.</w:t>
+        <w:t>This project consists of a tracking app for runners and cyclers. The main focus is to allow users to track their runs and paths that they do when exercising. And also have the ability to see the current weather to be able to gear up correctly for the weather.</w:t>
       </w:r>
     </w:p>
     <w:p>
@@ -804,19 +796,22 @@
         </w:rPr>
       </w:pPr>
       <w:r>
-        <w:rPr/>
-      </w:r>
-      <w:r>
-        <w:br w:type="page"/>
-      </w:r>
-    </w:p>
-    <w:p>
-      <w:pPr>
-        <w:pStyle w:val="Heading1"/>
         <w:rPr>
           <w:b/>
           <w:bCs/>
         </w:rPr>
+      </w:r>
+      <w:r>
+        <w:br w:type="page"/>
+      </w:r>
+    </w:p>
+    <w:p>
+      <w:pPr>
+        <w:pStyle w:val="Heading1"/>
+        <w:rPr>
+          <w:b/>
+          <w:bCs/>
+        </w:rPr>
       </w:pPr>
       <w:bookmarkStart w:id="3" w:name="__RefHeading___Toc855_4103440830"/>
       <w:bookmarkEnd w:id="3"/>
@@ -868,11 +863,7 @@
       <w:bookmarkEnd w:id="4"/>
       <w:r>
         <w:rPr/>
-        <w:t xml:space="preserve">Login, database handling, </w:t>
-      </w:r>
-      <w:r>
-        <w:rPr/>
-        <w:t>and main view</w:t>
+        <w:t>Login, database handling, and main view</w:t>
       </w:r>
     </w:p>
     <w:p>
@@ -1046,11 +1037,7 @@
       <w:bookmarkEnd w:id="6"/>
       <w:r>
         <w:rPr/>
-        <w:t xml:space="preserve">Weather </w:t>
-      </w:r>
-      <w:r>
-        <w:rPr/>
-        <w:t>and permissions</w:t>
+        <w:t>Weather and permissions</w:t>
       </w:r>
     </w:p>
     <w:p>
@@ -1112,11 +1099,7 @@
       <w:bookmarkEnd w:id="7"/>
       <w:r>
         <w:rPr/>
-        <w:t>W</w:t>
-      </w:r>
-      <w:r>
-        <w:rPr/>
-        <w:t>orkload</w:t>
+        <w:t>Workload</w:t>
       </w:r>
     </w:p>
     <w:p>
@@ -1295,1559 +1278,1559 @@
             <wp:effectExtent l="0" t="0" r="0" b="0"/>
             <wp:wrapThrough wrapText="largest">
               <wp:wrapPolygon edited="0">
-                <wp:start x="-2" y="26"/>
-                <wp:lineTo x="-2" y="54"/>
-                <wp:lineTo x="-2" y="82"/>
-                <wp:lineTo x="-2" y="110"/>
-                <wp:lineTo x="-2" y="137"/>
-                <wp:lineTo x="-2" y="165"/>
-                <wp:lineTo x="-2" y="193"/>
-                <wp:lineTo x="-2" y="221"/>
-                <wp:lineTo x="-2" y="248"/>
-                <wp:lineTo x="-2" y="276"/>
-                <wp:lineTo x="-2" y="304"/>
-                <wp:lineTo x="-2" y="332"/>
-                <wp:lineTo x="-2" y="359"/>
-                <wp:lineTo x="-2" y="387"/>
-                <wp:lineTo x="-2" y="415"/>
-                <wp:lineTo x="-2" y="442"/>
-                <wp:lineTo x="-2" y="469"/>
-                <wp:lineTo x="-2" y="497"/>
-                <wp:lineTo x="-2" y="525"/>
-                <wp:lineTo x="-2" y="553"/>
-                <wp:lineTo x="-2" y="581"/>
-                <wp:lineTo x="-2" y="608"/>
-                <wp:lineTo x="-2" y="636"/>
-                <wp:lineTo x="-2" y="664"/>
-                <wp:lineTo x="-2" y="692"/>
-                <wp:lineTo x="-2" y="719"/>
-                <wp:lineTo x="-2" y="747"/>
-                <wp:lineTo x="-2" y="775"/>
-                <wp:lineTo x="-2" y="803"/>
-                <wp:lineTo x="-2" y="830"/>
-                <wp:lineTo x="-2" y="857"/>
-                <wp:lineTo x="-2" y="885"/>
-                <wp:lineTo x="-2" y="913"/>
-                <wp:lineTo x="-2" y="940"/>
-                <wp:lineTo x="-2" y="968"/>
-                <wp:lineTo x="-2" y="996"/>
-                <wp:lineTo x="-2" y="1024"/>
-                <wp:lineTo x="-2" y="1052"/>
-                <wp:lineTo x="-2" y="1079"/>
-                <wp:lineTo x="-2" y="1107"/>
-                <wp:lineTo x="-2" y="1135"/>
-                <wp:lineTo x="-2" y="1163"/>
-                <wp:lineTo x="-2" y="1190"/>
-                <wp:lineTo x="-2" y="1218"/>
-                <wp:lineTo x="-2" y="1246"/>
-                <wp:lineTo x="-2" y="1273"/>
-                <wp:lineTo x="-2" y="1300"/>
-                <wp:lineTo x="-2" y="1328"/>
-                <wp:lineTo x="-2" y="1356"/>
-                <wp:lineTo x="-2" y="1384"/>
-                <wp:lineTo x="-2" y="1411"/>
-                <wp:lineTo x="-2" y="1439"/>
-                <wp:lineTo x="-2" y="1467"/>
-                <wp:lineTo x="-2" y="1495"/>
-                <wp:lineTo x="-2" y="1522"/>
-                <wp:lineTo x="-2" y="1550"/>
-                <wp:lineTo x="-2" y="1578"/>
-                <wp:lineTo x="-2" y="1606"/>
-                <wp:lineTo x="-2" y="1634"/>
-                <wp:lineTo x="-2" y="1661"/>
-                <wp:lineTo x="-2" y="1689"/>
-                <wp:lineTo x="-2" y="1716"/>
-                <wp:lineTo x="-2" y="1744"/>
-                <wp:lineTo x="-2" y="1771"/>
-                <wp:lineTo x="-2" y="1799"/>
-                <wp:lineTo x="-2" y="1827"/>
-                <wp:lineTo x="-2" y="1855"/>
-                <wp:lineTo x="-2" y="1882"/>
-                <wp:lineTo x="-2" y="1910"/>
-                <wp:lineTo x="-2" y="1938"/>
-                <wp:lineTo x="-2" y="1966"/>
-                <wp:lineTo x="-2" y="1993"/>
-                <wp:lineTo x="-2" y="2021"/>
-                <wp:lineTo x="-2" y="2049"/>
-                <wp:lineTo x="-2" y="2077"/>
-                <wp:lineTo x="-2" y="2105"/>
-                <wp:lineTo x="-2" y="2131"/>
-                <wp:lineTo x="-2" y="2159"/>
-                <wp:lineTo x="-2" y="2187"/>
-                <wp:lineTo x="-2" y="2215"/>
-                <wp:lineTo x="-2" y="2242"/>
-                <wp:lineTo x="-2" y="2270"/>
-                <wp:lineTo x="-2" y="2298"/>
-                <wp:lineTo x="-2" y="2326"/>
-                <wp:lineTo x="-2" y="2353"/>
-                <wp:lineTo x="-2" y="2381"/>
-                <wp:lineTo x="-2" y="2409"/>
-                <wp:lineTo x="-2" y="2437"/>
-                <wp:lineTo x="-2" y="2464"/>
-                <wp:lineTo x="-2" y="2492"/>
-                <wp:lineTo x="-2" y="2520"/>
-                <wp:lineTo x="-2" y="2547"/>
-                <wp:lineTo x="-2" y="2575"/>
-                <wp:lineTo x="-2" y="2602"/>
-                <wp:lineTo x="-2" y="2630"/>
-                <wp:lineTo x="-2" y="2658"/>
-                <wp:lineTo x="-2" y="2686"/>
-                <wp:lineTo x="-2" y="2713"/>
-                <wp:lineTo x="-2" y="2741"/>
-                <wp:lineTo x="-2" y="2769"/>
-                <wp:lineTo x="-2" y="2797"/>
-                <wp:lineTo x="-2" y="2824"/>
-                <wp:lineTo x="-2" y="2852"/>
-                <wp:lineTo x="-2" y="2880"/>
-                <wp:lineTo x="-2" y="2908"/>
-                <wp:lineTo x="-2" y="2935"/>
-                <wp:lineTo x="-2" y="2962"/>
-                <wp:lineTo x="-2" y="2990"/>
-                <wp:lineTo x="-2" y="3018"/>
-                <wp:lineTo x="-2" y="3045"/>
-                <wp:lineTo x="-2" y="3073"/>
-                <wp:lineTo x="-2" y="3101"/>
-                <wp:lineTo x="-2" y="3129"/>
-                <wp:lineTo x="-2" y="3157"/>
-                <wp:lineTo x="-2" y="3184"/>
-                <wp:lineTo x="-2" y="3212"/>
-                <wp:lineTo x="-2" y="3240"/>
-                <wp:lineTo x="-2" y="3268"/>
-                <wp:lineTo x="-2" y="3295"/>
-                <wp:lineTo x="-2" y="3323"/>
-                <wp:lineTo x="-2" y="3351"/>
-                <wp:lineTo x="-2" y="3379"/>
-                <wp:lineTo x="-2" y="3405"/>
-                <wp:lineTo x="-2" y="3433"/>
-                <wp:lineTo x="-2" y="3461"/>
-                <wp:lineTo x="-2" y="3489"/>
-                <wp:lineTo x="-2" y="3516"/>
-                <wp:lineTo x="-2" y="3544"/>
-                <wp:lineTo x="-2" y="3572"/>
-                <wp:lineTo x="-2" y="3600"/>
-                <wp:lineTo x="-2" y="3628"/>
-                <wp:lineTo x="-2" y="3655"/>
-                <wp:lineTo x="-2" y="3683"/>
-                <wp:lineTo x="-2" y="3711"/>
-                <wp:lineTo x="-2" y="3739"/>
-                <wp:lineTo x="-2" y="3766"/>
-                <wp:lineTo x="-2" y="3794"/>
-                <wp:lineTo x="-2" y="3821"/>
-                <wp:lineTo x="-2" y="3849"/>
-                <wp:lineTo x="-2" y="3876"/>
-                <wp:lineTo x="-2" y="3904"/>
-                <wp:lineTo x="-2" y="3932"/>
-                <wp:lineTo x="-2" y="3960"/>
-                <wp:lineTo x="-2" y="3987"/>
-                <wp:lineTo x="-2" y="4015"/>
-                <wp:lineTo x="-2" y="4043"/>
-                <wp:lineTo x="-2" y="4071"/>
-                <wp:lineTo x="-2" y="4098"/>
-                <wp:lineTo x="-2" y="4126"/>
-                <wp:lineTo x="-2" y="4154"/>
-                <wp:lineTo x="-2" y="4182"/>
-                <wp:lineTo x="-2" y="4210"/>
-                <wp:lineTo x="-2" y="4236"/>
-                <wp:lineTo x="-2" y="4264"/>
-                <wp:lineTo x="-2" y="4292"/>
-                <wp:lineTo x="-2" y="4320"/>
-                <wp:lineTo x="-2" y="4347"/>
-                <wp:lineTo x="-2" y="4375"/>
-                <wp:lineTo x="-2" y="4403"/>
-                <wp:lineTo x="-2" y="4431"/>
-                <wp:lineTo x="-2" y="4458"/>
-                <wp:lineTo x="-2" y="4486"/>
-                <wp:lineTo x="-2" y="4514"/>
-                <wp:lineTo x="-2" y="4542"/>
-                <wp:lineTo x="-2" y="4569"/>
-                <wp:lineTo x="-2" y="4597"/>
-                <wp:lineTo x="-2" y="4625"/>
-                <wp:lineTo x="-2" y="4652"/>
-                <wp:lineTo x="-2" y="4680"/>
-                <wp:lineTo x="-2" y="4707"/>
-                <wp:lineTo x="-2" y="4735"/>
-                <wp:lineTo x="-2" y="4763"/>
-                <wp:lineTo x="-2" y="4791"/>
-                <wp:lineTo x="-2" y="4818"/>
-                <wp:lineTo x="-2" y="4846"/>
-                <wp:lineTo x="-2" y="4874"/>
-                <wp:lineTo x="-2" y="4902"/>
-                <wp:lineTo x="-2" y="4929"/>
-                <wp:lineTo x="-2" y="4957"/>
-                <wp:lineTo x="-2" y="4985"/>
-                <wp:lineTo x="-2" y="5013"/>
-                <wp:lineTo x="-2" y="5040"/>
-                <wp:lineTo x="-2" y="5068"/>
-                <wp:lineTo x="-2" y="5095"/>
-                <wp:lineTo x="-2" y="5123"/>
-                <wp:lineTo x="-2" y="5151"/>
-                <wp:lineTo x="-2" y="5178"/>
-                <wp:lineTo x="-2" y="5206"/>
-                <wp:lineTo x="-2" y="5234"/>
-                <wp:lineTo x="-2" y="5262"/>
-                <wp:lineTo x="-2" y="5289"/>
-                <wp:lineTo x="-2" y="5317"/>
-                <wp:lineTo x="-2" y="5345"/>
-                <wp:lineTo x="-2" y="5373"/>
-                <wp:lineTo x="-2" y="5400"/>
-                <wp:lineTo x="-2" y="5428"/>
-                <wp:lineTo x="-2" y="5456"/>
-                <wp:lineTo x="-2" y="5484"/>
-                <wp:lineTo x="-2" y="5510"/>
-                <wp:lineTo x="-2" y="5538"/>
-                <wp:lineTo x="-2" y="5566"/>
-                <wp:lineTo x="-2" y="5594"/>
-                <wp:lineTo x="-2" y="5621"/>
-                <wp:lineTo x="-2" y="5649"/>
-                <wp:lineTo x="-2" y="5677"/>
-                <wp:lineTo x="-2" y="5705"/>
-                <wp:lineTo x="-2" y="5733"/>
-                <wp:lineTo x="-2" y="5760"/>
-                <wp:lineTo x="-2" y="5788"/>
-                <wp:lineTo x="-2" y="5816"/>
-                <wp:lineTo x="-2" y="5844"/>
-                <wp:lineTo x="-2" y="5871"/>
-                <wp:lineTo x="-2" y="5899"/>
-                <wp:lineTo x="-2" y="5926"/>
-                <wp:lineTo x="-2" y="5954"/>
-                <wp:lineTo x="-2" y="5981"/>
-                <wp:lineTo x="-2" y="6009"/>
-                <wp:lineTo x="-2" y="6037"/>
-                <wp:lineTo x="-2" y="6065"/>
-                <wp:lineTo x="-2" y="6092"/>
-                <wp:lineTo x="-2" y="6120"/>
-                <wp:lineTo x="-2" y="6148"/>
-                <wp:lineTo x="-2" y="6176"/>
-                <wp:lineTo x="-2" y="6204"/>
-                <wp:lineTo x="-2" y="6231"/>
-                <wp:lineTo x="-2" y="6259"/>
-                <wp:lineTo x="-2" y="6287"/>
-                <wp:lineTo x="-2" y="6315"/>
-                <wp:lineTo x="-2" y="6341"/>
-                <wp:lineTo x="-2" y="6369"/>
-                <wp:lineTo x="-2" y="6397"/>
-                <wp:lineTo x="-2" y="6425"/>
-                <wp:lineTo x="-2" y="6452"/>
-                <wp:lineTo x="-2" y="6480"/>
-                <wp:lineTo x="-2" y="6508"/>
-                <wp:lineTo x="-2" y="6536"/>
-                <wp:lineTo x="-2" y="6563"/>
-                <wp:lineTo x="-2" y="6591"/>
-                <wp:lineTo x="-2" y="6619"/>
-                <wp:lineTo x="-2" y="6647"/>
-                <wp:lineTo x="-2" y="6675"/>
-                <wp:lineTo x="-2" y="6702"/>
-                <wp:lineTo x="-2" y="6730"/>
-                <wp:lineTo x="-2" y="6758"/>
-                <wp:lineTo x="-2" y="6785"/>
-                <wp:lineTo x="-2" y="6812"/>
-                <wp:lineTo x="-2" y="6840"/>
-                <wp:lineTo x="-2" y="6868"/>
-                <wp:lineTo x="-2" y="6896"/>
-                <wp:lineTo x="-2" y="6923"/>
-                <wp:lineTo x="-2" y="6951"/>
-                <wp:lineTo x="-2" y="6979"/>
-                <wp:lineTo x="-2" y="7007"/>
-                <wp:lineTo x="-2" y="7034"/>
-                <wp:lineTo x="-2" y="7062"/>
-                <wp:lineTo x="-2" y="7090"/>
-                <wp:lineTo x="-2" y="7118"/>
-                <wp:lineTo x="-2" y="7145"/>
-                <wp:lineTo x="-2" y="7173"/>
-                <wp:lineTo x="-2" y="7200"/>
-                <wp:lineTo x="-2" y="7228"/>
-                <wp:lineTo x="-2" y="7256"/>
-                <wp:lineTo x="-2" y="7283"/>
-                <wp:lineTo x="-2" y="7311"/>
-                <wp:lineTo x="-2" y="7339"/>
-                <wp:lineTo x="-2" y="7367"/>
-                <wp:lineTo x="-2" y="7394"/>
-                <wp:lineTo x="-2" y="7422"/>
-                <wp:lineTo x="-2" y="7450"/>
-                <wp:lineTo x="-2" y="7478"/>
-                <wp:lineTo x="-2" y="7505"/>
-                <wp:lineTo x="-2" y="7533"/>
-                <wp:lineTo x="-2" y="7561"/>
-                <wp:lineTo x="-2" y="7589"/>
-                <wp:lineTo x="-2" y="7615"/>
-                <wp:lineTo x="-2" y="7643"/>
-                <wp:lineTo x="-2" y="7671"/>
-                <wp:lineTo x="-2" y="7699"/>
-                <wp:lineTo x="-2" y="7727"/>
-                <wp:lineTo x="-2" y="7754"/>
-                <wp:lineTo x="-2" y="7782"/>
-                <wp:lineTo x="-2" y="7810"/>
-                <wp:lineTo x="-2" y="7838"/>
-                <wp:lineTo x="-2" y="7865"/>
-                <wp:lineTo x="-2" y="7893"/>
-                <wp:lineTo x="-2" y="7921"/>
-                <wp:lineTo x="-2" y="7949"/>
-                <wp:lineTo x="-2" y="7976"/>
-                <wp:lineTo x="-2" y="8004"/>
-                <wp:lineTo x="-2" y="8031"/>
-                <wp:lineTo x="-2" y="8059"/>
-                <wp:lineTo x="-2" y="8086"/>
-                <wp:lineTo x="-2" y="8114"/>
-                <wp:lineTo x="-2" y="8142"/>
-                <wp:lineTo x="-2" y="8170"/>
-                <wp:lineTo x="-2" y="8197"/>
-                <wp:lineTo x="-2" y="8225"/>
-                <wp:lineTo x="-2" y="8253"/>
-                <wp:lineTo x="-2" y="8281"/>
-                <wp:lineTo x="-2" y="8309"/>
-                <wp:lineTo x="-2" y="8336"/>
-                <wp:lineTo x="-2" y="8364"/>
-                <wp:lineTo x="-2" y="8392"/>
-                <wp:lineTo x="-2" y="8420"/>
-                <wp:lineTo x="-2" y="8447"/>
-                <wp:lineTo x="-2" y="8474"/>
-                <wp:lineTo x="-2" y="8502"/>
-                <wp:lineTo x="-2" y="8530"/>
-                <wp:lineTo x="-2" y="8557"/>
-                <wp:lineTo x="-2" y="8585"/>
-                <wp:lineTo x="-2" y="8613"/>
-                <wp:lineTo x="-2" y="8641"/>
-                <wp:lineTo x="-2" y="8668"/>
-                <wp:lineTo x="-2" y="8696"/>
-                <wp:lineTo x="-2" y="8724"/>
-                <wp:lineTo x="-2" y="8752"/>
-                <wp:lineTo x="-2" y="8780"/>
-                <wp:lineTo x="-2" y="8807"/>
-                <wp:lineTo x="-2" y="8835"/>
-                <wp:lineTo x="-2" y="8863"/>
-                <wp:lineTo x="-2" y="8890"/>
-                <wp:lineTo x="-2" y="8917"/>
-                <wp:lineTo x="-2" y="8945"/>
-                <wp:lineTo x="-2" y="8973"/>
-                <wp:lineTo x="-2" y="9001"/>
-                <wp:lineTo x="-2" y="9028"/>
-                <wp:lineTo x="-2" y="9056"/>
-                <wp:lineTo x="-2" y="9084"/>
-                <wp:lineTo x="-2" y="9112"/>
-                <wp:lineTo x="-2" y="9139"/>
-                <wp:lineTo x="-2" y="9167"/>
-                <wp:lineTo x="-2" y="9195"/>
-                <wp:lineTo x="-2" y="9223"/>
-                <wp:lineTo x="-2" y="9251"/>
-                <wp:lineTo x="-2" y="9278"/>
-                <wp:lineTo x="-2" y="9305"/>
-                <wp:lineTo x="-2" y="9333"/>
-                <wp:lineTo x="-2" y="9361"/>
-                <wp:lineTo x="-2" y="9388"/>
-                <wp:lineTo x="-2" y="9416"/>
-                <wp:lineTo x="-2" y="9444"/>
-                <wp:lineTo x="-2" y="9472"/>
-                <wp:lineTo x="-2" y="9499"/>
-                <wp:lineTo x="-2" y="9527"/>
-                <wp:lineTo x="-2" y="9555"/>
-                <wp:lineTo x="-2" y="9583"/>
-                <wp:lineTo x="-2" y="9610"/>
-                <wp:lineTo x="-2" y="9638"/>
-                <wp:lineTo x="-2" y="9666"/>
-                <wp:lineTo x="-2" y="9694"/>
-                <wp:lineTo x="-2" y="9720"/>
-                <wp:lineTo x="-2" y="9748"/>
-                <wp:lineTo x="-2" y="9776"/>
-                <wp:lineTo x="-2" y="9804"/>
-                <wp:lineTo x="-2" y="9832"/>
-                <wp:lineTo x="-2" y="9859"/>
-                <wp:lineTo x="-2" y="9887"/>
-                <wp:lineTo x="-2" y="9915"/>
-                <wp:lineTo x="-2" y="9943"/>
-                <wp:lineTo x="-2" y="9970"/>
-                <wp:lineTo x="-2" y="9998"/>
-                <wp:lineTo x="-2" y="10026"/>
-                <wp:lineTo x="-2" y="10054"/>
-                <wp:lineTo x="-2" y="10081"/>
-                <wp:lineTo x="-2" y="10109"/>
-                <wp:lineTo x="-2" y="10137"/>
-                <wp:lineTo x="-2" y="10164"/>
-                <wp:lineTo x="-2" y="10191"/>
-                <wp:lineTo x="-2" y="10219"/>
-                <wp:lineTo x="-2" y="10247"/>
-                <wp:lineTo x="-2" y="10275"/>
-                <wp:lineTo x="-2" y="10303"/>
-                <wp:lineTo x="-2" y="10330"/>
-                <wp:lineTo x="-2" y="10358"/>
-                <wp:lineTo x="-2" y="10386"/>
-                <wp:lineTo x="-2" y="10414"/>
-                <wp:lineTo x="-2" y="10441"/>
-                <wp:lineTo x="-2" y="10469"/>
-                <wp:lineTo x="-2" y="10497"/>
-                <wp:lineTo x="-2" y="10525"/>
-                <wp:lineTo x="-2" y="10552"/>
-                <wp:lineTo x="-2" y="10579"/>
-                <wp:lineTo x="-2" y="10607"/>
-                <wp:lineTo x="-2" y="10635"/>
-                <wp:lineTo x="-2" y="10662"/>
-                <wp:lineTo x="-2" y="10690"/>
-                <wp:lineTo x="-2" y="10718"/>
-                <wp:lineTo x="-2" y="10746"/>
-                <wp:lineTo x="-2" y="10774"/>
-                <wp:lineTo x="-2" y="10801"/>
-                <wp:lineTo x="-2" y="10829"/>
-                <wp:lineTo x="-2" y="10857"/>
-                <wp:lineTo x="-2" y="10885"/>
-                <wp:lineTo x="-2" y="10912"/>
-                <wp:lineTo x="-2" y="10940"/>
-                <wp:lineTo x="-2" y="10968"/>
-                <wp:lineTo x="-2" y="10995"/>
-                <wp:lineTo x="-2" y="11022"/>
-                <wp:lineTo x="-2" y="11050"/>
-                <wp:lineTo x="-2" y="11078"/>
-                <wp:lineTo x="-2" y="11106"/>
-                <wp:lineTo x="-2" y="11133"/>
-                <wp:lineTo x="-2" y="11161"/>
-                <wp:lineTo x="-2" y="11189"/>
-                <wp:lineTo x="-2" y="11217"/>
-                <wp:lineTo x="-2" y="11244"/>
-                <wp:lineTo x="-2" y="11272"/>
-                <wp:lineTo x="-2" y="11300"/>
-                <wp:lineTo x="-2" y="11328"/>
-                <wp:lineTo x="-2" y="11356"/>
-                <wp:lineTo x="-2" y="11383"/>
-                <wp:lineTo x="-2" y="11410"/>
-                <wp:lineTo x="-2" y="11438"/>
-                <wp:lineTo x="-2" y="11466"/>
-                <wp:lineTo x="-2" y="11493"/>
-                <wp:lineTo x="-2" y="11521"/>
-                <wp:lineTo x="-2" y="11549"/>
-                <wp:lineTo x="-2" y="11577"/>
-                <wp:lineTo x="-2" y="11604"/>
-                <wp:lineTo x="-2" y="11632"/>
-                <wp:lineTo x="-2" y="11660"/>
-                <wp:lineTo x="-2" y="11688"/>
-                <wp:lineTo x="-2" y="11715"/>
-                <wp:lineTo x="-2" y="11743"/>
-                <wp:lineTo x="-2" y="11771"/>
-                <wp:lineTo x="-2" y="11799"/>
-                <wp:lineTo x="-2" y="11827"/>
-                <wp:lineTo x="-2" y="11853"/>
-                <wp:lineTo x="-2" y="11881"/>
-                <wp:lineTo x="-2" y="11909"/>
-                <wp:lineTo x="-2" y="11937"/>
-                <wp:lineTo x="-2" y="11964"/>
-                <wp:lineTo x="-2" y="11992"/>
-                <wp:lineTo x="-2" y="12020"/>
-                <wp:lineTo x="-2" y="12048"/>
-                <wp:lineTo x="-2" y="12075"/>
-                <wp:lineTo x="-2" y="12103"/>
-                <wp:lineTo x="-2" y="12131"/>
-                <wp:lineTo x="-2" y="12159"/>
-                <wp:lineTo x="-2" y="12186"/>
-                <wp:lineTo x="-2" y="12214"/>
-                <wp:lineTo x="-2" y="12242"/>
-                <wp:lineTo x="-2" y="12269"/>
-                <wp:lineTo x="-2" y="12296"/>
-                <wp:lineTo x="-2" y="12324"/>
-                <wp:lineTo x="-2" y="12352"/>
-                <wp:lineTo x="-2" y="12380"/>
-                <wp:lineTo x="-2" y="12408"/>
-                <wp:lineTo x="-2" y="12435"/>
-                <wp:lineTo x="-2" y="12463"/>
-                <wp:lineTo x="-2" y="12491"/>
-                <wp:lineTo x="-2" y="12519"/>
-                <wp:lineTo x="-2" y="12546"/>
-                <wp:lineTo x="-2" y="12574"/>
-                <wp:lineTo x="-2" y="12602"/>
-                <wp:lineTo x="-2" y="12630"/>
-                <wp:lineTo x="-2" y="12657"/>
-                <wp:lineTo x="-2" y="12684"/>
-                <wp:lineTo x="-2" y="12712"/>
-                <wp:lineTo x="-2" y="12740"/>
-                <wp:lineTo x="-2" y="12767"/>
-                <wp:lineTo x="-2" y="12795"/>
-                <wp:lineTo x="-2" y="12823"/>
-                <wp:lineTo x="-2" y="12851"/>
-                <wp:lineTo x="-2" y="12879"/>
-                <wp:lineTo x="-2" y="12906"/>
-                <wp:lineTo x="-2" y="12934"/>
-                <wp:lineTo x="-2" y="12962"/>
-                <wp:lineTo x="-2" y="12990"/>
-                <wp:lineTo x="-2" y="13017"/>
-                <wp:lineTo x="-2" y="13045"/>
-                <wp:lineTo x="-2" y="13073"/>
-                <wp:lineTo x="-2" y="13100"/>
-                <wp:lineTo x="-2" y="13127"/>
-                <wp:lineTo x="-2" y="13155"/>
-                <wp:lineTo x="-2" y="13183"/>
-                <wp:lineTo x="-2" y="13211"/>
-                <wp:lineTo x="-2" y="13238"/>
-                <wp:lineTo x="-2" y="13266"/>
-                <wp:lineTo x="-2" y="13294"/>
-                <wp:lineTo x="-2" y="13322"/>
-                <wp:lineTo x="-2" y="13350"/>
-                <wp:lineTo x="-2" y="13377"/>
-                <wp:lineTo x="-2" y="13405"/>
-                <wp:lineTo x="-2" y="13433"/>
-                <wp:lineTo x="-2" y="13461"/>
-                <wp:lineTo x="-2" y="13488"/>
-                <wp:lineTo x="-2" y="13516"/>
-                <wp:lineTo x="-2" y="13543"/>
-                <wp:lineTo x="-2" y="13571"/>
-                <wp:lineTo x="-2" y="13598"/>
-                <wp:lineTo x="-2" y="13626"/>
-                <wp:lineTo x="-2" y="13654"/>
-                <wp:lineTo x="-2" y="13682"/>
-                <wp:lineTo x="-2" y="13709"/>
-                <wp:lineTo x="-2" y="13737"/>
-                <wp:lineTo x="-2" y="13765"/>
-                <wp:lineTo x="-2" y="13793"/>
-                <wp:lineTo x="-2" y="13820"/>
-                <wp:lineTo x="-2" y="13848"/>
-                <wp:lineTo x="-2" y="13876"/>
-                <wp:lineTo x="-2" y="13904"/>
-                <wp:lineTo x="-2" y="13932"/>
-                <wp:lineTo x="-2" y="13958"/>
-                <wp:lineTo x="-2" y="13986"/>
-                <wp:lineTo x="-2" y="14014"/>
-                <wp:lineTo x="-2" y="14042"/>
-                <wp:lineTo x="-2" y="14069"/>
-                <wp:lineTo x="-2" y="14097"/>
-                <wp:lineTo x="-2" y="14125"/>
-                <wp:lineTo x="-2" y="14153"/>
-                <wp:lineTo x="-2" y="14180"/>
-                <wp:lineTo x="-2" y="14208"/>
-                <wp:lineTo x="-2" y="14236"/>
-                <wp:lineTo x="-2" y="14264"/>
-                <wp:lineTo x="-2" y="14291"/>
-                <wp:lineTo x="-2" y="14319"/>
-                <wp:lineTo x="-2" y="14347"/>
-                <wp:lineTo x="-2" y="14374"/>
-                <wp:lineTo x="-2" y="14402"/>
-                <wp:lineTo x="-2" y="14429"/>
-                <wp:lineTo x="-2" y="14457"/>
-                <wp:lineTo x="-2" y="14485"/>
-                <wp:lineTo x="-2" y="14513"/>
-                <wp:lineTo x="-2" y="14540"/>
-                <wp:lineTo x="-2" y="14568"/>
-                <wp:lineTo x="-2" y="14596"/>
-                <wp:lineTo x="-2" y="14624"/>
-                <wp:lineTo x="-2" y="14651"/>
-                <wp:lineTo x="-2" y="14679"/>
-                <wp:lineTo x="-2" y="14707"/>
-                <wp:lineTo x="-2" y="14735"/>
-                <wp:lineTo x="-2" y="14762"/>
-                <wp:lineTo x="-2" y="14789"/>
-                <wp:lineTo x="-2" y="14817"/>
-                <wp:lineTo x="-2" y="14845"/>
-                <wp:lineTo x="-2" y="14872"/>
-                <wp:lineTo x="-2" y="14900"/>
-                <wp:lineTo x="-2" y="14928"/>
-                <wp:lineTo x="-2" y="14956"/>
-                <wp:lineTo x="-2" y="14984"/>
-                <wp:lineTo x="-2" y="15011"/>
-                <wp:lineTo x="-2" y="15039"/>
-                <wp:lineTo x="-2" y="15067"/>
-                <wp:lineTo x="-2" y="15095"/>
-                <wp:lineTo x="-2" y="15122"/>
-                <wp:lineTo x="-2" y="15150"/>
-                <wp:lineTo x="-2" y="15178"/>
-                <wp:lineTo x="-2" y="15206"/>
-                <wp:lineTo x="-2" y="15232"/>
-                <wp:lineTo x="-2" y="15260"/>
-                <wp:lineTo x="-2" y="15288"/>
-                <wp:lineTo x="-2" y="15316"/>
-                <wp:lineTo x="-2" y="15343"/>
-                <wp:lineTo x="-2" y="15371"/>
-                <wp:lineTo x="-2" y="15399"/>
-                <wp:lineTo x="-2" y="15427"/>
-                <wp:lineTo x="-2" y="15455"/>
-                <wp:lineTo x="-2" y="15482"/>
-                <wp:lineTo x="-2" y="15510"/>
-                <wp:lineTo x="-2" y="15538"/>
-                <wp:lineTo x="-2" y="15566"/>
-                <wp:lineTo x="-2" y="15593"/>
-                <wp:lineTo x="-2" y="15621"/>
-                <wp:lineTo x="-2" y="15648"/>
-                <wp:lineTo x="-2" y="15676"/>
-                <wp:lineTo x="-2" y="15703"/>
-                <wp:lineTo x="-2" y="15731"/>
-                <wp:lineTo x="-2" y="15759"/>
-                <wp:lineTo x="-2" y="15787"/>
-                <wp:lineTo x="-2" y="15814"/>
-                <wp:lineTo x="-2" y="15842"/>
-                <wp:lineTo x="-2" y="15870"/>
-                <wp:lineTo x="-2" y="15898"/>
-                <wp:lineTo x="-2" y="15926"/>
-                <wp:lineTo x="-2" y="15953"/>
-                <wp:lineTo x="-2" y="15981"/>
-                <wp:lineTo x="-2" y="16009"/>
-                <wp:lineTo x="-2" y="16037"/>
-                <wp:lineTo x="-2" y="16063"/>
-                <wp:lineTo x="-2" y="16091"/>
-                <wp:lineTo x="-2" y="16119"/>
-                <wp:lineTo x="-2" y="16147"/>
-                <wp:lineTo x="-2" y="16174"/>
-                <wp:lineTo x="-2" y="16202"/>
-                <wp:lineTo x="-2" y="16230"/>
-                <wp:lineTo x="-2" y="16258"/>
-                <wp:lineTo x="-2" y="16285"/>
-                <wp:lineTo x="-2" y="16313"/>
-                <wp:lineTo x="-2" y="16341"/>
-                <wp:lineTo x="-2" y="16369"/>
-                <wp:lineTo x="-2" y="16396"/>
-                <wp:lineTo x="-2" y="16424"/>
-                <wp:lineTo x="-2" y="16452"/>
-                <wp:lineTo x="-2" y="16479"/>
-                <wp:lineTo x="-2" y="16507"/>
-                <wp:lineTo x="-2" y="16534"/>
-                <wp:lineTo x="-2" y="16562"/>
-                <wp:lineTo x="-2" y="16590"/>
-                <wp:lineTo x="-2" y="16618"/>
-                <wp:lineTo x="-2" y="16645"/>
-                <wp:lineTo x="-2" y="16673"/>
-                <wp:lineTo x="-2" y="16701"/>
-                <wp:lineTo x="-2" y="16729"/>
-                <wp:lineTo x="-2" y="16756"/>
-                <wp:lineTo x="-2" y="16784"/>
-                <wp:lineTo x="-2" y="16812"/>
-                <wp:lineTo x="-2" y="16840"/>
-                <wp:lineTo x="-2" y="16867"/>
-                <wp:lineTo x="-2" y="16895"/>
-                <wp:lineTo x="-2" y="16922"/>
-                <wp:lineTo x="-2" y="16950"/>
-                <wp:lineTo x="-2" y="16978"/>
-                <wp:lineTo x="-2" y="17005"/>
-                <wp:lineTo x="-2" y="17033"/>
-                <wp:lineTo x="-2" y="17061"/>
-                <wp:lineTo x="-2" y="17089"/>
-                <wp:lineTo x="-2" y="17116"/>
-                <wp:lineTo x="-2" y="17144"/>
-                <wp:lineTo x="-2" y="17172"/>
-                <wp:lineTo x="-2" y="17200"/>
-                <wp:lineTo x="-2" y="17227"/>
-                <wp:lineTo x="-2" y="17255"/>
-                <wp:lineTo x="-2" y="17283"/>
-                <wp:lineTo x="-2" y="17311"/>
-                <wp:lineTo x="-2" y="17337"/>
-                <wp:lineTo x="-2" y="17365"/>
-                <wp:lineTo x="-2" y="17393"/>
-                <wp:lineTo x="-2" y="17421"/>
-                <wp:lineTo x="-2" y="17449"/>
-                <wp:lineTo x="-2" y="17476"/>
-                <wp:lineTo x="-2" y="17504"/>
-                <wp:lineTo x="-2" y="17532"/>
-                <wp:lineTo x="-2" y="17560"/>
-                <wp:lineTo x="-2" y="17587"/>
-                <wp:lineTo x="-2" y="17615"/>
-                <wp:lineTo x="-2" y="17643"/>
-                <wp:lineTo x="-2" y="17671"/>
-                <wp:lineTo x="-2" y="17698"/>
-                <wp:lineTo x="-2" y="17726"/>
-                <wp:lineTo x="-2" y="17753"/>
-                <wp:lineTo x="-2" y="17781"/>
-                <wp:lineTo x="-2" y="17808"/>
-                <wp:lineTo x="-2" y="17836"/>
-                <wp:lineTo x="-2" y="17864"/>
-                <wp:lineTo x="-2" y="17892"/>
-                <wp:lineTo x="-2" y="17919"/>
-                <wp:lineTo x="-2" y="17947"/>
-                <wp:lineTo x="-2" y="17975"/>
-                <wp:lineTo x="-2" y="18003"/>
-                <wp:lineTo x="-2" y="18031"/>
-                <wp:lineTo x="-2" y="18058"/>
-                <wp:lineTo x="-2" y="18086"/>
-                <wp:lineTo x="-2" y="18114"/>
-                <wp:lineTo x="-2" y="18142"/>
-                <wp:lineTo x="-2" y="18168"/>
-                <wp:lineTo x="-2" y="18196"/>
-                <wp:lineTo x="-2" y="18224"/>
-                <wp:lineTo x="-2" y="18252"/>
-                <wp:lineTo x="-2" y="18279"/>
-                <wp:lineTo x="-2" y="18307"/>
-                <wp:lineTo x="-2" y="18335"/>
-                <wp:lineTo x="-2" y="18363"/>
-                <wp:lineTo x="-2" y="18390"/>
-                <wp:lineTo x="-2" y="18418"/>
-                <wp:lineTo x="-2" y="18446"/>
-                <wp:lineTo x="-2" y="18474"/>
-                <wp:lineTo x="-2" y="18502"/>
-                <wp:lineTo x="-2" y="18529"/>
-                <wp:lineTo x="-2" y="18557"/>
-                <wp:lineTo x="-2" y="18585"/>
-                <wp:lineTo x="-2" y="18612"/>
-                <wp:lineTo x="-2" y="18639"/>
-                <wp:lineTo x="-2" y="18667"/>
-                <wp:lineTo x="-2" y="18695"/>
-                <wp:lineTo x="-2" y="18723"/>
-                <wp:lineTo x="-2" y="18750"/>
-                <wp:lineTo x="-2" y="18778"/>
-                <wp:lineTo x="-2" y="18806"/>
-                <wp:lineTo x="-2" y="18834"/>
-                <wp:lineTo x="-2" y="18861"/>
-                <wp:lineTo x="-2" y="18889"/>
-                <wp:lineTo x="-2" y="18917"/>
-                <wp:lineTo x="-2" y="18945"/>
-                <wp:lineTo x="-2" y="18972"/>
-                <wp:lineTo x="-2" y="19000"/>
-                <wp:lineTo x="-2" y="19027"/>
-                <wp:lineTo x="-2" y="19055"/>
-                <wp:lineTo x="-2" y="19083"/>
-                <wp:lineTo x="-2" y="19110"/>
-                <wp:lineTo x="-2" y="19138"/>
-                <wp:lineTo x="-2" y="19166"/>
-                <wp:lineTo x="-2" y="19194"/>
-                <wp:lineTo x="-2" y="19221"/>
-                <wp:lineTo x="-2" y="19249"/>
-                <wp:lineTo x="-2" y="19277"/>
-                <wp:lineTo x="-2" y="19305"/>
-                <wp:lineTo x="-2" y="19332"/>
-                <wp:lineTo x="-2" y="19360"/>
-                <wp:lineTo x="-2" y="19388"/>
-                <wp:lineTo x="-2" y="19416"/>
-                <wp:lineTo x="-2" y="19442"/>
-                <wp:lineTo x="-2" y="19470"/>
-                <wp:lineTo x="-2" y="19498"/>
-                <wp:lineTo x="-2" y="19526"/>
-                <wp:lineTo x="-2" y="19554"/>
-                <wp:lineTo x="-2" y="19581"/>
-                <wp:lineTo x="-2" y="19609"/>
-                <wp:lineTo x="-2" y="19637"/>
-                <wp:lineTo x="-2" y="19665"/>
-                <wp:lineTo x="-2" y="19692"/>
-                <wp:lineTo x="-2" y="19720"/>
-                <wp:lineTo x="-2" y="19748"/>
-                <wp:lineTo x="-2" y="19776"/>
-                <wp:lineTo x="-2" y="19803"/>
-                <wp:lineTo x="-2" y="19831"/>
-                <wp:lineTo x="-2" y="19858"/>
-                <wp:lineTo x="-2" y="19886"/>
-                <wp:lineTo x="-2" y="19913"/>
-                <wp:lineTo x="-2" y="19941"/>
-                <wp:lineTo x="-2" y="19969"/>
-                <wp:lineTo x="-2" y="19997"/>
-                <wp:lineTo x="-2" y="20025"/>
-                <wp:lineTo x="-2" y="20052"/>
-                <wp:lineTo x="-2" y="20080"/>
-                <wp:lineTo x="-2" y="20108"/>
-                <wp:lineTo x="-2" y="20136"/>
-                <wp:lineTo x="-2" y="20163"/>
-                <wp:lineTo x="-2" y="20191"/>
-                <wp:lineTo x="-2" y="20219"/>
-                <wp:lineTo x="-2" y="20247"/>
-                <wp:lineTo x="-2" y="20274"/>
-                <wp:lineTo x="-2" y="20301"/>
-                <wp:lineTo x="-2" y="20329"/>
-                <wp:lineTo x="-2" y="20357"/>
-                <wp:lineTo x="-2" y="20384"/>
-                <wp:lineTo x="-2" y="20412"/>
-                <wp:lineTo x="-2" y="20440"/>
-                <wp:lineTo x="-2" y="20468"/>
-                <wp:lineTo x="-2" y="20495"/>
-                <wp:lineTo x="-2" y="20523"/>
-                <wp:lineTo x="-2" y="20551"/>
-                <wp:lineTo x="-2" y="20579"/>
-                <wp:lineTo x="-2" y="20607"/>
-                <wp:lineTo x="-2" y="20634"/>
-                <wp:lineTo x="-2" y="20662"/>
-                <wp:lineTo x="-2" y="20690"/>
-                <wp:lineTo x="-2" y="20717"/>
-                <wp:lineTo x="-2" y="20744"/>
-                <wp:lineTo x="-2" y="20772"/>
-                <wp:lineTo x="-2" y="20800"/>
-                <wp:lineTo x="-2" y="20828"/>
-                <wp:lineTo x="-2" y="20855"/>
-                <wp:lineTo x="-2" y="20883"/>
-                <wp:lineTo x="-2" y="20911"/>
-                <wp:lineTo x="-2" y="20939"/>
-                <wp:lineTo x="-2" y="20966"/>
-                <wp:lineTo x="-2" y="20994"/>
-                <wp:lineTo x="-2" y="21022"/>
-                <wp:lineTo x="-2" y="21050"/>
-                <wp:lineTo x="-2" y="21078"/>
-                <wp:lineTo x="-2" y="21105"/>
-                <wp:lineTo x="-2" y="21132"/>
-                <wp:lineTo x="-2" y="21160"/>
-                <wp:lineTo x="-2" y="21188"/>
-                <wp:lineTo x="-2" y="21215"/>
-                <wp:lineTo x="-2" y="21243"/>
-                <wp:lineTo x="-2" y="21271"/>
-                <wp:lineTo x="-2" y="21299"/>
-                <wp:lineTo x="-2" y="21326"/>
-                <wp:lineTo x="-2" y="21354"/>
-                <wp:lineTo x="-2" y="21382"/>
-                <wp:lineTo x="-2" y="21410"/>
-                <wp:lineTo x="-2" y="21437"/>
-                <wp:lineTo x="-2" y="21465"/>
-                <wp:lineTo x="-2" y="21493"/>
-                <wp:lineTo x="21499" y="21493"/>
-                <wp:lineTo x="21499" y="21465"/>
-                <wp:lineTo x="21499" y="21437"/>
-                <wp:lineTo x="21499" y="21410"/>
-                <wp:lineTo x="21499" y="21382"/>
-                <wp:lineTo x="21499" y="21354"/>
-                <wp:lineTo x="21499" y="21326"/>
-                <wp:lineTo x="21499" y="21299"/>
-                <wp:lineTo x="21499" y="21271"/>
-                <wp:lineTo x="21499" y="21243"/>
-                <wp:lineTo x="21499" y="21215"/>
-                <wp:lineTo x="21499" y="21188"/>
-                <wp:lineTo x="21499" y="21160"/>
-                <wp:lineTo x="21499" y="21132"/>
-                <wp:lineTo x="21499" y="21105"/>
-                <wp:lineTo x="21499" y="21078"/>
-                <wp:lineTo x="21499" y="21050"/>
-                <wp:lineTo x="21499" y="21022"/>
-                <wp:lineTo x="21499" y="20994"/>
-                <wp:lineTo x="21499" y="20966"/>
-                <wp:lineTo x="21499" y="20939"/>
-                <wp:lineTo x="21499" y="20911"/>
-                <wp:lineTo x="21499" y="20883"/>
-                <wp:lineTo x="21499" y="20855"/>
-                <wp:lineTo x="21499" y="20828"/>
-                <wp:lineTo x="21499" y="20800"/>
-                <wp:lineTo x="21499" y="20772"/>
-                <wp:lineTo x="21499" y="20744"/>
-                <wp:lineTo x="21499" y="20717"/>
-                <wp:lineTo x="21499" y="20690"/>
-                <wp:lineTo x="21499" y="20662"/>
-                <wp:lineTo x="21499" y="20634"/>
-                <wp:lineTo x="21499" y="20607"/>
-                <wp:lineTo x="21499" y="20579"/>
-                <wp:lineTo x="21499" y="20551"/>
-                <wp:lineTo x="21499" y="20523"/>
-                <wp:lineTo x="21499" y="20495"/>
-                <wp:lineTo x="21499" y="20468"/>
-                <wp:lineTo x="21499" y="20440"/>
-                <wp:lineTo x="21499" y="20412"/>
-                <wp:lineTo x="21499" y="20384"/>
-                <wp:lineTo x="21499" y="20357"/>
-                <wp:lineTo x="21499" y="20329"/>
-                <wp:lineTo x="21499" y="20301"/>
-                <wp:lineTo x="21499" y="20274"/>
-                <wp:lineTo x="21499" y="20247"/>
-                <wp:lineTo x="21499" y="20219"/>
-                <wp:lineTo x="21499" y="20191"/>
-                <wp:lineTo x="21499" y="20163"/>
-                <wp:lineTo x="21499" y="20136"/>
-                <wp:lineTo x="21499" y="20108"/>
-                <wp:lineTo x="21499" y="20080"/>
-                <wp:lineTo x="21499" y="20052"/>
-                <wp:lineTo x="21499" y="20025"/>
-                <wp:lineTo x="21499" y="19997"/>
-                <wp:lineTo x="21499" y="19969"/>
-                <wp:lineTo x="21499" y="19941"/>
-                <wp:lineTo x="21499" y="19913"/>
-                <wp:lineTo x="21499" y="19886"/>
-                <wp:lineTo x="21499" y="19858"/>
-                <wp:lineTo x="21499" y="19831"/>
-                <wp:lineTo x="21499" y="19803"/>
-                <wp:lineTo x="21499" y="19776"/>
-                <wp:lineTo x="21499" y="19748"/>
-                <wp:lineTo x="21499" y="19720"/>
-                <wp:lineTo x="21499" y="19692"/>
-                <wp:lineTo x="21499" y="19665"/>
-                <wp:lineTo x="21499" y="19637"/>
-                <wp:lineTo x="21499" y="19609"/>
-                <wp:lineTo x="21499" y="19581"/>
-                <wp:lineTo x="21499" y="19554"/>
-                <wp:lineTo x="21499" y="19526"/>
-                <wp:lineTo x="21499" y="19498"/>
-                <wp:lineTo x="21499" y="19470"/>
-                <wp:lineTo x="21499" y="19442"/>
-                <wp:lineTo x="21499" y="19416"/>
-                <wp:lineTo x="21499" y="19388"/>
-                <wp:lineTo x="21499" y="19360"/>
-                <wp:lineTo x="21499" y="19332"/>
-                <wp:lineTo x="21499" y="19305"/>
-                <wp:lineTo x="21499" y="19277"/>
-                <wp:lineTo x="21499" y="19249"/>
-                <wp:lineTo x="21499" y="19221"/>
-                <wp:lineTo x="21499" y="19194"/>
-                <wp:lineTo x="21499" y="19166"/>
-                <wp:lineTo x="21499" y="19138"/>
-                <wp:lineTo x="21499" y="19110"/>
-                <wp:lineTo x="21499" y="19083"/>
-                <wp:lineTo x="21499" y="19055"/>
-                <wp:lineTo x="21499" y="19027"/>
-                <wp:lineTo x="21499" y="19000"/>
-                <wp:lineTo x="21499" y="18972"/>
-                <wp:lineTo x="21499" y="18945"/>
-                <wp:lineTo x="21499" y="18917"/>
-                <wp:lineTo x="21499" y="18889"/>
-                <wp:lineTo x="21499" y="18861"/>
-                <wp:lineTo x="21499" y="18834"/>
-                <wp:lineTo x="21499" y="18806"/>
-                <wp:lineTo x="21499" y="18778"/>
-                <wp:lineTo x="21499" y="18750"/>
-                <wp:lineTo x="21499" y="18723"/>
-                <wp:lineTo x="21499" y="18695"/>
-                <wp:lineTo x="21499" y="18667"/>
-                <wp:lineTo x="21499" y="18639"/>
-                <wp:lineTo x="21499" y="18612"/>
-                <wp:lineTo x="21499" y="18585"/>
-                <wp:lineTo x="21499" y="18557"/>
-                <wp:lineTo x="21499" y="18529"/>
-                <wp:lineTo x="21499" y="18502"/>
-                <wp:lineTo x="21499" y="18474"/>
-                <wp:lineTo x="21499" y="18446"/>
-                <wp:lineTo x="21499" y="18418"/>
-                <wp:lineTo x="21499" y="18390"/>
-                <wp:lineTo x="21499" y="18363"/>
-                <wp:lineTo x="21499" y="18335"/>
-                <wp:lineTo x="21499" y="18307"/>
-                <wp:lineTo x="21499" y="18279"/>
-                <wp:lineTo x="21499" y="18252"/>
-                <wp:lineTo x="21499" y="18224"/>
-                <wp:lineTo x="21499" y="18196"/>
-                <wp:lineTo x="21499" y="18168"/>
-                <wp:lineTo x="21499" y="18142"/>
-                <wp:lineTo x="21499" y="18114"/>
-                <wp:lineTo x="21499" y="18086"/>
-                <wp:lineTo x="21499" y="18058"/>
-                <wp:lineTo x="21499" y="18031"/>
-                <wp:lineTo x="21499" y="18003"/>
-                <wp:lineTo x="21499" y="17975"/>
-                <wp:lineTo x="21499" y="17947"/>
-                <wp:lineTo x="21499" y="17919"/>
-                <wp:lineTo x="21499" y="17892"/>
-                <wp:lineTo x="21499" y="17864"/>
-                <wp:lineTo x="21499" y="17836"/>
-                <wp:lineTo x="21499" y="17808"/>
-                <wp:lineTo x="21499" y="17781"/>
-                <wp:lineTo x="21499" y="17753"/>
-                <wp:lineTo x="21499" y="17726"/>
-                <wp:lineTo x="21499" y="17698"/>
-                <wp:lineTo x="21499" y="17671"/>
-                <wp:lineTo x="21499" y="17643"/>
-                <wp:lineTo x="21499" y="17615"/>
-                <wp:lineTo x="21499" y="17587"/>
-                <wp:lineTo x="21499" y="17560"/>
-                <wp:lineTo x="21499" y="17532"/>
-                <wp:lineTo x="21499" y="17504"/>
-                <wp:lineTo x="21499" y="17476"/>
-                <wp:lineTo x="21499" y="17449"/>
-                <wp:lineTo x="21499" y="17421"/>
-                <wp:lineTo x="21499" y="17393"/>
-                <wp:lineTo x="21499" y="17365"/>
-                <wp:lineTo x="21499" y="17337"/>
-                <wp:lineTo x="21499" y="17311"/>
-                <wp:lineTo x="21499" y="17283"/>
-                <wp:lineTo x="21499" y="17255"/>
-                <wp:lineTo x="21499" y="17227"/>
-                <wp:lineTo x="21499" y="17200"/>
-                <wp:lineTo x="21499" y="17172"/>
-                <wp:lineTo x="21499" y="17144"/>
-                <wp:lineTo x="21499" y="17116"/>
-                <wp:lineTo x="21499" y="17089"/>
-                <wp:lineTo x="21499" y="17061"/>
-                <wp:lineTo x="21499" y="17033"/>
-                <wp:lineTo x="21499" y="17005"/>
-                <wp:lineTo x="21499" y="16978"/>
-                <wp:lineTo x="21499" y="16950"/>
-                <wp:lineTo x="21499" y="16922"/>
-                <wp:lineTo x="21499" y="16895"/>
-                <wp:lineTo x="21499" y="16867"/>
-                <wp:lineTo x="21499" y="16840"/>
-                <wp:lineTo x="21499" y="16812"/>
-                <wp:lineTo x="21499" y="16784"/>
-                <wp:lineTo x="21499" y="16756"/>
-                <wp:lineTo x="21499" y="16729"/>
-                <wp:lineTo x="21499" y="16701"/>
-                <wp:lineTo x="21499" y="16673"/>
-                <wp:lineTo x="21499" y="16645"/>
-                <wp:lineTo x="21499" y="16618"/>
-                <wp:lineTo x="21499" y="16590"/>
-                <wp:lineTo x="21499" y="16562"/>
-                <wp:lineTo x="21499" y="16534"/>
-                <wp:lineTo x="21499" y="16507"/>
-                <wp:lineTo x="21499" y="16479"/>
-                <wp:lineTo x="21499" y="16452"/>
-                <wp:lineTo x="21499" y="16424"/>
-                <wp:lineTo x="21499" y="16396"/>
-                <wp:lineTo x="21499" y="16369"/>
-                <wp:lineTo x="21499" y="16341"/>
-                <wp:lineTo x="21499" y="16313"/>
-                <wp:lineTo x="21499" y="16285"/>
-                <wp:lineTo x="21499" y="16258"/>
-                <wp:lineTo x="21499" y="16230"/>
-                <wp:lineTo x="21499" y="16202"/>
-                <wp:lineTo x="21499" y="16174"/>
-                <wp:lineTo x="21499" y="16147"/>
-                <wp:lineTo x="21499" y="16119"/>
-                <wp:lineTo x="21499" y="16091"/>
-                <wp:lineTo x="21499" y="16063"/>
-                <wp:lineTo x="21499" y="16037"/>
-                <wp:lineTo x="21499" y="16009"/>
-                <wp:lineTo x="21499" y="15981"/>
-                <wp:lineTo x="21499" y="15953"/>
-                <wp:lineTo x="21499" y="15926"/>
-                <wp:lineTo x="21499" y="15898"/>
-                <wp:lineTo x="21499" y="15870"/>
-                <wp:lineTo x="21499" y="15842"/>
-                <wp:lineTo x="21499" y="15814"/>
-                <wp:lineTo x="21499" y="15787"/>
-                <wp:lineTo x="21499" y="15759"/>
-                <wp:lineTo x="21499" y="15731"/>
-                <wp:lineTo x="21499" y="15703"/>
-                <wp:lineTo x="21499" y="15676"/>
-                <wp:lineTo x="21499" y="15648"/>
-                <wp:lineTo x="21499" y="15621"/>
-                <wp:lineTo x="21499" y="15593"/>
-                <wp:lineTo x="21499" y="15566"/>
-                <wp:lineTo x="21499" y="15538"/>
-                <wp:lineTo x="21499" y="15510"/>
-                <wp:lineTo x="21499" y="15482"/>
-                <wp:lineTo x="21499" y="15455"/>
-                <wp:lineTo x="21499" y="15427"/>
-                <wp:lineTo x="21499" y="15399"/>
-                <wp:lineTo x="21499" y="15371"/>
-                <wp:lineTo x="21499" y="15343"/>
-                <wp:lineTo x="21499" y="15316"/>
-                <wp:lineTo x="21499" y="15288"/>
-                <wp:lineTo x="21499" y="15260"/>
-                <wp:lineTo x="21499" y="15232"/>
-                <wp:lineTo x="21499" y="15206"/>
-                <wp:lineTo x="21499" y="15178"/>
-                <wp:lineTo x="21499" y="15150"/>
-                <wp:lineTo x="21499" y="15122"/>
-                <wp:lineTo x="21499" y="15095"/>
-                <wp:lineTo x="21499" y="15067"/>
-                <wp:lineTo x="21499" y="15039"/>
-                <wp:lineTo x="21499" y="15011"/>
-                <wp:lineTo x="21499" y="14984"/>
-                <wp:lineTo x="21499" y="14956"/>
-                <wp:lineTo x="21499" y="14928"/>
-                <wp:lineTo x="21499" y="14900"/>
-                <wp:lineTo x="21499" y="14872"/>
-                <wp:lineTo x="21499" y="14845"/>
-                <wp:lineTo x="21499" y="14817"/>
-                <wp:lineTo x="21499" y="14789"/>
-                <wp:lineTo x="21499" y="14762"/>
-                <wp:lineTo x="21499" y="14735"/>
-                <wp:lineTo x="21499" y="14707"/>
-                <wp:lineTo x="21499" y="14679"/>
-                <wp:lineTo x="21499" y="14651"/>
-                <wp:lineTo x="21499" y="14624"/>
-                <wp:lineTo x="21499" y="14596"/>
-                <wp:lineTo x="21499" y="14568"/>
-                <wp:lineTo x="21499" y="14540"/>
-                <wp:lineTo x="21499" y="14513"/>
-                <wp:lineTo x="21499" y="14485"/>
-                <wp:lineTo x="21499" y="14457"/>
-                <wp:lineTo x="21499" y="14429"/>
-                <wp:lineTo x="21499" y="14402"/>
-                <wp:lineTo x="21499" y="14374"/>
-                <wp:lineTo x="21499" y="14347"/>
-                <wp:lineTo x="21499" y="14319"/>
-                <wp:lineTo x="21499" y="14291"/>
-                <wp:lineTo x="21499" y="14264"/>
-                <wp:lineTo x="21499" y="14236"/>
-                <wp:lineTo x="21499" y="14208"/>
-                <wp:lineTo x="21499" y="14180"/>
-                <wp:lineTo x="21499" y="14153"/>
-                <wp:lineTo x="21499" y="14125"/>
-                <wp:lineTo x="21499" y="14097"/>
-                <wp:lineTo x="21499" y="14069"/>
-                <wp:lineTo x="21499" y="14042"/>
-                <wp:lineTo x="21499" y="14014"/>
-                <wp:lineTo x="21499" y="13986"/>
-                <wp:lineTo x="21499" y="13958"/>
-                <wp:lineTo x="21499" y="13932"/>
-                <wp:lineTo x="21499" y="13904"/>
-                <wp:lineTo x="21499" y="13876"/>
-                <wp:lineTo x="21499" y="13848"/>
-                <wp:lineTo x="21499" y="13820"/>
-                <wp:lineTo x="21499" y="13793"/>
-                <wp:lineTo x="21499" y="13765"/>
-                <wp:lineTo x="21499" y="13737"/>
-                <wp:lineTo x="21499" y="13709"/>
-                <wp:lineTo x="21499" y="13682"/>
-                <wp:lineTo x="21499" y="13654"/>
-                <wp:lineTo x="21499" y="13626"/>
-                <wp:lineTo x="21499" y="13598"/>
-                <wp:lineTo x="21499" y="13571"/>
-                <wp:lineTo x="21499" y="13543"/>
-                <wp:lineTo x="21499" y="13516"/>
-                <wp:lineTo x="21499" y="13488"/>
-                <wp:lineTo x="21499" y="13461"/>
-                <wp:lineTo x="21499" y="13433"/>
-                <wp:lineTo x="21499" y="13405"/>
-                <wp:lineTo x="21499" y="13377"/>
-                <wp:lineTo x="21499" y="13350"/>
-                <wp:lineTo x="21499" y="13322"/>
-                <wp:lineTo x="21499" y="13294"/>
-                <wp:lineTo x="21499" y="13266"/>
-                <wp:lineTo x="21499" y="13238"/>
-                <wp:lineTo x="21499" y="13211"/>
-                <wp:lineTo x="21499" y="13183"/>
-                <wp:lineTo x="21499" y="13155"/>
-                <wp:lineTo x="21499" y="13127"/>
-                <wp:lineTo x="21499" y="13100"/>
-                <wp:lineTo x="21499" y="13073"/>
-                <wp:lineTo x="21499" y="13045"/>
-                <wp:lineTo x="21499" y="13017"/>
-                <wp:lineTo x="21499" y="12990"/>
-                <wp:lineTo x="21499" y="12962"/>
-                <wp:lineTo x="21499" y="12934"/>
-                <wp:lineTo x="21499" y="12906"/>
-                <wp:lineTo x="21499" y="12879"/>
-                <wp:lineTo x="21499" y="12851"/>
-                <wp:lineTo x="21499" y="12823"/>
-                <wp:lineTo x="21499" y="12795"/>
-                <wp:lineTo x="21499" y="12767"/>
-                <wp:lineTo x="21499" y="12740"/>
-                <wp:lineTo x="21499" y="12712"/>
-                <wp:lineTo x="21499" y="12684"/>
-                <wp:lineTo x="21499" y="12657"/>
-                <wp:lineTo x="21499" y="12630"/>
-                <wp:lineTo x="21499" y="12602"/>
-                <wp:lineTo x="21499" y="12574"/>
-                <wp:lineTo x="21499" y="12546"/>
-                <wp:lineTo x="21499" y="12519"/>
-                <wp:lineTo x="21499" y="12491"/>
-                <wp:lineTo x="21499" y="12463"/>
-                <wp:lineTo x="21499" y="12435"/>
-                <wp:lineTo x="21499" y="12408"/>
-                <wp:lineTo x="21499" y="12380"/>
-                <wp:lineTo x="21499" y="12352"/>
-                <wp:lineTo x="21499" y="12324"/>
-                <wp:lineTo x="21499" y="12296"/>
-                <wp:lineTo x="21499" y="12269"/>
-                <wp:lineTo x="21499" y="12242"/>
-                <wp:lineTo x="21499" y="12214"/>
-                <wp:lineTo x="21499" y="12186"/>
-                <wp:lineTo x="21499" y="12159"/>
-                <wp:lineTo x="21499" y="12131"/>
-                <wp:lineTo x="21499" y="12103"/>
-                <wp:lineTo x="21499" y="12075"/>
-                <wp:lineTo x="21499" y="12048"/>
-                <wp:lineTo x="21499" y="12020"/>
-                <wp:lineTo x="21499" y="11992"/>
-                <wp:lineTo x="21499" y="11964"/>
-                <wp:lineTo x="21499" y="11937"/>
-                <wp:lineTo x="21499" y="11909"/>
-                <wp:lineTo x="21499" y="11881"/>
-                <wp:lineTo x="21499" y="11853"/>
-                <wp:lineTo x="21499" y="11827"/>
-                <wp:lineTo x="21499" y="11799"/>
-                <wp:lineTo x="21499" y="11771"/>
-                <wp:lineTo x="21499" y="11743"/>
-                <wp:lineTo x="21499" y="11715"/>
-                <wp:lineTo x="21499" y="11688"/>
-                <wp:lineTo x="21499" y="11660"/>
-                <wp:lineTo x="21499" y="11632"/>
-                <wp:lineTo x="21499" y="11604"/>
-                <wp:lineTo x="21499" y="11577"/>
-                <wp:lineTo x="21499" y="11549"/>
-                <wp:lineTo x="21499" y="11521"/>
-                <wp:lineTo x="21499" y="11493"/>
-                <wp:lineTo x="21499" y="11466"/>
-                <wp:lineTo x="21499" y="11438"/>
-                <wp:lineTo x="21499" y="11410"/>
-                <wp:lineTo x="21499" y="11383"/>
-                <wp:lineTo x="21499" y="11356"/>
-                <wp:lineTo x="21499" y="11328"/>
-                <wp:lineTo x="21499" y="11300"/>
-                <wp:lineTo x="21499" y="11272"/>
-                <wp:lineTo x="21499" y="11244"/>
-                <wp:lineTo x="21499" y="11217"/>
-                <wp:lineTo x="21499" y="11189"/>
-                <wp:lineTo x="21499" y="11161"/>
-                <wp:lineTo x="21499" y="11133"/>
-                <wp:lineTo x="21499" y="11106"/>
-                <wp:lineTo x="21499" y="11078"/>
-                <wp:lineTo x="21499" y="11050"/>
-                <wp:lineTo x="21499" y="11022"/>
-                <wp:lineTo x="21499" y="10995"/>
-                <wp:lineTo x="21499" y="10968"/>
-                <wp:lineTo x="21499" y="10940"/>
-                <wp:lineTo x="21499" y="10912"/>
-                <wp:lineTo x="21499" y="10885"/>
-                <wp:lineTo x="21499" y="10857"/>
-                <wp:lineTo x="21499" y="10829"/>
-                <wp:lineTo x="21499" y="10801"/>
-                <wp:lineTo x="21499" y="10774"/>
-                <wp:lineTo x="21499" y="10746"/>
-                <wp:lineTo x="21499" y="10718"/>
-                <wp:lineTo x="21499" y="10690"/>
-                <wp:lineTo x="21499" y="10662"/>
-                <wp:lineTo x="21499" y="10635"/>
-                <wp:lineTo x="21499" y="10607"/>
-                <wp:lineTo x="21499" y="10579"/>
-                <wp:lineTo x="21499" y="10552"/>
-                <wp:lineTo x="21499" y="10525"/>
-                <wp:lineTo x="21499" y="10497"/>
-                <wp:lineTo x="21499" y="10469"/>
-                <wp:lineTo x="21499" y="10441"/>
-                <wp:lineTo x="21499" y="10414"/>
-                <wp:lineTo x="21499" y="10386"/>
-                <wp:lineTo x="21499" y="10358"/>
-                <wp:lineTo x="21499" y="10330"/>
-                <wp:lineTo x="21499" y="10303"/>
-                <wp:lineTo x="21499" y="10275"/>
-                <wp:lineTo x="21499" y="10247"/>
-                <wp:lineTo x="21499" y="10219"/>
-                <wp:lineTo x="21499" y="10191"/>
-                <wp:lineTo x="21499" y="10164"/>
-                <wp:lineTo x="21499" y="10137"/>
-                <wp:lineTo x="21499" y="10109"/>
-                <wp:lineTo x="21499" y="10081"/>
-                <wp:lineTo x="21499" y="10054"/>
-                <wp:lineTo x="21499" y="10026"/>
-                <wp:lineTo x="21499" y="9998"/>
-                <wp:lineTo x="21499" y="9970"/>
-                <wp:lineTo x="21499" y="9943"/>
-                <wp:lineTo x="21499" y="9915"/>
-                <wp:lineTo x="21499" y="9887"/>
-                <wp:lineTo x="21499" y="9859"/>
-                <wp:lineTo x="21499" y="9832"/>
-                <wp:lineTo x="21499" y="9804"/>
-                <wp:lineTo x="21499" y="9776"/>
-                <wp:lineTo x="21499" y="9748"/>
-                <wp:lineTo x="21499" y="9720"/>
-                <wp:lineTo x="21499" y="9694"/>
-                <wp:lineTo x="21499" y="9666"/>
-                <wp:lineTo x="21499" y="9638"/>
-                <wp:lineTo x="21499" y="9610"/>
-                <wp:lineTo x="21499" y="9583"/>
-                <wp:lineTo x="21499" y="9555"/>
-                <wp:lineTo x="21499" y="9527"/>
-                <wp:lineTo x="21499" y="9499"/>
-                <wp:lineTo x="21499" y="9472"/>
-                <wp:lineTo x="21499" y="9444"/>
-                <wp:lineTo x="21499" y="9416"/>
-                <wp:lineTo x="21499" y="9388"/>
-                <wp:lineTo x="21499" y="9361"/>
-                <wp:lineTo x="21499" y="9333"/>
-                <wp:lineTo x="21499" y="9305"/>
-                <wp:lineTo x="21499" y="9278"/>
-                <wp:lineTo x="21499" y="9251"/>
-                <wp:lineTo x="21499" y="9223"/>
-                <wp:lineTo x="21499" y="9195"/>
-                <wp:lineTo x="21499" y="9167"/>
-                <wp:lineTo x="21499" y="9139"/>
-                <wp:lineTo x="21499" y="9112"/>
-                <wp:lineTo x="21499" y="9084"/>
-                <wp:lineTo x="21499" y="9056"/>
-                <wp:lineTo x="21499" y="9028"/>
-                <wp:lineTo x="21499" y="9001"/>
-                <wp:lineTo x="21499" y="8973"/>
-                <wp:lineTo x="21499" y="8945"/>
-                <wp:lineTo x="21499" y="8917"/>
-                <wp:lineTo x="21499" y="8890"/>
-                <wp:lineTo x="21499" y="8863"/>
-                <wp:lineTo x="21499" y="8835"/>
-                <wp:lineTo x="21499" y="8807"/>
-                <wp:lineTo x="21499" y="8780"/>
-                <wp:lineTo x="21499" y="8752"/>
-                <wp:lineTo x="21499" y="8724"/>
-                <wp:lineTo x="21499" y="8696"/>
-                <wp:lineTo x="21499" y="8668"/>
-                <wp:lineTo x="21499" y="8641"/>
-                <wp:lineTo x="21499" y="8613"/>
-                <wp:lineTo x="21499" y="8585"/>
-                <wp:lineTo x="21499" y="8557"/>
-                <wp:lineTo x="21499" y="8530"/>
-                <wp:lineTo x="21499" y="8502"/>
-                <wp:lineTo x="21499" y="8474"/>
-                <wp:lineTo x="21499" y="8447"/>
-                <wp:lineTo x="21499" y="8420"/>
-                <wp:lineTo x="21499" y="8392"/>
-                <wp:lineTo x="21499" y="8364"/>
-                <wp:lineTo x="21499" y="8336"/>
-                <wp:lineTo x="21499" y="8309"/>
-                <wp:lineTo x="21499" y="8281"/>
-                <wp:lineTo x="21499" y="8253"/>
-                <wp:lineTo x="21499" y="8225"/>
-                <wp:lineTo x="21499" y="8197"/>
-                <wp:lineTo x="21499" y="8170"/>
-                <wp:lineTo x="21499" y="8142"/>
-                <wp:lineTo x="21499" y="8114"/>
-                <wp:lineTo x="21499" y="8086"/>
-                <wp:lineTo x="21499" y="8059"/>
-                <wp:lineTo x="21499" y="8031"/>
-                <wp:lineTo x="21499" y="8004"/>
-                <wp:lineTo x="21499" y="7976"/>
-                <wp:lineTo x="21499" y="7949"/>
-                <wp:lineTo x="21499" y="7921"/>
-                <wp:lineTo x="21499" y="7893"/>
-                <wp:lineTo x="21499" y="7865"/>
-                <wp:lineTo x="21499" y="7838"/>
-                <wp:lineTo x="21499" y="7810"/>
-                <wp:lineTo x="21499" y="7782"/>
-                <wp:lineTo x="21499" y="7754"/>
-                <wp:lineTo x="21499" y="7727"/>
-                <wp:lineTo x="21499" y="7699"/>
-                <wp:lineTo x="21499" y="7671"/>
-                <wp:lineTo x="21499" y="7643"/>
-                <wp:lineTo x="21499" y="7615"/>
-                <wp:lineTo x="21499" y="7589"/>
-                <wp:lineTo x="21499" y="7561"/>
-                <wp:lineTo x="21499" y="7533"/>
-                <wp:lineTo x="21499" y="7505"/>
-                <wp:lineTo x="21499" y="7478"/>
-                <wp:lineTo x="21499" y="7450"/>
-                <wp:lineTo x="21499" y="7422"/>
-                <wp:lineTo x="21499" y="7394"/>
-                <wp:lineTo x="21499" y="7367"/>
-                <wp:lineTo x="21499" y="7339"/>
-                <wp:lineTo x="21499" y="7311"/>
-                <wp:lineTo x="21499" y="7283"/>
-                <wp:lineTo x="21499" y="7256"/>
-                <wp:lineTo x="21499" y="7228"/>
-                <wp:lineTo x="21499" y="7200"/>
-                <wp:lineTo x="21499" y="7173"/>
-                <wp:lineTo x="21499" y="7145"/>
-                <wp:lineTo x="21499" y="7118"/>
-                <wp:lineTo x="21499" y="7090"/>
-                <wp:lineTo x="21499" y="7062"/>
-                <wp:lineTo x="21499" y="7034"/>
-                <wp:lineTo x="21499" y="7007"/>
-                <wp:lineTo x="21499" y="6979"/>
-                <wp:lineTo x="21499" y="6951"/>
-                <wp:lineTo x="21499" y="6923"/>
-                <wp:lineTo x="21499" y="6896"/>
-                <wp:lineTo x="21499" y="6868"/>
-                <wp:lineTo x="21499" y="6840"/>
-                <wp:lineTo x="21499" y="6812"/>
-                <wp:lineTo x="21499" y="6785"/>
-                <wp:lineTo x="21499" y="6758"/>
-                <wp:lineTo x="21499" y="6730"/>
-                <wp:lineTo x="21499" y="6702"/>
-                <wp:lineTo x="21499" y="6675"/>
-                <wp:lineTo x="21499" y="6647"/>
-                <wp:lineTo x="21499" y="6619"/>
-                <wp:lineTo x="21499" y="6591"/>
-                <wp:lineTo x="21499" y="6563"/>
-                <wp:lineTo x="21499" y="6536"/>
-                <wp:lineTo x="21499" y="6508"/>
-                <wp:lineTo x="21499" y="6480"/>
-                <wp:lineTo x="21499" y="6452"/>
-                <wp:lineTo x="21499" y="6425"/>
-                <wp:lineTo x="21499" y="6397"/>
-                <wp:lineTo x="21499" y="6369"/>
-                <wp:lineTo x="21499" y="6341"/>
-                <wp:lineTo x="21499" y="6315"/>
-                <wp:lineTo x="21499" y="6287"/>
-                <wp:lineTo x="21499" y="6259"/>
-                <wp:lineTo x="21499" y="6231"/>
-                <wp:lineTo x="21499" y="6204"/>
-                <wp:lineTo x="21499" y="6176"/>
-                <wp:lineTo x="21499" y="6148"/>
-                <wp:lineTo x="21499" y="6120"/>
-                <wp:lineTo x="21499" y="6092"/>
-                <wp:lineTo x="21499" y="6065"/>
-                <wp:lineTo x="21499" y="6037"/>
-                <wp:lineTo x="21499" y="6009"/>
-                <wp:lineTo x="21499" y="5981"/>
-                <wp:lineTo x="21499" y="5954"/>
-                <wp:lineTo x="21499" y="5926"/>
-                <wp:lineTo x="21499" y="5899"/>
-                <wp:lineTo x="21499" y="5871"/>
-                <wp:lineTo x="21499" y="5844"/>
-                <wp:lineTo x="21499" y="5816"/>
-                <wp:lineTo x="21499" y="5788"/>
-                <wp:lineTo x="21499" y="5760"/>
-                <wp:lineTo x="21499" y="5733"/>
-                <wp:lineTo x="21499" y="5705"/>
-                <wp:lineTo x="21499" y="5677"/>
-                <wp:lineTo x="21499" y="5649"/>
-                <wp:lineTo x="21499" y="5621"/>
-                <wp:lineTo x="21499" y="5594"/>
-                <wp:lineTo x="21499" y="5566"/>
-                <wp:lineTo x="21499" y="5538"/>
-                <wp:lineTo x="21499" y="5510"/>
-                <wp:lineTo x="21499" y="5484"/>
-                <wp:lineTo x="21499" y="5456"/>
-                <wp:lineTo x="21499" y="5428"/>
-                <wp:lineTo x="21499" y="5400"/>
-                <wp:lineTo x="21499" y="5373"/>
-                <wp:lineTo x="21499" y="5345"/>
-                <wp:lineTo x="21499" y="5317"/>
-                <wp:lineTo x="21499" y="5289"/>
-                <wp:lineTo x="21499" y="5262"/>
-                <wp:lineTo x="21499" y="5234"/>
-                <wp:lineTo x="21499" y="5206"/>
-                <wp:lineTo x="21499" y="5178"/>
-                <wp:lineTo x="21499" y="5151"/>
-                <wp:lineTo x="21499" y="5123"/>
-                <wp:lineTo x="21499" y="5095"/>
-                <wp:lineTo x="21499" y="5068"/>
-                <wp:lineTo x="21499" y="5040"/>
-                <wp:lineTo x="21499" y="5013"/>
-                <wp:lineTo x="21499" y="4985"/>
-                <wp:lineTo x="21499" y="4957"/>
-                <wp:lineTo x="21499" y="4929"/>
-                <wp:lineTo x="21499" y="4902"/>
-                <wp:lineTo x="21499" y="4874"/>
-                <wp:lineTo x="21499" y="4846"/>
-                <wp:lineTo x="21499" y="4818"/>
-                <wp:lineTo x="21499" y="4791"/>
-                <wp:lineTo x="21499" y="4763"/>
-                <wp:lineTo x="21499" y="4735"/>
-                <wp:lineTo x="21499" y="4707"/>
-                <wp:lineTo x="21499" y="4680"/>
-                <wp:lineTo x="21499" y="4652"/>
-                <wp:lineTo x="21499" y="4625"/>
-                <wp:lineTo x="21499" y="4597"/>
-                <wp:lineTo x="21499" y="4569"/>
-                <wp:lineTo x="21499" y="4542"/>
-                <wp:lineTo x="21499" y="4514"/>
-                <wp:lineTo x="21499" y="4486"/>
-                <wp:lineTo x="21499" y="4458"/>
-                <wp:lineTo x="21499" y="4431"/>
-                <wp:lineTo x="21499" y="4403"/>
-                <wp:lineTo x="21499" y="4375"/>
-                <wp:lineTo x="21499" y="4347"/>
-                <wp:lineTo x="21499" y="4320"/>
-                <wp:lineTo x="21499" y="4292"/>
-                <wp:lineTo x="21499" y="4264"/>
-                <wp:lineTo x="21499" y="4236"/>
-                <wp:lineTo x="21499" y="4210"/>
-                <wp:lineTo x="21499" y="4182"/>
-                <wp:lineTo x="21499" y="4154"/>
-                <wp:lineTo x="21499" y="4126"/>
-                <wp:lineTo x="21499" y="4098"/>
-                <wp:lineTo x="21499" y="4071"/>
-                <wp:lineTo x="21499" y="4043"/>
-                <wp:lineTo x="21499" y="4015"/>
-                <wp:lineTo x="21499" y="3987"/>
-                <wp:lineTo x="21499" y="3960"/>
-                <wp:lineTo x="21499" y="3932"/>
-                <wp:lineTo x="21499" y="3904"/>
-                <wp:lineTo x="21499" y="3876"/>
-                <wp:lineTo x="21499" y="3849"/>
-                <wp:lineTo x="21499" y="3821"/>
-                <wp:lineTo x="21499" y="3794"/>
-                <wp:lineTo x="21499" y="3766"/>
-                <wp:lineTo x="21499" y="3739"/>
-                <wp:lineTo x="21499" y="3711"/>
-                <wp:lineTo x="21499" y="3683"/>
-                <wp:lineTo x="21499" y="3655"/>
-                <wp:lineTo x="21499" y="3628"/>
-                <wp:lineTo x="21499" y="3600"/>
-                <wp:lineTo x="21499" y="3572"/>
-                <wp:lineTo x="21499" y="3544"/>
-                <wp:lineTo x="21499" y="3516"/>
-                <wp:lineTo x="21499" y="3489"/>
-                <wp:lineTo x="21499" y="3461"/>
-                <wp:lineTo x="21499" y="3433"/>
-                <wp:lineTo x="21499" y="3405"/>
-                <wp:lineTo x="21499" y="3379"/>
-                <wp:lineTo x="21499" y="3351"/>
-                <wp:lineTo x="21499" y="3323"/>
-                <wp:lineTo x="21499" y="3295"/>
-                <wp:lineTo x="21499" y="3268"/>
-                <wp:lineTo x="21499" y="3240"/>
-                <wp:lineTo x="21499" y="3212"/>
-                <wp:lineTo x="21499" y="3184"/>
-                <wp:lineTo x="21499" y="3157"/>
-                <wp:lineTo x="21499" y="3129"/>
-                <wp:lineTo x="21499" y="3101"/>
-                <wp:lineTo x="21499" y="3073"/>
-                <wp:lineTo x="21499" y="3045"/>
-                <wp:lineTo x="21499" y="3018"/>
-                <wp:lineTo x="21499" y="2990"/>
-                <wp:lineTo x="21499" y="2962"/>
-                <wp:lineTo x="21499" y="2935"/>
-                <wp:lineTo x="21499" y="2908"/>
-                <wp:lineTo x="21499" y="2880"/>
-                <wp:lineTo x="21499" y="2852"/>
-                <wp:lineTo x="21499" y="2824"/>
-                <wp:lineTo x="21499" y="2797"/>
-                <wp:lineTo x="21499" y="2769"/>
-                <wp:lineTo x="21499" y="2741"/>
-                <wp:lineTo x="21499" y="2713"/>
-                <wp:lineTo x="21499" y="2686"/>
-                <wp:lineTo x="21499" y="2658"/>
-                <wp:lineTo x="21499" y="2630"/>
-                <wp:lineTo x="21499" y="2602"/>
-                <wp:lineTo x="21499" y="2575"/>
-                <wp:lineTo x="21499" y="2547"/>
-                <wp:lineTo x="21499" y="2520"/>
-                <wp:lineTo x="21499" y="2492"/>
-                <wp:lineTo x="21499" y="2464"/>
-                <wp:lineTo x="21499" y="2437"/>
-                <wp:lineTo x="21499" y="2409"/>
-                <wp:lineTo x="21499" y="2381"/>
-                <wp:lineTo x="21499" y="2353"/>
-                <wp:lineTo x="21499" y="2326"/>
-                <wp:lineTo x="21499" y="2298"/>
-                <wp:lineTo x="21499" y="2270"/>
-                <wp:lineTo x="21499" y="2242"/>
-                <wp:lineTo x="21499" y="2215"/>
-                <wp:lineTo x="21499" y="2187"/>
-                <wp:lineTo x="21499" y="2159"/>
-                <wp:lineTo x="21499" y="2131"/>
-                <wp:lineTo x="21499" y="2105"/>
-                <wp:lineTo x="21499" y="2077"/>
-                <wp:lineTo x="21499" y="2049"/>
-                <wp:lineTo x="21499" y="2021"/>
-                <wp:lineTo x="21499" y="1993"/>
-                <wp:lineTo x="21499" y="1966"/>
-                <wp:lineTo x="21499" y="1938"/>
-                <wp:lineTo x="21499" y="1910"/>
-                <wp:lineTo x="21499" y="1882"/>
-                <wp:lineTo x="21499" y="1855"/>
-                <wp:lineTo x="21499" y="1827"/>
-                <wp:lineTo x="21499" y="1799"/>
-                <wp:lineTo x="21499" y="1771"/>
-                <wp:lineTo x="21499" y="1744"/>
-                <wp:lineTo x="21499" y="1716"/>
-                <wp:lineTo x="21499" y="1689"/>
-                <wp:lineTo x="21499" y="1661"/>
-                <wp:lineTo x="21499" y="1634"/>
-                <wp:lineTo x="21499" y="1606"/>
-                <wp:lineTo x="21499" y="1578"/>
-                <wp:lineTo x="21499" y="1550"/>
-                <wp:lineTo x="21499" y="1522"/>
-                <wp:lineTo x="21499" y="1495"/>
-                <wp:lineTo x="21499" y="1467"/>
-                <wp:lineTo x="21499" y="1439"/>
-                <wp:lineTo x="21499" y="1411"/>
-                <wp:lineTo x="21499" y="1384"/>
-                <wp:lineTo x="21499" y="1356"/>
-                <wp:lineTo x="21499" y="1328"/>
-                <wp:lineTo x="21499" y="1300"/>
-                <wp:lineTo x="21499" y="1273"/>
-                <wp:lineTo x="21499" y="1246"/>
-                <wp:lineTo x="21499" y="1218"/>
-                <wp:lineTo x="21499" y="1190"/>
-                <wp:lineTo x="21499" y="1163"/>
-                <wp:lineTo x="21499" y="1135"/>
-                <wp:lineTo x="21499" y="1107"/>
-                <wp:lineTo x="21499" y="1079"/>
-                <wp:lineTo x="21499" y="1052"/>
-                <wp:lineTo x="21499" y="1024"/>
-                <wp:lineTo x="21499" y="996"/>
-                <wp:lineTo x="21499" y="968"/>
-                <wp:lineTo x="21499" y="940"/>
-                <wp:lineTo x="21499" y="913"/>
-                <wp:lineTo x="21499" y="885"/>
-                <wp:lineTo x="21499" y="857"/>
-                <wp:lineTo x="21499" y="830"/>
-                <wp:lineTo x="21499" y="803"/>
-                <wp:lineTo x="21499" y="775"/>
-                <wp:lineTo x="21499" y="747"/>
-                <wp:lineTo x="21499" y="719"/>
-                <wp:lineTo x="21499" y="692"/>
-                <wp:lineTo x="21499" y="664"/>
-                <wp:lineTo x="21499" y="636"/>
-                <wp:lineTo x="21499" y="608"/>
-                <wp:lineTo x="21499" y="581"/>
-                <wp:lineTo x="21499" y="553"/>
-                <wp:lineTo x="21499" y="525"/>
-                <wp:lineTo x="21499" y="497"/>
-                <wp:lineTo x="21499" y="469"/>
-                <wp:lineTo x="21499" y="442"/>
-                <wp:lineTo x="21499" y="415"/>
-                <wp:lineTo x="21499" y="387"/>
-                <wp:lineTo x="21499" y="359"/>
-                <wp:lineTo x="21499" y="332"/>
-                <wp:lineTo x="21499" y="304"/>
-                <wp:lineTo x="21499" y="276"/>
-                <wp:lineTo x="21499" y="248"/>
-                <wp:lineTo x="21499" y="221"/>
-                <wp:lineTo x="21499" y="193"/>
-                <wp:lineTo x="21499" y="165"/>
-                <wp:lineTo x="21499" y="137"/>
-                <wp:lineTo x="21499" y="110"/>
-                <wp:lineTo x="21499" y="82"/>
-                <wp:lineTo x="21499" y="54"/>
-                <wp:lineTo x="21499" y="26"/>
-                <wp:lineTo x="-2" y="26"/>
+                <wp:start x="-100" y="0"/>
+                <wp:lineTo x="-100" y="0"/>
+                <wp:lineTo x="-100" y="26"/>
+                <wp:lineTo x="-100" y="54"/>
+                <wp:lineTo x="-100" y="82"/>
+                <wp:lineTo x="-100" y="110"/>
+                <wp:lineTo x="-100" y="137"/>
+                <wp:lineTo x="-100" y="165"/>
+                <wp:lineTo x="-100" y="193"/>
+                <wp:lineTo x="-100" y="221"/>
+                <wp:lineTo x="-100" y="248"/>
+                <wp:lineTo x="-100" y="276"/>
+                <wp:lineTo x="-100" y="304"/>
+                <wp:lineTo x="-100" y="332"/>
+                <wp:lineTo x="-100" y="359"/>
+                <wp:lineTo x="-100" y="387"/>
+                <wp:lineTo x="-100" y="415"/>
+                <wp:lineTo x="-100" y="442"/>
+                <wp:lineTo x="-100" y="469"/>
+                <wp:lineTo x="-100" y="497"/>
+                <wp:lineTo x="-100" y="525"/>
+                <wp:lineTo x="-100" y="553"/>
+                <wp:lineTo x="-100" y="581"/>
+                <wp:lineTo x="-100" y="608"/>
+                <wp:lineTo x="-100" y="636"/>
+                <wp:lineTo x="-100" y="664"/>
+                <wp:lineTo x="-100" y="692"/>
+                <wp:lineTo x="-100" y="719"/>
+                <wp:lineTo x="-100" y="747"/>
+                <wp:lineTo x="-100" y="775"/>
+                <wp:lineTo x="-100" y="803"/>
+                <wp:lineTo x="-100" y="830"/>
+                <wp:lineTo x="-100" y="857"/>
+                <wp:lineTo x="-100" y="885"/>
+                <wp:lineTo x="-100" y="913"/>
+                <wp:lineTo x="-100" y="940"/>
+                <wp:lineTo x="-100" y="968"/>
+                <wp:lineTo x="-100" y="996"/>
+                <wp:lineTo x="-100" y="1024"/>
+                <wp:lineTo x="-100" y="1052"/>
+                <wp:lineTo x="-100" y="1079"/>
+                <wp:lineTo x="-100" y="1107"/>
+                <wp:lineTo x="-100" y="1135"/>
+                <wp:lineTo x="-100" y="1163"/>
+                <wp:lineTo x="-100" y="1190"/>
+                <wp:lineTo x="-100" y="1218"/>
+                <wp:lineTo x="-100" y="1246"/>
+                <wp:lineTo x="-100" y="1273"/>
+                <wp:lineTo x="-100" y="1300"/>
+                <wp:lineTo x="-100" y="1328"/>
+                <wp:lineTo x="-100" y="1356"/>
+                <wp:lineTo x="-100" y="1384"/>
+                <wp:lineTo x="-100" y="1411"/>
+                <wp:lineTo x="-100" y="1439"/>
+                <wp:lineTo x="-100" y="1467"/>
+                <wp:lineTo x="-100" y="1495"/>
+                <wp:lineTo x="-100" y="1522"/>
+                <wp:lineTo x="-100" y="1550"/>
+                <wp:lineTo x="-100" y="1578"/>
+                <wp:lineTo x="-100" y="1606"/>
+                <wp:lineTo x="-100" y="1634"/>
+                <wp:lineTo x="-100" y="1661"/>
+                <wp:lineTo x="-100" y="1689"/>
+                <wp:lineTo x="-100" y="1716"/>
+                <wp:lineTo x="-100" y="1744"/>
+                <wp:lineTo x="-100" y="1771"/>
+                <wp:lineTo x="-100" y="1799"/>
+                <wp:lineTo x="-100" y="1827"/>
+                <wp:lineTo x="-100" y="1855"/>
+                <wp:lineTo x="-100" y="1882"/>
+                <wp:lineTo x="-100" y="1910"/>
+                <wp:lineTo x="-100" y="1938"/>
+                <wp:lineTo x="-100" y="1966"/>
+                <wp:lineTo x="-100" y="1993"/>
+                <wp:lineTo x="-100" y="2021"/>
+                <wp:lineTo x="-100" y="2049"/>
+                <wp:lineTo x="-100" y="2077"/>
+                <wp:lineTo x="-100" y="2105"/>
+                <wp:lineTo x="-100" y="2131"/>
+                <wp:lineTo x="-100" y="2159"/>
+                <wp:lineTo x="-100" y="2187"/>
+                <wp:lineTo x="-100" y="2215"/>
+                <wp:lineTo x="-100" y="2242"/>
+                <wp:lineTo x="-100" y="2270"/>
+                <wp:lineTo x="-100" y="2298"/>
+                <wp:lineTo x="-100" y="2326"/>
+                <wp:lineTo x="-100" y="2353"/>
+                <wp:lineTo x="-100" y="2381"/>
+                <wp:lineTo x="-100" y="2409"/>
+                <wp:lineTo x="-100" y="2437"/>
+                <wp:lineTo x="-100" y="2464"/>
+                <wp:lineTo x="-100" y="2492"/>
+                <wp:lineTo x="-100" y="2520"/>
+                <wp:lineTo x="-100" y="2547"/>
+                <wp:lineTo x="-100" y="2575"/>
+                <wp:lineTo x="-100" y="2602"/>
+                <wp:lineTo x="-100" y="2630"/>
+                <wp:lineTo x="-100" y="2658"/>
+                <wp:lineTo x="-100" y="2686"/>
+                <wp:lineTo x="-100" y="2713"/>
+                <wp:lineTo x="-100" y="2741"/>
+                <wp:lineTo x="-100" y="2769"/>
+                <wp:lineTo x="-100" y="2797"/>
+                <wp:lineTo x="-100" y="2824"/>
+                <wp:lineTo x="-100" y="2852"/>
+                <wp:lineTo x="-100" y="2880"/>
+                <wp:lineTo x="-100" y="2908"/>
+                <wp:lineTo x="-100" y="2935"/>
+                <wp:lineTo x="-100" y="2962"/>
+                <wp:lineTo x="-100" y="2990"/>
+                <wp:lineTo x="-100" y="3018"/>
+                <wp:lineTo x="-100" y="3045"/>
+                <wp:lineTo x="-100" y="3073"/>
+                <wp:lineTo x="-100" y="3101"/>
+                <wp:lineTo x="-100" y="3129"/>
+                <wp:lineTo x="-100" y="3157"/>
+                <wp:lineTo x="-100" y="3184"/>
+                <wp:lineTo x="-100" y="3212"/>
+                <wp:lineTo x="-100" y="3240"/>
+                <wp:lineTo x="-100" y="3268"/>
+                <wp:lineTo x="-100" y="3295"/>
+                <wp:lineTo x="-100" y="3323"/>
+                <wp:lineTo x="-100" y="3351"/>
+                <wp:lineTo x="-100" y="3379"/>
+                <wp:lineTo x="-100" y="3405"/>
+                <wp:lineTo x="-100" y="3433"/>
+                <wp:lineTo x="-100" y="3461"/>
+                <wp:lineTo x="-100" y="3489"/>
+                <wp:lineTo x="-100" y="3516"/>
+                <wp:lineTo x="-100" y="3544"/>
+                <wp:lineTo x="-100" y="3572"/>
+                <wp:lineTo x="-100" y="3600"/>
+                <wp:lineTo x="-100" y="3628"/>
+                <wp:lineTo x="-100" y="3655"/>
+                <wp:lineTo x="-100" y="3683"/>
+                <wp:lineTo x="-100" y="3711"/>
+                <wp:lineTo x="-100" y="3739"/>
+                <wp:lineTo x="-100" y="3766"/>
+                <wp:lineTo x="-100" y="3794"/>
+                <wp:lineTo x="-100" y="3821"/>
+                <wp:lineTo x="-100" y="3849"/>
+                <wp:lineTo x="-100" y="3876"/>
+                <wp:lineTo x="-100" y="3904"/>
+                <wp:lineTo x="-100" y="3932"/>
+                <wp:lineTo x="-100" y="3960"/>
+                <wp:lineTo x="-100" y="3987"/>
+                <wp:lineTo x="-100" y="4015"/>
+                <wp:lineTo x="-100" y="4043"/>
+                <wp:lineTo x="-100" y="4071"/>
+                <wp:lineTo x="-100" y="4098"/>
+                <wp:lineTo x="-100" y="4126"/>
+                <wp:lineTo x="-100" y="4154"/>
+                <wp:lineTo x="-100" y="4182"/>
+                <wp:lineTo x="-100" y="4210"/>
+                <wp:lineTo x="-100" y="4236"/>
+                <wp:lineTo x="-100" y="4264"/>
+                <wp:lineTo x="-100" y="4292"/>
+                <wp:lineTo x="-100" y="4320"/>
+                <wp:lineTo x="-100" y="4347"/>
+                <wp:lineTo x="-100" y="4375"/>
+                <wp:lineTo x="-100" y="4403"/>
+                <wp:lineTo x="-100" y="4431"/>
+                <wp:lineTo x="-100" y="4458"/>
+                <wp:lineTo x="-100" y="4486"/>
+                <wp:lineTo x="-100" y="4514"/>
+                <wp:lineTo x="-100" y="4542"/>
+                <wp:lineTo x="-100" y="4569"/>
+                <wp:lineTo x="-100" y="4597"/>
+                <wp:lineTo x="-100" y="4625"/>
+                <wp:lineTo x="-100" y="4652"/>
+                <wp:lineTo x="-100" y="4680"/>
+                <wp:lineTo x="-100" y="4707"/>
+                <wp:lineTo x="-100" y="4735"/>
+                <wp:lineTo x="-100" y="4763"/>
+                <wp:lineTo x="-100" y="4791"/>
+                <wp:lineTo x="-100" y="4818"/>
+                <wp:lineTo x="-100" y="4846"/>
+                <wp:lineTo x="-100" y="4874"/>
+                <wp:lineTo x="-100" y="4902"/>
+                <wp:lineTo x="-100" y="4929"/>
+                <wp:lineTo x="-100" y="4957"/>
+                <wp:lineTo x="-100" y="4985"/>
+                <wp:lineTo x="-100" y="5013"/>
+                <wp:lineTo x="-100" y="5040"/>
+                <wp:lineTo x="-100" y="5068"/>
+                <wp:lineTo x="-100" y="5095"/>
+                <wp:lineTo x="-100" y="5123"/>
+                <wp:lineTo x="-100" y="5151"/>
+                <wp:lineTo x="-100" y="5178"/>
+                <wp:lineTo x="-100" y="5206"/>
+                <wp:lineTo x="-100" y="5234"/>
+                <wp:lineTo x="-100" y="5262"/>
+                <wp:lineTo x="-100" y="5289"/>
+                <wp:lineTo x="-100" y="5317"/>
+                <wp:lineTo x="-100" y="5345"/>
+                <wp:lineTo x="-100" y="5373"/>
+                <wp:lineTo x="-100" y="5400"/>
+                <wp:lineTo x="-100" y="5428"/>
+                <wp:lineTo x="-100" y="5456"/>
+                <wp:lineTo x="-100" y="5484"/>
+                <wp:lineTo x="-100" y="5510"/>
+                <wp:lineTo x="-100" y="5538"/>
+                <wp:lineTo x="-100" y="5566"/>
+                <wp:lineTo x="-100" y="5594"/>
+                <wp:lineTo x="-100" y="5621"/>
+                <wp:lineTo x="-100" y="5649"/>
+                <wp:lineTo x="-100" y="5677"/>
+                <wp:lineTo x="-100" y="5705"/>
+                <wp:lineTo x="-100" y="5733"/>
+                <wp:lineTo x="-100" y="5760"/>
+                <wp:lineTo x="-100" y="5788"/>
+                <wp:lineTo x="-100" y="5816"/>
+                <wp:lineTo x="-100" y="5844"/>
+                <wp:lineTo x="-100" y="5871"/>
+                <wp:lineTo x="-100" y="5899"/>
+                <wp:lineTo x="-100" y="5926"/>
+                <wp:lineTo x="-100" y="5954"/>
+                <wp:lineTo x="-100" y="5981"/>
+                <wp:lineTo x="-100" y="6009"/>
+                <wp:lineTo x="-100" y="6037"/>
+                <wp:lineTo x="-100" y="6065"/>
+                <wp:lineTo x="-100" y="6092"/>
+                <wp:lineTo x="-100" y="6120"/>
+                <wp:lineTo x="-100" y="6148"/>
+                <wp:lineTo x="-100" y="6176"/>
+                <wp:lineTo x="-100" y="6204"/>
+                <wp:lineTo x="-100" y="6231"/>
+                <wp:lineTo x="-100" y="6259"/>
+                <wp:lineTo x="-100" y="6287"/>
+                <wp:lineTo x="-100" y="6315"/>
+                <wp:lineTo x="-100" y="6341"/>
+                <wp:lineTo x="-100" y="6369"/>
+                <wp:lineTo x="-100" y="6397"/>
+                <wp:lineTo x="-100" y="6425"/>
+                <wp:lineTo x="-100" y="6452"/>
+                <wp:lineTo x="-100" y="6480"/>
+                <wp:lineTo x="-100" y="6508"/>
+                <wp:lineTo x="-100" y="6536"/>
+                <wp:lineTo x="-100" y="6563"/>
+                <wp:lineTo x="-100" y="6591"/>
+                <wp:lineTo x="-100" y="6619"/>
+                <wp:lineTo x="-100" y="6647"/>
+                <wp:lineTo x="-100" y="6675"/>
+                <wp:lineTo x="-100" y="6702"/>
+                <wp:lineTo x="-100" y="6730"/>
+                <wp:lineTo x="-100" y="6758"/>
+                <wp:lineTo x="-100" y="6785"/>
+                <wp:lineTo x="-100" y="6812"/>
+                <wp:lineTo x="-100" y="6840"/>
+                <wp:lineTo x="-100" y="6868"/>
+                <wp:lineTo x="-100" y="6896"/>
+                <wp:lineTo x="-100" y="6923"/>
+                <wp:lineTo x="-100" y="6951"/>
+                <wp:lineTo x="-100" y="6979"/>
+                <wp:lineTo x="-100" y="7007"/>
+                <wp:lineTo x="-100" y="7034"/>
+                <wp:lineTo x="-100" y="7062"/>
+                <wp:lineTo x="-100" y="7090"/>
+                <wp:lineTo x="-100" y="7118"/>
+                <wp:lineTo x="-100" y="7145"/>
+                <wp:lineTo x="-100" y="7173"/>
+                <wp:lineTo x="-100" y="7200"/>
+                <wp:lineTo x="-100" y="7228"/>
+                <wp:lineTo x="-100" y="7256"/>
+                <wp:lineTo x="-100" y="7283"/>
+                <wp:lineTo x="-100" y="7311"/>
+                <wp:lineTo x="-100" y="7339"/>
+                <wp:lineTo x="-100" y="7367"/>
+                <wp:lineTo x="-100" y="7394"/>
+                <wp:lineTo x="-100" y="7422"/>
+                <wp:lineTo x="-100" y="7450"/>
+                <wp:lineTo x="-100" y="7478"/>
+                <wp:lineTo x="-100" y="7505"/>
+                <wp:lineTo x="-100" y="7533"/>
+                <wp:lineTo x="-100" y="7561"/>
+                <wp:lineTo x="-100" y="7589"/>
+                <wp:lineTo x="-100" y="7615"/>
+                <wp:lineTo x="-100" y="7643"/>
+                <wp:lineTo x="-100" y="7671"/>
+                <wp:lineTo x="-100" y="7699"/>
+                <wp:lineTo x="-100" y="7727"/>
+                <wp:lineTo x="-100" y="7754"/>
+                <wp:lineTo x="-100" y="7782"/>
+                <wp:lineTo x="-100" y="7810"/>
+                <wp:lineTo x="-100" y="7838"/>
+                <wp:lineTo x="-100" y="7865"/>
+                <wp:lineTo x="-100" y="7893"/>
+                <wp:lineTo x="-100" y="7921"/>
+                <wp:lineTo x="-100" y="7949"/>
+                <wp:lineTo x="-100" y="7976"/>
+                <wp:lineTo x="-100" y="8004"/>
+                <wp:lineTo x="-100" y="8031"/>
+                <wp:lineTo x="-100" y="8059"/>
+                <wp:lineTo x="-100" y="8086"/>
+                <wp:lineTo x="-100" y="8114"/>
+                <wp:lineTo x="-100" y="8142"/>
+                <wp:lineTo x="-100" y="8170"/>
+                <wp:lineTo x="-100" y="8197"/>
+                <wp:lineTo x="-100" y="8225"/>
+                <wp:lineTo x="-100" y="8253"/>
+                <wp:lineTo x="-100" y="8281"/>
+                <wp:lineTo x="-100" y="8309"/>
+                <wp:lineTo x="-100" y="8336"/>
+                <wp:lineTo x="-100" y="8364"/>
+                <wp:lineTo x="-100" y="8392"/>
+                <wp:lineTo x="-100" y="8420"/>
+                <wp:lineTo x="-100" y="8447"/>
+                <wp:lineTo x="-100" y="8474"/>
+                <wp:lineTo x="-100" y="8502"/>
+                <wp:lineTo x="-100" y="8530"/>
+                <wp:lineTo x="-100" y="8557"/>
+                <wp:lineTo x="-100" y="8585"/>
+                <wp:lineTo x="-100" y="8613"/>
+                <wp:lineTo x="-100" y="8641"/>
+                <wp:lineTo x="-100" y="8668"/>
+                <wp:lineTo x="-100" y="8696"/>
+                <wp:lineTo x="-100" y="8724"/>
+                <wp:lineTo x="-100" y="8752"/>
+                <wp:lineTo x="-100" y="8780"/>
+                <wp:lineTo x="-100" y="8807"/>
+                <wp:lineTo x="-100" y="8835"/>
+                <wp:lineTo x="-100" y="8863"/>
+                <wp:lineTo x="-100" y="8890"/>
+                <wp:lineTo x="-100" y="8917"/>
+                <wp:lineTo x="-100" y="8945"/>
+                <wp:lineTo x="-100" y="8973"/>
+                <wp:lineTo x="-100" y="9001"/>
+                <wp:lineTo x="-100" y="9028"/>
+                <wp:lineTo x="-100" y="9056"/>
+                <wp:lineTo x="-100" y="9084"/>
+                <wp:lineTo x="-100" y="9112"/>
+                <wp:lineTo x="-100" y="9139"/>
+                <wp:lineTo x="-100" y="9167"/>
+                <wp:lineTo x="-100" y="9195"/>
+                <wp:lineTo x="-100" y="9223"/>
+                <wp:lineTo x="-100" y="9251"/>
+                <wp:lineTo x="-100" y="9278"/>
+                <wp:lineTo x="-100" y="9305"/>
+                <wp:lineTo x="-100" y="9333"/>
+                <wp:lineTo x="-100" y="9361"/>
+                <wp:lineTo x="-100" y="9388"/>
+                <wp:lineTo x="-100" y="9416"/>
+                <wp:lineTo x="-100" y="9444"/>
+                <wp:lineTo x="-100" y="9472"/>
+                <wp:lineTo x="-100" y="9499"/>
+                <wp:lineTo x="-100" y="9527"/>
+                <wp:lineTo x="-100" y="9555"/>
+                <wp:lineTo x="-100" y="9583"/>
+                <wp:lineTo x="-100" y="9610"/>
+                <wp:lineTo x="-100" y="9638"/>
+                <wp:lineTo x="-100" y="9666"/>
+                <wp:lineTo x="-100" y="9694"/>
+                <wp:lineTo x="-100" y="9720"/>
+                <wp:lineTo x="-100" y="9748"/>
+                <wp:lineTo x="-100" y="9776"/>
+                <wp:lineTo x="-100" y="9804"/>
+                <wp:lineTo x="-100" y="9832"/>
+                <wp:lineTo x="-100" y="9859"/>
+                <wp:lineTo x="-100" y="9887"/>
+                <wp:lineTo x="-100" y="9915"/>
+                <wp:lineTo x="-100" y="9943"/>
+                <wp:lineTo x="-100" y="9970"/>
+                <wp:lineTo x="-100" y="9998"/>
+                <wp:lineTo x="-100" y="10026"/>
+                <wp:lineTo x="-100" y="10054"/>
+                <wp:lineTo x="-100" y="10081"/>
+                <wp:lineTo x="-100" y="10109"/>
+                <wp:lineTo x="-100" y="10137"/>
+                <wp:lineTo x="-100" y="10164"/>
+                <wp:lineTo x="-100" y="10191"/>
+                <wp:lineTo x="-100" y="10219"/>
+                <wp:lineTo x="-100" y="10247"/>
+                <wp:lineTo x="-100" y="10275"/>
+                <wp:lineTo x="-100" y="10303"/>
+                <wp:lineTo x="-100" y="10330"/>
+                <wp:lineTo x="-100" y="10358"/>
+                <wp:lineTo x="-100" y="10386"/>
+                <wp:lineTo x="-100" y="10414"/>
+                <wp:lineTo x="-100" y="10441"/>
+                <wp:lineTo x="-100" y="10469"/>
+                <wp:lineTo x="-100" y="10497"/>
+                <wp:lineTo x="-100" y="10525"/>
+                <wp:lineTo x="-100" y="10552"/>
+                <wp:lineTo x="-100" y="10579"/>
+                <wp:lineTo x="-100" y="10607"/>
+                <wp:lineTo x="-100" y="10635"/>
+                <wp:lineTo x="-100" y="10662"/>
+                <wp:lineTo x="-100" y="10690"/>
+                <wp:lineTo x="-100" y="10718"/>
+                <wp:lineTo x="-100" y="10746"/>
+                <wp:lineTo x="-100" y="10774"/>
+                <wp:lineTo x="-100" y="10801"/>
+                <wp:lineTo x="-100" y="10829"/>
+                <wp:lineTo x="-100" y="10857"/>
+                <wp:lineTo x="-100" y="10885"/>
+                <wp:lineTo x="-100" y="10912"/>
+                <wp:lineTo x="-100" y="10940"/>
+                <wp:lineTo x="-100" y="10940"/>
+                <wp:lineTo x="-100" y="10968"/>
+                <wp:lineTo x="-100" y="11022"/>
+                <wp:lineTo x="-100" y="11050"/>
+                <wp:lineTo x="-100" y="11050"/>
+                <wp:lineTo x="-100" y="11078"/>
+                <wp:lineTo x="-100" y="11133"/>
+                <wp:lineTo x="-100" y="11161"/>
+                <wp:lineTo x="-100" y="11161"/>
+                <wp:lineTo x="-100" y="11189"/>
+                <wp:lineTo x="-100" y="11244"/>
+                <wp:lineTo x="-100" y="11272"/>
+                <wp:lineTo x="-100" y="11300"/>
+                <wp:lineTo x="-100" y="11300"/>
+                <wp:lineTo x="-100" y="11328"/>
+                <wp:lineTo x="-100" y="11328"/>
+                <wp:lineTo x="-100" y="11356"/>
+                <wp:lineTo x="-100" y="11383"/>
+                <wp:lineTo x="-100" y="11410"/>
+                <wp:lineTo x="-100" y="11438"/>
+                <wp:lineTo x="-100" y="11466"/>
+                <wp:lineTo x="-100" y="11493"/>
+                <wp:lineTo x="-100" y="11521"/>
+                <wp:lineTo x="-100" y="11549"/>
+                <wp:lineTo x="-100" y="11577"/>
+                <wp:lineTo x="-100" y="11604"/>
+                <wp:lineTo x="-100" y="11632"/>
+                <wp:lineTo x="-100" y="11660"/>
+                <wp:lineTo x="-100" y="11688"/>
+                <wp:lineTo x="-100" y="11715"/>
+                <wp:lineTo x="-100" y="11743"/>
+                <wp:lineTo x="-100" y="11771"/>
+                <wp:lineTo x="-100" y="11799"/>
+                <wp:lineTo x="-100" y="11827"/>
+                <wp:lineTo x="-100" y="11853"/>
+                <wp:lineTo x="-100" y="11881"/>
+                <wp:lineTo x="-100" y="11909"/>
+                <wp:lineTo x="-100" y="11937"/>
+                <wp:lineTo x="-100" y="11964"/>
+                <wp:lineTo x="-100" y="11992"/>
+                <wp:lineTo x="-100" y="12020"/>
+                <wp:lineTo x="-100" y="12048"/>
+                <wp:lineTo x="-100" y="12075"/>
+                <wp:lineTo x="-100" y="12103"/>
+                <wp:lineTo x="-100" y="12131"/>
+                <wp:lineTo x="-100" y="12159"/>
+                <wp:lineTo x="-100" y="12186"/>
+                <wp:lineTo x="-100" y="12214"/>
+                <wp:lineTo x="-100" y="12242"/>
+                <wp:lineTo x="-100" y="12269"/>
+                <wp:lineTo x="-100" y="12296"/>
+                <wp:lineTo x="-100" y="12324"/>
+                <wp:lineTo x="-100" y="12352"/>
+                <wp:lineTo x="-100" y="12380"/>
+                <wp:lineTo x="-100" y="12408"/>
+                <wp:lineTo x="-100" y="12435"/>
+                <wp:lineTo x="-100" y="12463"/>
+                <wp:lineTo x="-100" y="12491"/>
+                <wp:lineTo x="-100" y="12519"/>
+                <wp:lineTo x="-100" y="12546"/>
+                <wp:lineTo x="-100" y="12574"/>
+                <wp:lineTo x="-100" y="12602"/>
+                <wp:lineTo x="-100" y="12630"/>
+                <wp:lineTo x="-100" y="12657"/>
+                <wp:lineTo x="-100" y="12684"/>
+                <wp:lineTo x="-100" y="12712"/>
+                <wp:lineTo x="-100" y="12740"/>
+                <wp:lineTo x="-100" y="12767"/>
+                <wp:lineTo x="-100" y="12795"/>
+                <wp:lineTo x="-100" y="12823"/>
+                <wp:lineTo x="-100" y="12851"/>
+                <wp:lineTo x="-100" y="12879"/>
+                <wp:lineTo x="-100" y="12906"/>
+                <wp:lineTo x="-100" y="12934"/>
+                <wp:lineTo x="-100" y="12962"/>
+                <wp:lineTo x="-100" y="12990"/>
+                <wp:lineTo x="-100" y="13017"/>
+                <wp:lineTo x="-100" y="13045"/>
+                <wp:lineTo x="-100" y="13073"/>
+                <wp:lineTo x="-100" y="13100"/>
+                <wp:lineTo x="-100" y="13127"/>
+                <wp:lineTo x="-100" y="13155"/>
+                <wp:lineTo x="-100" y="13183"/>
+                <wp:lineTo x="-100" y="13211"/>
+                <wp:lineTo x="-100" y="13238"/>
+                <wp:lineTo x="-100" y="13266"/>
+                <wp:lineTo x="-100" y="13294"/>
+                <wp:lineTo x="-100" y="13322"/>
+                <wp:lineTo x="-100" y="13350"/>
+                <wp:lineTo x="-100" y="13377"/>
+                <wp:lineTo x="-100" y="13405"/>
+                <wp:lineTo x="-100" y="13433"/>
+                <wp:lineTo x="-100" y="13461"/>
+                <wp:lineTo x="-100" y="13488"/>
+                <wp:lineTo x="-100" y="13516"/>
+                <wp:lineTo x="-100" y="13543"/>
+                <wp:lineTo x="-100" y="13571"/>
+                <wp:lineTo x="-100" y="13598"/>
+                <wp:lineTo x="-100" y="13626"/>
+                <wp:lineTo x="-100" y="13654"/>
+                <wp:lineTo x="-100" y="13682"/>
+                <wp:lineTo x="-100" y="13709"/>
+                <wp:lineTo x="-100" y="13737"/>
+                <wp:lineTo x="-100" y="13765"/>
+                <wp:lineTo x="-100" y="13793"/>
+                <wp:lineTo x="-100" y="13820"/>
+                <wp:lineTo x="-100" y="13848"/>
+                <wp:lineTo x="-100" y="13876"/>
+                <wp:lineTo x="-100" y="13904"/>
+                <wp:lineTo x="-100" y="13932"/>
+                <wp:lineTo x="-100" y="13958"/>
+                <wp:lineTo x="-100" y="13986"/>
+                <wp:lineTo x="-100" y="14014"/>
+                <wp:lineTo x="-100" y="14042"/>
+                <wp:lineTo x="-100" y="14069"/>
+                <wp:lineTo x="-100" y="14097"/>
+                <wp:lineTo x="-100" y="14125"/>
+                <wp:lineTo x="-100" y="14153"/>
+                <wp:lineTo x="-100" y="14180"/>
+                <wp:lineTo x="-100" y="14208"/>
+                <wp:lineTo x="-100" y="14236"/>
+                <wp:lineTo x="-100" y="14264"/>
+                <wp:lineTo x="-100" y="14291"/>
+                <wp:lineTo x="-100" y="14319"/>
+                <wp:lineTo x="-100" y="14347"/>
+                <wp:lineTo x="-100" y="14374"/>
+                <wp:lineTo x="-100" y="14402"/>
+                <wp:lineTo x="-100" y="14429"/>
+                <wp:lineTo x="-100" y="14457"/>
+                <wp:lineTo x="-100" y="14485"/>
+                <wp:lineTo x="-100" y="14513"/>
+                <wp:lineTo x="-100" y="14540"/>
+                <wp:lineTo x="-100" y="14568"/>
+                <wp:lineTo x="-100" y="14596"/>
+                <wp:lineTo x="-100" y="14624"/>
+                <wp:lineTo x="-100" y="14651"/>
+                <wp:lineTo x="-100" y="14679"/>
+                <wp:lineTo x="-100" y="14707"/>
+                <wp:lineTo x="-100" y="14735"/>
+                <wp:lineTo x="-100" y="14762"/>
+                <wp:lineTo x="-100" y="14789"/>
+                <wp:lineTo x="-100" y="14817"/>
+                <wp:lineTo x="-100" y="14845"/>
+                <wp:lineTo x="-100" y="14872"/>
+                <wp:lineTo x="-100" y="14900"/>
+                <wp:lineTo x="-100" y="14928"/>
+                <wp:lineTo x="-100" y="14956"/>
+                <wp:lineTo x="-100" y="14984"/>
+                <wp:lineTo x="-100" y="15011"/>
+                <wp:lineTo x="-100" y="15039"/>
+                <wp:lineTo x="-100" y="15067"/>
+                <wp:lineTo x="-100" y="15095"/>
+                <wp:lineTo x="-100" y="15122"/>
+                <wp:lineTo x="-100" y="15150"/>
+                <wp:lineTo x="-100" y="15178"/>
+                <wp:lineTo x="-100" y="15206"/>
+                <wp:lineTo x="-100" y="15232"/>
+                <wp:lineTo x="-100" y="15260"/>
+                <wp:lineTo x="-100" y="15288"/>
+                <wp:lineTo x="-100" y="15316"/>
+                <wp:lineTo x="-100" y="15343"/>
+                <wp:lineTo x="-100" y="15371"/>
+                <wp:lineTo x="-100" y="15399"/>
+                <wp:lineTo x="-100" y="15427"/>
+                <wp:lineTo x="-100" y="15455"/>
+                <wp:lineTo x="-100" y="15482"/>
+                <wp:lineTo x="-100" y="15510"/>
+                <wp:lineTo x="-100" y="15538"/>
+                <wp:lineTo x="-100" y="15566"/>
+                <wp:lineTo x="-100" y="15593"/>
+                <wp:lineTo x="-100" y="15621"/>
+                <wp:lineTo x="-100" y="15648"/>
+                <wp:lineTo x="-100" y="15676"/>
+                <wp:lineTo x="-100" y="15703"/>
+                <wp:lineTo x="-100" y="15731"/>
+                <wp:lineTo x="-100" y="15759"/>
+                <wp:lineTo x="-100" y="15787"/>
+                <wp:lineTo x="-100" y="15814"/>
+                <wp:lineTo x="-100" y="15842"/>
+                <wp:lineTo x="-100" y="15870"/>
+                <wp:lineTo x="-100" y="15898"/>
+                <wp:lineTo x="-100" y="15926"/>
+                <wp:lineTo x="-100" y="15953"/>
+                <wp:lineTo x="-100" y="15981"/>
+                <wp:lineTo x="-100" y="16009"/>
+                <wp:lineTo x="-100" y="16037"/>
+                <wp:lineTo x="-100" y="16063"/>
+                <wp:lineTo x="-100" y="16091"/>
+                <wp:lineTo x="-100" y="16119"/>
+                <wp:lineTo x="-100" y="16147"/>
+                <wp:lineTo x="-100" y="16174"/>
+                <wp:lineTo x="-100" y="16202"/>
+                <wp:lineTo x="-100" y="16230"/>
+                <wp:lineTo x="-100" y="16258"/>
+                <wp:lineTo x="-100" y="16285"/>
+                <wp:lineTo x="-100" y="16313"/>
+                <wp:lineTo x="-100" y="16341"/>
+                <wp:lineTo x="-100" y="16369"/>
+                <wp:lineTo x="-100" y="16396"/>
+                <wp:lineTo x="-100" y="16424"/>
+                <wp:lineTo x="-100" y="16452"/>
+                <wp:lineTo x="-100" y="16479"/>
+                <wp:lineTo x="-100" y="16507"/>
+                <wp:lineTo x="-100" y="16534"/>
+                <wp:lineTo x="-100" y="16562"/>
+                <wp:lineTo x="-100" y="16590"/>
+                <wp:lineTo x="-100" y="16618"/>
+                <wp:lineTo x="-100" y="16645"/>
+                <wp:lineTo x="-100" y="16673"/>
+                <wp:lineTo x="-100" y="16701"/>
+                <wp:lineTo x="-100" y="16729"/>
+                <wp:lineTo x="-100" y="16756"/>
+                <wp:lineTo x="-100" y="16784"/>
+                <wp:lineTo x="-100" y="16812"/>
+                <wp:lineTo x="-100" y="16840"/>
+                <wp:lineTo x="-100" y="16867"/>
+                <wp:lineTo x="-100" y="16895"/>
+                <wp:lineTo x="-100" y="16922"/>
+                <wp:lineTo x="-100" y="16950"/>
+                <wp:lineTo x="-100" y="16978"/>
+                <wp:lineTo x="-100" y="17005"/>
+                <wp:lineTo x="-100" y="17033"/>
+                <wp:lineTo x="-100" y="17061"/>
+                <wp:lineTo x="-100" y="17089"/>
+                <wp:lineTo x="-100" y="17116"/>
+                <wp:lineTo x="-100" y="17144"/>
+                <wp:lineTo x="-100" y="17172"/>
+                <wp:lineTo x="-100" y="17200"/>
+                <wp:lineTo x="-100" y="17227"/>
+                <wp:lineTo x="-100" y="17255"/>
+                <wp:lineTo x="-100" y="17283"/>
+                <wp:lineTo x="-100" y="17311"/>
+                <wp:lineTo x="-100" y="17337"/>
+                <wp:lineTo x="-100" y="17365"/>
+                <wp:lineTo x="-100" y="17393"/>
+                <wp:lineTo x="-100" y="17421"/>
+                <wp:lineTo x="-100" y="17449"/>
+                <wp:lineTo x="-100" y="17476"/>
+                <wp:lineTo x="-100" y="17504"/>
+                <wp:lineTo x="-100" y="17532"/>
+                <wp:lineTo x="-100" y="17560"/>
+                <wp:lineTo x="-100" y="17587"/>
+                <wp:lineTo x="-100" y="17615"/>
+                <wp:lineTo x="-100" y="17643"/>
+                <wp:lineTo x="-100" y="17671"/>
+                <wp:lineTo x="-100" y="17698"/>
+                <wp:lineTo x="-100" y="17726"/>
+                <wp:lineTo x="-100" y="17753"/>
+                <wp:lineTo x="-100" y="17781"/>
+                <wp:lineTo x="-100" y="17808"/>
+                <wp:lineTo x="-100" y="17836"/>
+                <wp:lineTo x="-100" y="17864"/>
+                <wp:lineTo x="-100" y="17892"/>
+                <wp:lineTo x="-100" y="17919"/>
+                <wp:lineTo x="-100" y="17947"/>
+                <wp:lineTo x="-100" y="17975"/>
+                <wp:lineTo x="-100" y="18003"/>
+                <wp:lineTo x="-100" y="18031"/>
+                <wp:lineTo x="-100" y="18058"/>
+                <wp:lineTo x="-100" y="18086"/>
+                <wp:lineTo x="-100" y="18114"/>
+                <wp:lineTo x="-100" y="18142"/>
+                <wp:lineTo x="-100" y="18168"/>
+                <wp:lineTo x="-100" y="18196"/>
+                <wp:lineTo x="-100" y="18224"/>
+                <wp:lineTo x="-100" y="18252"/>
+                <wp:lineTo x="-100" y="18279"/>
+                <wp:lineTo x="-100" y="18307"/>
+                <wp:lineTo x="-100" y="18335"/>
+                <wp:lineTo x="-100" y="18363"/>
+                <wp:lineTo x="-100" y="18390"/>
+                <wp:lineTo x="-100" y="18418"/>
+                <wp:lineTo x="-100" y="18446"/>
+                <wp:lineTo x="-100" y="18474"/>
+                <wp:lineTo x="-100" y="18502"/>
+                <wp:lineTo x="-100" y="18529"/>
+                <wp:lineTo x="-100" y="18557"/>
+                <wp:lineTo x="-100" y="18585"/>
+                <wp:lineTo x="-100" y="18612"/>
+                <wp:lineTo x="-100" y="18639"/>
+                <wp:lineTo x="-100" y="18667"/>
+                <wp:lineTo x="-100" y="18695"/>
+                <wp:lineTo x="-100" y="18723"/>
+                <wp:lineTo x="-100" y="18750"/>
+                <wp:lineTo x="-100" y="18778"/>
+                <wp:lineTo x="-100" y="18806"/>
+                <wp:lineTo x="-100" y="18834"/>
+                <wp:lineTo x="-100" y="18861"/>
+                <wp:lineTo x="-100" y="18889"/>
+                <wp:lineTo x="-100" y="18917"/>
+                <wp:lineTo x="-100" y="18945"/>
+                <wp:lineTo x="-100" y="18972"/>
+                <wp:lineTo x="-100" y="19000"/>
+                <wp:lineTo x="-100" y="19027"/>
+                <wp:lineTo x="-100" y="19055"/>
+                <wp:lineTo x="-100" y="19083"/>
+                <wp:lineTo x="-100" y="19110"/>
+                <wp:lineTo x="-100" y="19138"/>
+                <wp:lineTo x="-100" y="19166"/>
+                <wp:lineTo x="-100" y="19194"/>
+                <wp:lineTo x="-100" y="19221"/>
+                <wp:lineTo x="-100" y="19249"/>
+                <wp:lineTo x="-100" y="19277"/>
+                <wp:lineTo x="-100" y="19305"/>
+                <wp:lineTo x="-100" y="19332"/>
+                <wp:lineTo x="-100" y="19360"/>
+                <wp:lineTo x="-100" y="19388"/>
+                <wp:lineTo x="-100" y="19416"/>
+                <wp:lineTo x="-100" y="19442"/>
+                <wp:lineTo x="-100" y="19470"/>
+                <wp:lineTo x="-100" y="19498"/>
+                <wp:lineTo x="-100" y="19526"/>
+                <wp:lineTo x="-100" y="19554"/>
+                <wp:lineTo x="-100" y="19581"/>
+                <wp:lineTo x="-100" y="19609"/>
+                <wp:lineTo x="-100" y="19637"/>
+                <wp:lineTo x="-100" y="19665"/>
+                <wp:lineTo x="-100" y="19692"/>
+                <wp:lineTo x="-100" y="19720"/>
+                <wp:lineTo x="-100" y="19748"/>
+                <wp:lineTo x="-100" y="19776"/>
+                <wp:lineTo x="-100" y="19803"/>
+                <wp:lineTo x="-100" y="19831"/>
+                <wp:lineTo x="-100" y="19858"/>
+                <wp:lineTo x="-100" y="19886"/>
+                <wp:lineTo x="-100" y="19913"/>
+                <wp:lineTo x="-100" y="19941"/>
+                <wp:lineTo x="-100" y="19969"/>
+                <wp:lineTo x="-100" y="19997"/>
+                <wp:lineTo x="-100" y="20025"/>
+                <wp:lineTo x="-100" y="20052"/>
+                <wp:lineTo x="-100" y="20080"/>
+                <wp:lineTo x="-100" y="20108"/>
+                <wp:lineTo x="-100" y="20136"/>
+                <wp:lineTo x="-100" y="20163"/>
+                <wp:lineTo x="-100" y="20191"/>
+                <wp:lineTo x="-100" y="20219"/>
+                <wp:lineTo x="-100" y="20247"/>
+                <wp:lineTo x="-100" y="20274"/>
+                <wp:lineTo x="-100" y="20301"/>
+                <wp:lineTo x="-100" y="20329"/>
+                <wp:lineTo x="-100" y="20357"/>
+                <wp:lineTo x="-100" y="20384"/>
+                <wp:lineTo x="-100" y="20412"/>
+                <wp:lineTo x="-100" y="20440"/>
+                <wp:lineTo x="-100" y="20468"/>
+                <wp:lineTo x="-100" y="20495"/>
+                <wp:lineTo x="-100" y="20523"/>
+                <wp:lineTo x="-100" y="20551"/>
+                <wp:lineTo x="-100" y="20579"/>
+                <wp:lineTo x="-100" y="20607"/>
+                <wp:lineTo x="-100" y="20634"/>
+                <wp:lineTo x="-100" y="20662"/>
+                <wp:lineTo x="-100" y="20690"/>
+                <wp:lineTo x="-100" y="20717"/>
+                <wp:lineTo x="-100" y="20744"/>
+                <wp:lineTo x="-100" y="20772"/>
+                <wp:lineTo x="-100" y="20800"/>
+                <wp:lineTo x="-100" y="20828"/>
+                <wp:lineTo x="-100" y="20855"/>
+                <wp:lineTo x="-100" y="20883"/>
+                <wp:lineTo x="-100" y="20911"/>
+                <wp:lineTo x="-100" y="20939"/>
+                <wp:lineTo x="-100" y="20966"/>
+                <wp:lineTo x="-100" y="20994"/>
+                <wp:lineTo x="-100" y="21022"/>
+                <wp:lineTo x="-100" y="21050"/>
+                <wp:lineTo x="-100" y="21078"/>
+                <wp:lineTo x="-100" y="21105"/>
+                <wp:lineTo x="-100" y="21132"/>
+                <wp:lineTo x="-100" y="21160"/>
+                <wp:lineTo x="-100" y="21188"/>
+                <wp:lineTo x="-100" y="21215"/>
+                <wp:lineTo x="-100" y="21243"/>
+                <wp:lineTo x="-100" y="21271"/>
+                <wp:lineTo x="-100" y="21299"/>
+                <wp:lineTo x="-100" y="21326"/>
+                <wp:lineTo x="-100" y="21354"/>
+                <wp:lineTo x="-100" y="21382"/>
+                <wp:lineTo x="21400" y="21382"/>
+                <wp:lineTo x="21400" y="21354"/>
+                <wp:lineTo x="21400" y="21326"/>
+                <wp:lineTo x="21400" y="21299"/>
+                <wp:lineTo x="21400" y="21271"/>
+                <wp:lineTo x="21400" y="21243"/>
+                <wp:lineTo x="21400" y="21215"/>
+                <wp:lineTo x="21400" y="21188"/>
+                <wp:lineTo x="21400" y="21160"/>
+                <wp:lineTo x="21400" y="21132"/>
+                <wp:lineTo x="21400" y="21105"/>
+                <wp:lineTo x="21400" y="21078"/>
+                <wp:lineTo x="21400" y="21050"/>
+                <wp:lineTo x="21400" y="21022"/>
+                <wp:lineTo x="21400" y="20994"/>
+                <wp:lineTo x="21400" y="20966"/>
+                <wp:lineTo x="21400" y="20939"/>
+                <wp:lineTo x="21400" y="20911"/>
+                <wp:lineTo x="21400" y="20883"/>
+                <wp:lineTo x="21400" y="20855"/>
+                <wp:lineTo x="21400" y="20828"/>
+                <wp:lineTo x="21400" y="20800"/>
+                <wp:lineTo x="21400" y="20772"/>
+                <wp:lineTo x="21400" y="20744"/>
+                <wp:lineTo x="21400" y="20717"/>
+                <wp:lineTo x="21400" y="20690"/>
+                <wp:lineTo x="21400" y="20662"/>
+                <wp:lineTo x="21400" y="20634"/>
+                <wp:lineTo x="21400" y="20607"/>
+                <wp:lineTo x="21400" y="20579"/>
+                <wp:lineTo x="21400" y="20551"/>
+                <wp:lineTo x="21400" y="20523"/>
+                <wp:lineTo x="21400" y="20495"/>
+                <wp:lineTo x="21400" y="20468"/>
+                <wp:lineTo x="21400" y="20440"/>
+                <wp:lineTo x="21400" y="20412"/>
+                <wp:lineTo x="21400" y="20384"/>
+                <wp:lineTo x="21400" y="20357"/>
+                <wp:lineTo x="21400" y="20329"/>
+                <wp:lineTo x="21400" y="20301"/>
+                <wp:lineTo x="21400" y="20274"/>
+                <wp:lineTo x="21400" y="20247"/>
+                <wp:lineTo x="21400" y="20219"/>
+                <wp:lineTo x="21400" y="20191"/>
+                <wp:lineTo x="21400" y="20163"/>
+                <wp:lineTo x="21400" y="20136"/>
+                <wp:lineTo x="21400" y="20108"/>
+                <wp:lineTo x="21400" y="20080"/>
+                <wp:lineTo x="21400" y="20052"/>
+                <wp:lineTo x="21400" y="20025"/>
+                <wp:lineTo x="21400" y="19997"/>
+                <wp:lineTo x="21400" y="19969"/>
+                <wp:lineTo x="21400" y="19941"/>
+                <wp:lineTo x="21400" y="19913"/>
+                <wp:lineTo x="21400" y="19886"/>
+                <wp:lineTo x="21400" y="19858"/>
+                <wp:lineTo x="21400" y="19831"/>
+                <wp:lineTo x="21400" y="19803"/>
+                <wp:lineTo x="21400" y="19776"/>
+                <wp:lineTo x="21400" y="19748"/>
+                <wp:lineTo x="21400" y="19720"/>
+                <wp:lineTo x="21400" y="19692"/>
+                <wp:lineTo x="21400" y="19665"/>
+                <wp:lineTo x="21400" y="19637"/>
+                <wp:lineTo x="21400" y="19609"/>
+                <wp:lineTo x="21400" y="19581"/>
+                <wp:lineTo x="21400" y="19554"/>
+                <wp:lineTo x="21400" y="19526"/>
+                <wp:lineTo x="21400" y="19498"/>
+                <wp:lineTo x="21400" y="19470"/>
+                <wp:lineTo x="21400" y="19442"/>
+                <wp:lineTo x="21400" y="19416"/>
+                <wp:lineTo x="21400" y="19388"/>
+                <wp:lineTo x="21400" y="19360"/>
+                <wp:lineTo x="21400" y="19332"/>
+                <wp:lineTo x="21400" y="19305"/>
+                <wp:lineTo x="21400" y="19277"/>
+                <wp:lineTo x="21400" y="19249"/>
+                <wp:lineTo x="21400" y="19221"/>
+                <wp:lineTo x="21400" y="19194"/>
+                <wp:lineTo x="21400" y="19166"/>
+                <wp:lineTo x="21400" y="19138"/>
+                <wp:lineTo x="21400" y="19110"/>
+                <wp:lineTo x="21400" y="19083"/>
+                <wp:lineTo x="21400" y="19055"/>
+                <wp:lineTo x="21400" y="19027"/>
+                <wp:lineTo x="21400" y="19000"/>
+                <wp:lineTo x="21400" y="18972"/>
+                <wp:lineTo x="21400" y="18945"/>
+                <wp:lineTo x="21400" y="18917"/>
+                <wp:lineTo x="21400" y="18889"/>
+                <wp:lineTo x="21400" y="18861"/>
+                <wp:lineTo x="21400" y="18834"/>
+                <wp:lineTo x="21400" y="18806"/>
+                <wp:lineTo x="21400" y="18778"/>
+                <wp:lineTo x="21400" y="18750"/>
+                <wp:lineTo x="21400" y="18723"/>
+                <wp:lineTo x="21400" y="18695"/>
+                <wp:lineTo x="21400" y="18667"/>
+                <wp:lineTo x="21400" y="18639"/>
+                <wp:lineTo x="21400" y="18612"/>
+                <wp:lineTo x="21400" y="18585"/>
+                <wp:lineTo x="21400" y="18557"/>
+                <wp:lineTo x="21400" y="18529"/>
+                <wp:lineTo x="21400" y="18502"/>
+                <wp:lineTo x="21400" y="18474"/>
+                <wp:lineTo x="21400" y="18446"/>
+                <wp:lineTo x="21400" y="18418"/>
+                <wp:lineTo x="21400" y="18390"/>
+                <wp:lineTo x="21400" y="18363"/>
+                <wp:lineTo x="21400" y="18335"/>
+                <wp:lineTo x="21400" y="18307"/>
+                <wp:lineTo x="21400" y="18279"/>
+                <wp:lineTo x="21400" y="18252"/>
+                <wp:lineTo x="21400" y="18224"/>
+                <wp:lineTo x="21400" y="18196"/>
+                <wp:lineTo x="21400" y="18168"/>
+                <wp:lineTo x="21400" y="18142"/>
+                <wp:lineTo x="21400" y="18114"/>
+                <wp:lineTo x="21400" y="18086"/>
+                <wp:lineTo x="21400" y="18058"/>
+                <wp:lineTo x="21400" y="18031"/>
+                <wp:lineTo x="21400" y="18003"/>
+                <wp:lineTo x="21400" y="17975"/>
+                <wp:lineTo x="21400" y="17947"/>
+                <wp:lineTo x="21400" y="17919"/>
+                <wp:lineTo x="21400" y="17892"/>
+                <wp:lineTo x="21400" y="17864"/>
+                <wp:lineTo x="21400" y="17836"/>
+                <wp:lineTo x="21400" y="17808"/>
+                <wp:lineTo x="21400" y="17781"/>
+                <wp:lineTo x="21400" y="17753"/>
+                <wp:lineTo x="21400" y="17726"/>
+                <wp:lineTo x="21400" y="17698"/>
+                <wp:lineTo x="21400" y="17671"/>
+                <wp:lineTo x="21400" y="17643"/>
+                <wp:lineTo x="21400" y="17615"/>
+                <wp:lineTo x="21400" y="17587"/>
+                <wp:lineTo x="21400" y="17560"/>
+                <wp:lineTo x="21400" y="17532"/>
+                <wp:lineTo x="21400" y="17504"/>
+                <wp:lineTo x="21400" y="17476"/>
+                <wp:lineTo x="21400" y="17449"/>
+                <wp:lineTo x="21400" y="17421"/>
+                <wp:lineTo x="21400" y="17393"/>
+                <wp:lineTo x="21400" y="17365"/>
+                <wp:lineTo x="21400" y="17337"/>
+                <wp:lineTo x="21400" y="17311"/>
+                <wp:lineTo x="21400" y="17283"/>
+                <wp:lineTo x="21400" y="17255"/>
+                <wp:lineTo x="21400" y="17227"/>
+                <wp:lineTo x="21400" y="17200"/>
+                <wp:lineTo x="21400" y="17172"/>
+                <wp:lineTo x="21400" y="17144"/>
+                <wp:lineTo x="21400" y="17116"/>
+                <wp:lineTo x="21400" y="17089"/>
+                <wp:lineTo x="21400" y="17061"/>
+                <wp:lineTo x="21400" y="17033"/>
+                <wp:lineTo x="21400" y="17005"/>
+                <wp:lineTo x="21400" y="16978"/>
+                <wp:lineTo x="21400" y="16950"/>
+                <wp:lineTo x="21400" y="16922"/>
+                <wp:lineTo x="21400" y="16895"/>
+                <wp:lineTo x="21400" y="16867"/>
+                <wp:lineTo x="21400" y="16840"/>
+                <wp:lineTo x="21400" y="16812"/>
+                <wp:lineTo x="21400" y="16784"/>
+                <wp:lineTo x="21400" y="16756"/>
+                <wp:lineTo x="21400" y="16729"/>
+                <wp:lineTo x="21400" y="16701"/>
+                <wp:lineTo x="21400" y="16673"/>
+                <wp:lineTo x="21400" y="16645"/>
+                <wp:lineTo x="21400" y="16618"/>
+                <wp:lineTo x="21400" y="16590"/>
+                <wp:lineTo x="21400" y="16562"/>
+                <wp:lineTo x="21400" y="16534"/>
+                <wp:lineTo x="21400" y="16507"/>
+                <wp:lineTo x="21400" y="16479"/>
+                <wp:lineTo x="21400" y="16452"/>
+                <wp:lineTo x="21400" y="16424"/>
+                <wp:lineTo x="21400" y="16396"/>
+                <wp:lineTo x="21400" y="16369"/>
+                <wp:lineTo x="21400" y="16341"/>
+                <wp:lineTo x="21400" y="16313"/>
+                <wp:lineTo x="21400" y="16285"/>
+                <wp:lineTo x="21400" y="16258"/>
+                <wp:lineTo x="21400" y="16230"/>
+                <wp:lineTo x="21400" y="16202"/>
+                <wp:lineTo x="21400" y="16174"/>
+                <wp:lineTo x="21400" y="16147"/>
+                <wp:lineTo x="21400" y="16119"/>
+                <wp:lineTo x="21400" y="16091"/>
+                <wp:lineTo x="21400" y="16063"/>
+                <wp:lineTo x="21400" y="16037"/>
+                <wp:lineTo x="21400" y="16009"/>
+                <wp:lineTo x="21400" y="15981"/>
+                <wp:lineTo x="21400" y="15953"/>
+                <wp:lineTo x="21400" y="15926"/>
+                <wp:lineTo x="21400" y="15898"/>
+                <wp:lineTo x="21400" y="15870"/>
+                <wp:lineTo x="21400" y="15842"/>
+                <wp:lineTo x="21400" y="15814"/>
+                <wp:lineTo x="21400" y="15787"/>
+                <wp:lineTo x="21400" y="15759"/>
+                <wp:lineTo x="21400" y="15731"/>
+                <wp:lineTo x="21400" y="15703"/>
+                <wp:lineTo x="21400" y="15676"/>
+                <wp:lineTo x="21400" y="15648"/>
+                <wp:lineTo x="21400" y="15621"/>
+                <wp:lineTo x="21400" y="15593"/>
+                <wp:lineTo x="21400" y="15566"/>
+                <wp:lineTo x="21400" y="15538"/>
+                <wp:lineTo x="21400" y="15510"/>
+                <wp:lineTo x="21400" y="15482"/>
+                <wp:lineTo x="21400" y="15455"/>
+                <wp:lineTo x="21400" y="15427"/>
+                <wp:lineTo x="21400" y="15399"/>
+                <wp:lineTo x="21400" y="15371"/>
+                <wp:lineTo x="21400" y="15343"/>
+                <wp:lineTo x="21400" y="15316"/>
+                <wp:lineTo x="21400" y="15288"/>
+                <wp:lineTo x="21400" y="15260"/>
+                <wp:lineTo x="21400" y="15232"/>
+                <wp:lineTo x="21400" y="15206"/>
+                <wp:lineTo x="21400" y="15178"/>
+                <wp:lineTo x="21400" y="15150"/>
+                <wp:lineTo x="21400" y="15122"/>
+                <wp:lineTo x="21400" y="15095"/>
+                <wp:lineTo x="21400" y="15067"/>
+                <wp:lineTo x="21400" y="15039"/>
+                <wp:lineTo x="21400" y="15011"/>
+                <wp:lineTo x="21400" y="14984"/>
+                <wp:lineTo x="21400" y="14956"/>
+                <wp:lineTo x="21400" y="14928"/>
+                <wp:lineTo x="21400" y="14900"/>
+                <wp:lineTo x="21400" y="14872"/>
+                <wp:lineTo x="21400" y="14845"/>
+                <wp:lineTo x="21400" y="14817"/>
+                <wp:lineTo x="21400" y="14789"/>
+                <wp:lineTo x="21400" y="14762"/>
+                <wp:lineTo x="21400" y="14735"/>
+                <wp:lineTo x="21400" y="14707"/>
+                <wp:lineTo x="21400" y="14679"/>
+                <wp:lineTo x="21400" y="14651"/>
+                <wp:lineTo x="21400" y="14624"/>
+                <wp:lineTo x="21400" y="14596"/>
+                <wp:lineTo x="21400" y="14568"/>
+                <wp:lineTo x="21400" y="14540"/>
+                <wp:lineTo x="21400" y="14513"/>
+                <wp:lineTo x="21400" y="14485"/>
+                <wp:lineTo x="21400" y="14457"/>
+                <wp:lineTo x="21400" y="14429"/>
+                <wp:lineTo x="21400" y="14402"/>
+                <wp:lineTo x="21400" y="14374"/>
+                <wp:lineTo x="21400" y="14347"/>
+                <wp:lineTo x="21400" y="14319"/>
+                <wp:lineTo x="21400" y="14291"/>
+                <wp:lineTo x="21400" y="14264"/>
+                <wp:lineTo x="21400" y="14236"/>
+                <wp:lineTo x="21400" y="14208"/>
+                <wp:lineTo x="21400" y="14180"/>
+                <wp:lineTo x="21400" y="14153"/>
+                <wp:lineTo x="21400" y="14125"/>
+                <wp:lineTo x="21400" y="14097"/>
+                <wp:lineTo x="21400" y="14069"/>
+                <wp:lineTo x="21400" y="14042"/>
+                <wp:lineTo x="21400" y="14014"/>
+                <wp:lineTo x="21400" y="13986"/>
+                <wp:lineTo x="21400" y="13958"/>
+                <wp:lineTo x="21400" y="13932"/>
+                <wp:lineTo x="21400" y="13904"/>
+                <wp:lineTo x="21400" y="13876"/>
+                <wp:lineTo x="21400" y="13848"/>
+                <wp:lineTo x="21400" y="13820"/>
+                <wp:lineTo x="21400" y="13793"/>
+                <wp:lineTo x="21400" y="13765"/>
+                <wp:lineTo x="21400" y="13737"/>
+                <wp:lineTo x="21400" y="13709"/>
+                <wp:lineTo x="21400" y="13682"/>
+                <wp:lineTo x="21400" y="13654"/>
+                <wp:lineTo x="21400" y="13626"/>
+                <wp:lineTo x="21400" y="13598"/>
+                <wp:lineTo x="21400" y="13571"/>
+                <wp:lineTo x="21400" y="13543"/>
+                <wp:lineTo x="21400" y="13516"/>
+                <wp:lineTo x="21400" y="13488"/>
+                <wp:lineTo x="21400" y="13461"/>
+                <wp:lineTo x="21400" y="13433"/>
+                <wp:lineTo x="21400" y="13405"/>
+                <wp:lineTo x="21400" y="13377"/>
+                <wp:lineTo x="21400" y="13350"/>
+                <wp:lineTo x="21400" y="13322"/>
+                <wp:lineTo x="21400" y="13294"/>
+                <wp:lineTo x="21400" y="13266"/>
+                <wp:lineTo x="21400" y="13238"/>
+                <wp:lineTo x="21400" y="13211"/>
+                <wp:lineTo x="21400" y="13183"/>
+                <wp:lineTo x="21400" y="13155"/>
+                <wp:lineTo x="21400" y="13127"/>
+                <wp:lineTo x="21400" y="13100"/>
+                <wp:lineTo x="21400" y="13073"/>
+                <wp:lineTo x="21400" y="13045"/>
+                <wp:lineTo x="21400" y="13017"/>
+                <wp:lineTo x="21400" y="12990"/>
+                <wp:lineTo x="21400" y="12962"/>
+                <wp:lineTo x="21400" y="12934"/>
+                <wp:lineTo x="21400" y="12906"/>
+                <wp:lineTo x="21400" y="12879"/>
+                <wp:lineTo x="21400" y="12851"/>
+                <wp:lineTo x="21400" y="12823"/>
+                <wp:lineTo x="21400" y="12795"/>
+                <wp:lineTo x="21400" y="12767"/>
+                <wp:lineTo x="21400" y="12740"/>
+                <wp:lineTo x="21400" y="12712"/>
+                <wp:lineTo x="21400" y="12684"/>
+                <wp:lineTo x="21400" y="12657"/>
+                <wp:lineTo x="21400" y="12630"/>
+                <wp:lineTo x="21400" y="12602"/>
+                <wp:lineTo x="21400" y="12574"/>
+                <wp:lineTo x="21400" y="12546"/>
+                <wp:lineTo x="21400" y="12519"/>
+                <wp:lineTo x="21400" y="12491"/>
+                <wp:lineTo x="21400" y="12463"/>
+                <wp:lineTo x="21400" y="12435"/>
+                <wp:lineTo x="21400" y="12408"/>
+                <wp:lineTo x="21400" y="12380"/>
+                <wp:lineTo x="21400" y="12352"/>
+                <wp:lineTo x="21400" y="12324"/>
+                <wp:lineTo x="21400" y="12296"/>
+                <wp:lineTo x="21400" y="12269"/>
+                <wp:lineTo x="21400" y="12242"/>
+                <wp:lineTo x="21400" y="12214"/>
+                <wp:lineTo x="21400" y="12186"/>
+                <wp:lineTo x="21400" y="12159"/>
+                <wp:lineTo x="21400" y="12131"/>
+                <wp:lineTo x="21400" y="12103"/>
+                <wp:lineTo x="21400" y="12075"/>
+                <wp:lineTo x="21400" y="12048"/>
+                <wp:lineTo x="21400" y="12020"/>
+                <wp:lineTo x="21400" y="11992"/>
+                <wp:lineTo x="21400" y="11964"/>
+                <wp:lineTo x="21400" y="11937"/>
+                <wp:lineTo x="21400" y="11909"/>
+                <wp:lineTo x="21400" y="11881"/>
+                <wp:lineTo x="21400" y="11853"/>
+                <wp:lineTo x="21400" y="11827"/>
+                <wp:lineTo x="21400" y="11799"/>
+                <wp:lineTo x="21400" y="11771"/>
+                <wp:lineTo x="21400" y="11743"/>
+                <wp:lineTo x="21400" y="11715"/>
+                <wp:lineTo x="21400" y="11688"/>
+                <wp:lineTo x="21400" y="11660"/>
+                <wp:lineTo x="21400" y="11632"/>
+                <wp:lineTo x="21400" y="11604"/>
+                <wp:lineTo x="21400" y="11577"/>
+                <wp:lineTo x="21400" y="11549"/>
+                <wp:lineTo x="21400" y="11521"/>
+                <wp:lineTo x="21400" y="11493"/>
+                <wp:lineTo x="21400" y="11466"/>
+                <wp:lineTo x="21400" y="11438"/>
+                <wp:lineTo x="21400" y="11410"/>
+                <wp:lineTo x="21400" y="11383"/>
+                <wp:lineTo x="21400" y="11356"/>
+                <wp:lineTo x="21400" y="11328"/>
+                <wp:lineTo x="21400" y="11328"/>
+                <wp:lineTo x="21400" y="11300"/>
+                <wp:lineTo x="21400" y="11300"/>
+                <wp:lineTo x="21400" y="11272"/>
+                <wp:lineTo x="21400" y="11244"/>
+                <wp:lineTo x="21400" y="11189"/>
+                <wp:lineTo x="21400" y="11161"/>
+                <wp:lineTo x="21400" y="11161"/>
+                <wp:lineTo x="21400" y="11133"/>
+                <wp:lineTo x="21400" y="11078"/>
+                <wp:lineTo x="21400" y="11050"/>
+                <wp:lineTo x="21400" y="11050"/>
+                <wp:lineTo x="21400" y="11022"/>
+                <wp:lineTo x="21400" y="10968"/>
+                <wp:lineTo x="21400" y="10940"/>
+                <wp:lineTo x="21400" y="10940"/>
+                <wp:lineTo x="21400" y="10912"/>
+                <wp:lineTo x="21400" y="10885"/>
+                <wp:lineTo x="21400" y="10857"/>
+                <wp:lineTo x="21400" y="10829"/>
+                <wp:lineTo x="21400" y="10801"/>
+                <wp:lineTo x="21400" y="10774"/>
+                <wp:lineTo x="21400" y="10746"/>
+                <wp:lineTo x="21400" y="10718"/>
+                <wp:lineTo x="21400" y="10690"/>
+                <wp:lineTo x="21400" y="10662"/>
+                <wp:lineTo x="21400" y="10635"/>
+                <wp:lineTo x="21400" y="10607"/>
+                <wp:lineTo x="21400" y="10579"/>
+                <wp:lineTo x="21400" y="10552"/>
+                <wp:lineTo x="21400" y="10525"/>
+                <wp:lineTo x="21400" y="10497"/>
+                <wp:lineTo x="21400" y="10469"/>
+                <wp:lineTo x="21400" y="10441"/>
+                <wp:lineTo x="21400" y="10414"/>
+                <wp:lineTo x="21400" y="10386"/>
+                <wp:lineTo x="21400" y="10358"/>
+                <wp:lineTo x="21400" y="10330"/>
+                <wp:lineTo x="21400" y="10303"/>
+                <wp:lineTo x="21400" y="10275"/>
+                <wp:lineTo x="21400" y="10247"/>
+                <wp:lineTo x="21400" y="10219"/>
+                <wp:lineTo x="21400" y="10191"/>
+                <wp:lineTo x="21400" y="10164"/>
+                <wp:lineTo x="21400" y="10137"/>
+                <wp:lineTo x="21400" y="10109"/>
+                <wp:lineTo x="21400" y="10081"/>
+                <wp:lineTo x="21400" y="10054"/>
+                <wp:lineTo x="21400" y="10026"/>
+                <wp:lineTo x="21400" y="9998"/>
+                <wp:lineTo x="21400" y="9970"/>
+                <wp:lineTo x="21400" y="9943"/>
+                <wp:lineTo x="21400" y="9915"/>
+                <wp:lineTo x="21400" y="9887"/>
+                <wp:lineTo x="21400" y="9859"/>
+                <wp:lineTo x="21400" y="9832"/>
+                <wp:lineTo x="21400" y="9804"/>
+                <wp:lineTo x="21400" y="9776"/>
+                <wp:lineTo x="21400" y="9748"/>
+                <wp:lineTo x="21400" y="9720"/>
+                <wp:lineTo x="21400" y="9694"/>
+                <wp:lineTo x="21400" y="9666"/>
+                <wp:lineTo x="21400" y="9638"/>
+                <wp:lineTo x="21400" y="9610"/>
+                <wp:lineTo x="21400" y="9583"/>
+                <wp:lineTo x="21400" y="9555"/>
+                <wp:lineTo x="21400" y="9527"/>
+                <wp:lineTo x="21400" y="9499"/>
+                <wp:lineTo x="21400" y="9472"/>
+                <wp:lineTo x="21400" y="9444"/>
+                <wp:lineTo x="21400" y="9416"/>
+                <wp:lineTo x="21400" y="9388"/>
+                <wp:lineTo x="21400" y="9361"/>
+                <wp:lineTo x="21400" y="9333"/>
+                <wp:lineTo x="21400" y="9305"/>
+                <wp:lineTo x="21400" y="9278"/>
+                <wp:lineTo x="21400" y="9251"/>
+                <wp:lineTo x="21400" y="9223"/>
+                <wp:lineTo x="21400" y="9195"/>
+                <wp:lineTo x="21400" y="9167"/>
+                <wp:lineTo x="21400" y="9139"/>
+                <wp:lineTo x="21400" y="9112"/>
+                <wp:lineTo x="21400" y="9084"/>
+                <wp:lineTo x="21400" y="9056"/>
+                <wp:lineTo x="21400" y="9028"/>
+                <wp:lineTo x="21400" y="9001"/>
+                <wp:lineTo x="21400" y="8973"/>
+                <wp:lineTo x="21400" y="8945"/>
+                <wp:lineTo x="21400" y="8917"/>
+                <wp:lineTo x="21400" y="8890"/>
+                <wp:lineTo x="21400" y="8863"/>
+                <wp:lineTo x="21400" y="8835"/>
+                <wp:lineTo x="21400" y="8807"/>
+                <wp:lineTo x="21400" y="8780"/>
+                <wp:lineTo x="21400" y="8752"/>
+                <wp:lineTo x="21400" y="8724"/>
+                <wp:lineTo x="21400" y="8696"/>
+                <wp:lineTo x="21400" y="8668"/>
+                <wp:lineTo x="21400" y="8641"/>
+                <wp:lineTo x="21400" y="8613"/>
+                <wp:lineTo x="21400" y="8585"/>
+                <wp:lineTo x="21400" y="8557"/>
+                <wp:lineTo x="21400" y="8530"/>
+                <wp:lineTo x="21400" y="8502"/>
+                <wp:lineTo x="21400" y="8474"/>
+                <wp:lineTo x="21400" y="8447"/>
+                <wp:lineTo x="21400" y="8420"/>
+                <wp:lineTo x="21400" y="8392"/>
+                <wp:lineTo x="21400" y="8364"/>
+                <wp:lineTo x="21400" y="8336"/>
+                <wp:lineTo x="21400" y="8309"/>
+                <wp:lineTo x="21400" y="8281"/>
+                <wp:lineTo x="21400" y="8253"/>
+                <wp:lineTo x="21400" y="8225"/>
+                <wp:lineTo x="21400" y="8197"/>
+                <wp:lineTo x="21400" y="8170"/>
+                <wp:lineTo x="21400" y="8142"/>
+                <wp:lineTo x="21400" y="8114"/>
+                <wp:lineTo x="21400" y="8086"/>
+                <wp:lineTo x="21400" y="8059"/>
+                <wp:lineTo x="21400" y="8031"/>
+                <wp:lineTo x="21400" y="8004"/>
+                <wp:lineTo x="21400" y="7976"/>
+                <wp:lineTo x="21400" y="7949"/>
+                <wp:lineTo x="21400" y="7921"/>
+                <wp:lineTo x="21400" y="7893"/>
+                <wp:lineTo x="21400" y="7865"/>
+                <wp:lineTo x="21400" y="7838"/>
+                <wp:lineTo x="21400" y="7810"/>
+                <wp:lineTo x="21400" y="7782"/>
+                <wp:lineTo x="21400" y="7754"/>
+                <wp:lineTo x="21400" y="7727"/>
+                <wp:lineTo x="21400" y="7699"/>
+                <wp:lineTo x="21400" y="7671"/>
+                <wp:lineTo x="21400" y="7643"/>
+                <wp:lineTo x="21400" y="7615"/>
+                <wp:lineTo x="21400" y="7589"/>
+                <wp:lineTo x="21400" y="7561"/>
+                <wp:lineTo x="21400" y="7533"/>
+                <wp:lineTo x="21400" y="7505"/>
+                <wp:lineTo x="21400" y="7478"/>
+                <wp:lineTo x="21400" y="7450"/>
+                <wp:lineTo x="21400" y="7422"/>
+                <wp:lineTo x="21400" y="7394"/>
+                <wp:lineTo x="21400" y="7367"/>
+                <wp:lineTo x="21400" y="7339"/>
+                <wp:lineTo x="21400" y="7311"/>
+                <wp:lineTo x="21400" y="7283"/>
+                <wp:lineTo x="21400" y="7256"/>
+                <wp:lineTo x="21400" y="7228"/>
+                <wp:lineTo x="21400" y="7200"/>
+                <wp:lineTo x="21400" y="7173"/>
+                <wp:lineTo x="21400" y="7145"/>
+                <wp:lineTo x="21400" y="7118"/>
+                <wp:lineTo x="21400" y="7090"/>
+                <wp:lineTo x="21400" y="7062"/>
+                <wp:lineTo x="21400" y="7034"/>
+                <wp:lineTo x="21400" y="7007"/>
+                <wp:lineTo x="21400" y="6979"/>
+                <wp:lineTo x="21400" y="6951"/>
+                <wp:lineTo x="21400" y="6923"/>
+                <wp:lineTo x="21400" y="6896"/>
+                <wp:lineTo x="21400" y="6868"/>
+                <wp:lineTo x="21400" y="6840"/>
+                <wp:lineTo x="21400" y="6812"/>
+                <wp:lineTo x="21400" y="6785"/>
+                <wp:lineTo x="21400" y="6758"/>
+                <wp:lineTo x="21400" y="6730"/>
+                <wp:lineTo x="21400" y="6702"/>
+                <wp:lineTo x="21400" y="6675"/>
+                <wp:lineTo x="21400" y="6647"/>
+                <wp:lineTo x="21400" y="6619"/>
+                <wp:lineTo x="21400" y="6591"/>
+                <wp:lineTo x="21400" y="6563"/>
+                <wp:lineTo x="21400" y="6536"/>
+                <wp:lineTo x="21400" y="6508"/>
+                <wp:lineTo x="21400" y="6480"/>
+                <wp:lineTo x="21400" y="6452"/>
+                <wp:lineTo x="21400" y="6425"/>
+                <wp:lineTo x="21400" y="6397"/>
+                <wp:lineTo x="21400" y="6369"/>
+                <wp:lineTo x="21400" y="6341"/>
+                <wp:lineTo x="21400" y="6315"/>
+                <wp:lineTo x="21400" y="6287"/>
+                <wp:lineTo x="21400" y="6259"/>
+                <wp:lineTo x="21400" y="6231"/>
+                <wp:lineTo x="21400" y="6204"/>
+                <wp:lineTo x="21400" y="6176"/>
+                <wp:lineTo x="21400" y="6148"/>
+                <wp:lineTo x="21400" y="6120"/>
+                <wp:lineTo x="21400" y="6092"/>
+                <wp:lineTo x="21400" y="6065"/>
+                <wp:lineTo x="21400" y="6037"/>
+                <wp:lineTo x="21400" y="6009"/>
+                <wp:lineTo x="21400" y="5981"/>
+                <wp:lineTo x="21400" y="5954"/>
+                <wp:lineTo x="21400" y="5926"/>
+                <wp:lineTo x="21400" y="5899"/>
+                <wp:lineTo x="21400" y="5871"/>
+                <wp:lineTo x="21400" y="5844"/>
+                <wp:lineTo x="21400" y="5816"/>
+                <wp:lineTo x="21400" y="5788"/>
+                <wp:lineTo x="21400" y="5760"/>
+                <wp:lineTo x="21400" y="5733"/>
+                <wp:lineTo x="21400" y="5705"/>
+                <wp:lineTo x="21400" y="5677"/>
+                <wp:lineTo x="21400" y="5649"/>
+                <wp:lineTo x="21400" y="5621"/>
+                <wp:lineTo x="21400" y="5594"/>
+                <wp:lineTo x="21400" y="5566"/>
+                <wp:lineTo x="21400" y="5538"/>
+                <wp:lineTo x="21400" y="5510"/>
+                <wp:lineTo x="21400" y="5484"/>
+                <wp:lineTo x="21400" y="5456"/>
+                <wp:lineTo x="21400" y="5428"/>
+                <wp:lineTo x="21400" y="5400"/>
+                <wp:lineTo x="21400" y="5373"/>
+                <wp:lineTo x="21400" y="5345"/>
+                <wp:lineTo x="21400" y="5317"/>
+                <wp:lineTo x="21400" y="5289"/>
+                <wp:lineTo x="21400" y="5262"/>
+                <wp:lineTo x="21400" y="5234"/>
+                <wp:lineTo x="21400" y="5206"/>
+                <wp:lineTo x="21400" y="5178"/>
+                <wp:lineTo x="21400" y="5151"/>
+                <wp:lineTo x="21400" y="5123"/>
+                <wp:lineTo x="21400" y="5095"/>
+                <wp:lineTo x="21400" y="5068"/>
+                <wp:lineTo x="21400" y="5040"/>
+                <wp:lineTo x="21400" y="5013"/>
+                <wp:lineTo x="21400" y="4985"/>
+                <wp:lineTo x="21400" y="4957"/>
+                <wp:lineTo x="21400" y="4929"/>
+                <wp:lineTo x="21400" y="4902"/>
+                <wp:lineTo x="21400" y="4874"/>
+                <wp:lineTo x="21400" y="4846"/>
+                <wp:lineTo x="21400" y="4818"/>
+                <wp:lineTo x="21400" y="4791"/>
+                <wp:lineTo x="21400" y="4763"/>
+                <wp:lineTo x="21400" y="4735"/>
+                <wp:lineTo x="21400" y="4707"/>
+                <wp:lineTo x="21400" y="4680"/>
+                <wp:lineTo x="21400" y="4652"/>
+                <wp:lineTo x="21400" y="4625"/>
+                <wp:lineTo x="21400" y="4597"/>
+                <wp:lineTo x="21400" y="4569"/>
+                <wp:lineTo x="21400" y="4542"/>
+                <wp:lineTo x="21400" y="4514"/>
+                <wp:lineTo x="21400" y="4486"/>
+                <wp:lineTo x="21400" y="4458"/>
+                <wp:lineTo x="21400" y="4431"/>
+                <wp:lineTo x="21400" y="4403"/>
+                <wp:lineTo x="21400" y="4375"/>
+                <wp:lineTo x="21400" y="4347"/>
+                <wp:lineTo x="21400" y="4320"/>
+                <wp:lineTo x="21400" y="4292"/>
+                <wp:lineTo x="21400" y="4264"/>
+                <wp:lineTo x="21400" y="4236"/>
+                <wp:lineTo x="21400" y="4210"/>
+                <wp:lineTo x="21400" y="4182"/>
+                <wp:lineTo x="21400" y="4154"/>
+                <wp:lineTo x="21400" y="4126"/>
+                <wp:lineTo x="21400" y="4098"/>
+                <wp:lineTo x="21400" y="4071"/>
+                <wp:lineTo x="21400" y="4043"/>
+                <wp:lineTo x="21400" y="4015"/>
+                <wp:lineTo x="21400" y="3987"/>
+                <wp:lineTo x="21400" y="3960"/>
+                <wp:lineTo x="21400" y="3932"/>
+                <wp:lineTo x="21400" y="3904"/>
+                <wp:lineTo x="21400" y="3876"/>
+                <wp:lineTo x="21400" y="3849"/>
+                <wp:lineTo x="21400" y="3821"/>
+                <wp:lineTo x="21400" y="3794"/>
+                <wp:lineTo x="21400" y="3766"/>
+                <wp:lineTo x="21400" y="3739"/>
+                <wp:lineTo x="21400" y="3711"/>
+                <wp:lineTo x="21400" y="3683"/>
+                <wp:lineTo x="21400" y="3655"/>
+                <wp:lineTo x="21400" y="3628"/>
+                <wp:lineTo x="21400" y="3600"/>
+                <wp:lineTo x="21400" y="3572"/>
+                <wp:lineTo x="21400" y="3544"/>
+                <wp:lineTo x="21400" y="3516"/>
+                <wp:lineTo x="21400" y="3489"/>
+                <wp:lineTo x="21400" y="3461"/>
+                <wp:lineTo x="21400" y="3433"/>
+                <wp:lineTo x="21400" y="3405"/>
+                <wp:lineTo x="21400" y="3379"/>
+                <wp:lineTo x="21400" y="3351"/>
+                <wp:lineTo x="21400" y="3323"/>
+                <wp:lineTo x="21400" y="3295"/>
+                <wp:lineTo x="21400" y="3268"/>
+                <wp:lineTo x="21400" y="3240"/>
+                <wp:lineTo x="21400" y="3212"/>
+                <wp:lineTo x="21400" y="3184"/>
+                <wp:lineTo x="21400" y="3157"/>
+                <wp:lineTo x="21400" y="3129"/>
+                <wp:lineTo x="21400" y="3101"/>
+                <wp:lineTo x="21400" y="3073"/>
+                <wp:lineTo x="21400" y="3045"/>
+                <wp:lineTo x="21400" y="3018"/>
+                <wp:lineTo x="21400" y="2990"/>
+                <wp:lineTo x="21400" y="2962"/>
+                <wp:lineTo x="21400" y="2935"/>
+                <wp:lineTo x="21400" y="2908"/>
+                <wp:lineTo x="21400" y="2880"/>
+                <wp:lineTo x="21400" y="2852"/>
+                <wp:lineTo x="21400" y="2824"/>
+                <wp:lineTo x="21400" y="2797"/>
+                <wp:lineTo x="21400" y="2769"/>
+                <wp:lineTo x="21400" y="2741"/>
+                <wp:lineTo x="21400" y="2713"/>
+                <wp:lineTo x="21400" y="2686"/>
+                <wp:lineTo x="21400" y="2658"/>
+                <wp:lineTo x="21400" y="2630"/>
+                <wp:lineTo x="21400" y="2602"/>
+                <wp:lineTo x="21400" y="2575"/>
+                <wp:lineTo x="21400" y="2547"/>
+                <wp:lineTo x="21400" y="2520"/>
+                <wp:lineTo x="21400" y="2492"/>
+                <wp:lineTo x="21400" y="2464"/>
+                <wp:lineTo x="21400" y="2437"/>
+                <wp:lineTo x="21400" y="2409"/>
+                <wp:lineTo x="21400" y="2381"/>
+                <wp:lineTo x="21400" y="2353"/>
+                <wp:lineTo x="21400" y="2326"/>
+                <wp:lineTo x="21400" y="2298"/>
+                <wp:lineTo x="21400" y="2270"/>
+                <wp:lineTo x="21400" y="2242"/>
+                <wp:lineTo x="21400" y="2215"/>
+                <wp:lineTo x="21400" y="2187"/>
+                <wp:lineTo x="21400" y="2159"/>
+                <wp:lineTo x="21400" y="2131"/>
+                <wp:lineTo x="21400" y="2105"/>
+                <wp:lineTo x="21400" y="2077"/>
+                <wp:lineTo x="21400" y="2049"/>
+                <wp:lineTo x="21400" y="2021"/>
+                <wp:lineTo x="21400" y="1993"/>
+                <wp:lineTo x="21400" y="1966"/>
+                <wp:lineTo x="21400" y="1938"/>
+                <wp:lineTo x="21400" y="1910"/>
+                <wp:lineTo x="21400" y="1882"/>
+                <wp:lineTo x="21400" y="1855"/>
+                <wp:lineTo x="21400" y="1827"/>
+                <wp:lineTo x="21400" y="1799"/>
+                <wp:lineTo x="21400" y="1771"/>
+                <wp:lineTo x="21400" y="1744"/>
+                <wp:lineTo x="21400" y="1716"/>
+                <wp:lineTo x="21400" y="1689"/>
+                <wp:lineTo x="21400" y="1661"/>
+                <wp:lineTo x="21400" y="1634"/>
+                <wp:lineTo x="21400" y="1606"/>
+                <wp:lineTo x="21400" y="1578"/>
+                <wp:lineTo x="21400" y="1550"/>
+                <wp:lineTo x="21400" y="1522"/>
+                <wp:lineTo x="21400" y="1495"/>
+                <wp:lineTo x="21400" y="1467"/>
+                <wp:lineTo x="21400" y="1439"/>
+                <wp:lineTo x="21400" y="1411"/>
+                <wp:lineTo x="21400" y="1384"/>
+                <wp:lineTo x="21400" y="1356"/>
+                <wp:lineTo x="21400" y="1328"/>
+                <wp:lineTo x="21400" y="1300"/>
+                <wp:lineTo x="21400" y="1273"/>
+                <wp:lineTo x="21400" y="1246"/>
+                <wp:lineTo x="21400" y="1218"/>
+                <wp:lineTo x="21400" y="1190"/>
+                <wp:lineTo x="21400" y="1163"/>
+                <wp:lineTo x="21400" y="1135"/>
+                <wp:lineTo x="21400" y="1107"/>
+                <wp:lineTo x="21400" y="1079"/>
+                <wp:lineTo x="21400" y="1052"/>
+                <wp:lineTo x="21400" y="1024"/>
+                <wp:lineTo x="21400" y="996"/>
+                <wp:lineTo x="21400" y="968"/>
+                <wp:lineTo x="21400" y="940"/>
+                <wp:lineTo x="21400" y="913"/>
+                <wp:lineTo x="21400" y="885"/>
+                <wp:lineTo x="21400" y="857"/>
+                <wp:lineTo x="21400" y="830"/>
+                <wp:lineTo x="21400" y="803"/>
+                <wp:lineTo x="21400" y="775"/>
+                <wp:lineTo x="21400" y="747"/>
+                <wp:lineTo x="21400" y="719"/>
+                <wp:lineTo x="21400" y="692"/>
+                <wp:lineTo x="21400" y="664"/>
+                <wp:lineTo x="21400" y="636"/>
+                <wp:lineTo x="21400" y="608"/>
+                <wp:lineTo x="21400" y="581"/>
+                <wp:lineTo x="21400" y="553"/>
+                <wp:lineTo x="21400" y="525"/>
+                <wp:lineTo x="21400" y="497"/>
+                <wp:lineTo x="21400" y="469"/>
+                <wp:lineTo x="21400" y="442"/>
+                <wp:lineTo x="21400" y="415"/>
+                <wp:lineTo x="21400" y="387"/>
+                <wp:lineTo x="21400" y="359"/>
+                <wp:lineTo x="21400" y="332"/>
+                <wp:lineTo x="21400" y="304"/>
+                <wp:lineTo x="21400" y="276"/>
+                <wp:lineTo x="21400" y="248"/>
+                <wp:lineTo x="21400" y="221"/>
+                <wp:lineTo x="21400" y="193"/>
+                <wp:lineTo x="21400" y="165"/>
+                <wp:lineTo x="21400" y="137"/>
+                <wp:lineTo x="21400" y="110"/>
+                <wp:lineTo x="21400" y="82"/>
+                <wp:lineTo x="21400" y="54"/>
+                <wp:lineTo x="21400" y="26"/>
+                <wp:lineTo x="21400" y="0"/>
+                <wp:lineTo x="21400" y="0"/>
+                <wp:lineTo x="-100" y="0"/>
               </wp:wrapPolygon>
             </wp:wrapThrough>
             <wp:docPr id="5" name="Image3" descr=""/>
@@ -3284,14 +3267,7 @@
           <w:b/>
           <w:bCs/>
         </w:rPr>
-        <w:t>4. Secondary</w:t>
-      </w:r>
-      <w:r>
-        <w:rPr>
-          <w:b/>
-          <w:bCs/>
-        </w:rPr>
-        <w:t xml:space="preserve"> Features</w:t>
+        <w:t>4. Secondary Features</w:t>
       </w:r>
     </w:p>
     <w:p>
@@ -3520,7 +3496,10 @@
         </w:rPr>
       </w:pPr>
       <w:r>
-        <w:rPr/>
+        <w:rPr>
+          <w:b/>
+          <w:bCs/>
+        </w:rPr>
       </w:r>
     </w:p>
     <w:p>
@@ -3538,48 +3517,46 @@
         </w:rPr>
         <w:t xml:space="preserve">Link for the Goole Drive Folder: </w:t>
       </w:r>
+      <w:r>
+        <w:rPr>
+          <w:rStyle w:val="InternetLink"/>
+          <w:b w:val="false"/>
+          <w:bCs w:val="false"/>
+        </w:rPr>
+        <w:t>https://drive.google.com/file/d/1k9XlmEbeotKLGxzGFjNVSLBOqrWByGXR/view?usp=sharing</w:t>
+      </w:r>
+    </w:p>
+    <w:p>
+      <w:pPr>
+        <w:pStyle w:val="Normal"/>
+        <w:rPr>
+          <w:b w:val="false"/>
+          <w:bCs w:val="false"/>
+        </w:rPr>
+      </w:pPr>
+      <w:r>
+        <w:rPr>
+          <w:b w:val="false"/>
+          <w:bCs w:val="false"/>
+        </w:rPr>
+      </w:r>
+    </w:p>
+    <w:p>
+      <w:pPr>
+        <w:pStyle w:val="Normal"/>
+        <w:rPr>
+          <w:b w:val="false"/>
+          <w:bCs w:val="false"/>
+        </w:rPr>
+      </w:pPr>
+      <w:r>
+        <w:rPr>
+          <w:b w:val="false"/>
+          <w:bCs w:val="false"/>
+        </w:rPr>
+        <w:t xml:space="preserve">Link for the Youtube Video: </w:t>
+      </w:r>
       <w:hyperlink r:id="rId10">
-        <w:r>
-          <w:rPr>
-            <w:rStyle w:val="InternetLink"/>
-            <w:b w:val="false"/>
-            <w:bCs w:val="false"/>
-          </w:rPr>
-          <w:t>https://drive.google.com/drive/folders/13xg2-5PFV-lJ56Or4S2h2b_LM7hSEL-u?usp=sharing</w:t>
-        </w:r>
-      </w:hyperlink>
-    </w:p>
-    <w:p>
-      <w:pPr>
-        <w:pStyle w:val="Normal"/>
-        <w:rPr>
-          <w:b w:val="false"/>
-          <w:bCs w:val="false"/>
-        </w:rPr>
-      </w:pPr>
-      <w:r>
-        <w:rPr>
-          <w:b w:val="false"/>
-          <w:bCs w:val="false"/>
-        </w:rPr>
-      </w:r>
-    </w:p>
-    <w:p>
-      <w:pPr>
-        <w:pStyle w:val="Normal"/>
-        <w:rPr>
-          <w:b w:val="false"/>
-          <w:bCs w:val="false"/>
-        </w:rPr>
-      </w:pPr>
-      <w:r>
-        <w:rPr>
-          <w:b w:val="false"/>
-          <w:bCs w:val="false"/>
-        </w:rPr>
-        <w:t xml:space="preserve">Link for the Youtube Video: </w:t>
-      </w:r>
-      <w:hyperlink r:id="rId11">
         <w:r>
           <w:rPr>
             <w:rStyle w:val="InternetLink"/>
@@ -3618,6 +3595,7 @@
           <w:b w:val="false"/>
           <w:bCs w:val="false"/>
         </w:rPr>
+        <w:t>Also, the files have been attached in the .zip file uploaded in AulaGlobal.</w:t>
       </w:r>
       <w:r>
         <w:br w:type="page"/>
@@ -3631,175 +3609,240 @@
           <w:bCs/>
         </w:rPr>
       </w:pPr>
-      <w:bookmarkStart w:id="14" w:name="__RefHeading___Toc877_4103440830"/>
+      <w:bookmarkStart w:id="14" w:name="__RefHeading___Toc284_1745410332"/>
       <w:bookmarkEnd w:id="14"/>
       <w:r>
         <w:rPr>
           <w:b/>
           <w:bCs/>
         </w:rPr>
-        <w:t xml:space="preserve">6. </w:t>
-      </w:r>
-      <w:r>
+        <w:t>6. Things to Notice When Running the App</w:t>
+      </w:r>
+    </w:p>
+    <w:p>
+      <w:pPr>
+        <w:pStyle w:val="Normal"/>
+        <w:rPr>
+          <w:b w:val="false"/>
+          <w:bCs w:val="false"/>
+        </w:rPr>
+      </w:pPr>
+      <w:r>
+        <w:rPr>
+          <w:b w:val="false"/>
+          <w:bCs w:val="false"/>
+        </w:rPr>
+      </w:r>
+    </w:p>
+    <w:p>
+      <w:pPr>
+        <w:pStyle w:val="Normal"/>
+        <w:rPr>
+          <w:b w:val="false"/>
+          <w:bCs w:val="false"/>
+        </w:rPr>
+      </w:pPr>
+      <w:r>
+        <w:rPr>
+          <w:b w:val="false"/>
+          <w:bCs w:val="false"/>
+        </w:rPr>
+        <w:t>For the Google Sign In, it is best to use a Linux PC. We have identified that the Google Sign In does not work in Windows Emulators as the test we are using block ips that are not localhost coming from linux. However, we have tried with Linux emulators and physical Android devices and they work without a problem.</w:t>
+      </w:r>
+    </w:p>
+    <w:p>
+      <w:pPr>
+        <w:pStyle w:val="Normal"/>
+        <w:rPr>
+          <w:b w:val="false"/>
+          <w:bCs w:val="false"/>
+        </w:rPr>
+      </w:pPr>
+      <w:r>
+        <w:rPr>
+          <w:b w:val="false"/>
+          <w:bCs w:val="false"/>
+        </w:rPr>
+      </w:r>
+    </w:p>
+    <w:p>
+      <w:pPr>
+        <w:pStyle w:val="Normal"/>
+        <w:rPr>
+          <w:b w:val="false"/>
+          <w:bCs w:val="false"/>
+        </w:rPr>
+      </w:pPr>
+      <w:r>
+        <w:rPr>
+          <w:b w:val="false"/>
+          <w:bCs w:val="false"/>
+        </w:rPr>
+        <w:t>Note that if you are using a Windows emulator, you can still run it with the Annoymous button so you create a temprary account.</w:t>
+      </w:r>
+    </w:p>
+    <w:p>
+      <w:pPr>
+        <w:pStyle w:val="Normal"/>
+        <w:rPr>
+          <w:b w:val="false"/>
+          <w:bCs w:val="false"/>
+        </w:rPr>
+      </w:pPr>
+      <w:r>
+        <w:rPr>
+          <w:b w:val="false"/>
+          <w:bCs w:val="false"/>
+        </w:rPr>
+      </w:r>
+    </w:p>
+    <w:p>
+      <w:pPr>
+        <w:pStyle w:val="Normal"/>
+        <w:rPr>
+          <w:b w:val="false"/>
+          <w:bCs w:val="false"/>
+        </w:rPr>
+      </w:pPr>
+      <w:r>
+        <w:rPr>
+          <w:b w:val="false"/>
+          <w:bCs w:val="false"/>
+        </w:rPr>
+        <w:t xml:space="preserve">If you want to simulate the tracking feature, make sure to use the route feature in the location settings of the emulator. There you can put a route and simulate that you are moving. </w:t>
+      </w:r>
+      <w:r>
+        <w:br w:type="page"/>
+      </w:r>
+    </w:p>
+    <w:p>
+      <w:pPr>
+        <w:pStyle w:val="Heading1"/>
         <w:rPr>
           <w:b/>
           <w:bCs/>
         </w:rPr>
-        <w:t>Summary And Outlook</w:t>
-      </w:r>
-    </w:p>
-    <w:p>
-      <w:pPr>
-        <w:pStyle w:val="Normal"/>
-        <w:rPr>
-          <w:b w:val="false"/>
-          <w:bCs w:val="false"/>
-        </w:rPr>
-      </w:pPr>
-      <w:r>
-        <w:rPr>
-          <w:b w:val="false"/>
-          <w:bCs w:val="false"/>
-        </w:rPr>
-      </w:r>
-    </w:p>
-    <w:p>
-      <w:pPr>
-        <w:pStyle w:val="Normal"/>
-        <w:rPr>
-          <w:b w:val="false"/>
-          <w:bCs w:val="false"/>
-        </w:rPr>
-      </w:pPr>
-      <w:r>
-        <w:rPr>
-          <w:b w:val="false"/>
-          <w:bCs w:val="false"/>
-        </w:rPr>
-        <w:t>All in all, we were able to successfully create an android app from scratch that people can use</w:t>
-      </w:r>
-      <w:r>
-        <w:rPr>
-          <w:b w:val="false"/>
-          <w:bCs w:val="false"/>
-        </w:rPr>
-        <w:t xml:space="preserve">. With a focus on user authentication, database management, real-time tracking, and weather integration, the app provides a comprehensive experience for fitness enthusiasts. Through collaboration and effective use of tools like Firebase, Google Maps API, and third-party libraries, </w:t>
-      </w:r>
-      <w:r>
-        <w:rPr>
-          <w:b w:val="false"/>
-          <w:bCs w:val="false"/>
-        </w:rPr>
-        <w:t>we were able to</w:t>
-      </w:r>
-      <w:r>
-        <w:rPr>
-          <w:b w:val="false"/>
-          <w:bCs w:val="false"/>
-        </w:rPr>
-        <w:t xml:space="preserve"> achieve a balanced workload and smooth integration of features. The app enables users to track their routes, view real-time weather updates, and analyze their workout sessions efficiently.</w:t>
-      </w:r>
-    </w:p>
-    <w:p>
-      <w:pPr>
-        <w:pStyle w:val="Normal"/>
-        <w:rPr>
-          <w:b w:val="false"/>
-          <w:bCs w:val="false"/>
-        </w:rPr>
-      </w:pPr>
-      <w:r>
-        <w:rPr>
-          <w:b w:val="false"/>
-          <w:bCs w:val="false"/>
-        </w:rPr>
-      </w:r>
-    </w:p>
-    <w:p>
-      <w:pPr>
-        <w:pStyle w:val="Normal"/>
-        <w:rPr>
-          <w:b w:val="false"/>
-          <w:bCs w:val="false"/>
-        </w:rPr>
-      </w:pPr>
-      <w:r>
-        <w:rPr>
-          <w:b w:val="false"/>
-          <w:bCs w:val="false"/>
-        </w:rPr>
-      </w:r>
-    </w:p>
-    <w:p>
-      <w:pPr>
-        <w:pStyle w:val="Normal"/>
-        <w:rPr>
-          <w:b w:val="false"/>
-          <w:bCs w:val="false"/>
-        </w:rPr>
-      </w:pPr>
-      <w:r>
-        <w:rPr>
-          <w:b w:val="false"/>
-          <w:bCs w:val="false"/>
-        </w:rPr>
-        <w:t xml:space="preserve">Looking ahead, </w:t>
-      </w:r>
-      <w:r>
-        <w:rPr>
-          <w:b w:val="false"/>
-          <w:bCs w:val="false"/>
-        </w:rPr>
-        <w:t xml:space="preserve">we think of </w:t>
-      </w:r>
-      <w:r>
-        <w:rPr>
-          <w:b w:val="false"/>
-          <w:bCs w:val="false"/>
-        </w:rPr>
-        <w:t xml:space="preserve">expanding the app's capabilities to enhance user experience further. Future plans involve refining the user interface for better accessibility, optimizing performance to reduce battery consumption during tracking, and adding more features like social sharing, </w:t>
-      </w:r>
-      <w:r>
-        <w:rPr>
-          <w:b w:val="false"/>
-          <w:bCs w:val="false"/>
-        </w:rPr>
-        <w:t>leaderboards, and</w:t>
-      </w:r>
-      <w:r>
-        <w:rPr>
-          <w:b w:val="false"/>
-          <w:bCs w:val="false"/>
-        </w:rPr>
-        <w:t xml:space="preserve"> personalized training insights.</w:t>
-      </w:r>
-      <w:r>
-        <w:br w:type="page"/>
-      </w:r>
-    </w:p>
-    <w:p>
-      <w:pPr>
-        <w:pStyle w:val="Heading1"/>
+      </w:pPr>
+      <w:bookmarkStart w:id="15" w:name="__RefHeading___Toc877_4103440830"/>
+      <w:bookmarkEnd w:id="15"/>
+      <w:r>
         <w:rPr>
           <w:b/>
           <w:bCs/>
         </w:rPr>
-      </w:pPr>
-      <w:bookmarkStart w:id="15" w:name="__RefHeading___Toc879_4103440830"/>
-      <w:bookmarkEnd w:id="15"/>
+        <w:t>7</w:t>
+      </w:r>
       <w:r>
         <w:rPr>
           <w:b/>
           <w:bCs/>
         </w:rPr>
-        <w:t xml:space="preserve">7. </w:t>
-      </w:r>
-      <w:r>
+        <w:t>. Summary And Outlook</w:t>
+      </w:r>
+    </w:p>
+    <w:p>
+      <w:pPr>
+        <w:pStyle w:val="Normal"/>
+        <w:rPr>
+          <w:b w:val="false"/>
+          <w:bCs w:val="false"/>
+        </w:rPr>
+      </w:pPr>
+      <w:r>
+        <w:rPr>
+          <w:b w:val="false"/>
+          <w:bCs w:val="false"/>
+        </w:rPr>
+      </w:r>
+    </w:p>
+    <w:p>
+      <w:pPr>
+        <w:pStyle w:val="Normal"/>
+        <w:rPr>
+          <w:b w:val="false"/>
+          <w:bCs w:val="false"/>
+        </w:rPr>
+      </w:pPr>
+      <w:r>
+        <w:rPr>
+          <w:b w:val="false"/>
+          <w:bCs w:val="false"/>
+        </w:rPr>
+        <w:t>All in all, we were able to successfully create an android app from scratch that people can use. With a focus on user authentication, database management, real-time tracking, and weather integration, the app provides a comprehensive experience for fitness enthusiasts. Through collaboration and effective use of tools like Firebase, Google Maps API, and third-party libraries, we were able to achieve a balanced workload and smooth integration of features. The app enables users to track their routes, view real-time weather updates, and analyze their workout sessions efficiently.</w:t>
+      </w:r>
+    </w:p>
+    <w:p>
+      <w:pPr>
+        <w:pStyle w:val="Normal"/>
+        <w:rPr>
+          <w:b w:val="false"/>
+          <w:bCs w:val="false"/>
+        </w:rPr>
+      </w:pPr>
+      <w:r>
+        <w:rPr>
+          <w:b w:val="false"/>
+          <w:bCs w:val="false"/>
+        </w:rPr>
+      </w:r>
+    </w:p>
+    <w:p>
+      <w:pPr>
+        <w:pStyle w:val="Normal"/>
+        <w:rPr>
+          <w:b w:val="false"/>
+          <w:bCs w:val="false"/>
+        </w:rPr>
+      </w:pPr>
+      <w:r>
+        <w:rPr>
+          <w:b w:val="false"/>
+          <w:bCs w:val="false"/>
+        </w:rPr>
+      </w:r>
+    </w:p>
+    <w:p>
+      <w:pPr>
+        <w:pStyle w:val="Normal"/>
+        <w:rPr>
+          <w:b w:val="false"/>
+          <w:bCs w:val="false"/>
+        </w:rPr>
+      </w:pPr>
+      <w:r>
+        <w:rPr>
+          <w:b w:val="false"/>
+          <w:bCs w:val="false"/>
+        </w:rPr>
+        <w:t>Looking ahead, we think of expanding the app's capabilities to enhance user experience further. Future plans involve refining the user interface for better accessibility, optimizing performance to reduce battery consumption during tracking, and adding more features like social sharing, leaderboards, and personalized training insights.</w:t>
+      </w:r>
+      <w:r>
+        <w:br w:type="page"/>
+      </w:r>
+    </w:p>
+    <w:p>
+      <w:pPr>
+        <w:pStyle w:val="Heading1"/>
         <w:rPr>
           <w:b/>
           <w:bCs/>
         </w:rPr>
-        <w:t>References</w:t>
+      </w:pPr>
+      <w:bookmarkStart w:id="16" w:name="__RefHeading___Toc879_4103440830"/>
+      <w:bookmarkEnd w:id="16"/>
+      <w:r>
+        <w:rPr>
+          <w:b/>
+          <w:bCs/>
+        </w:rPr>
+        <w:t>9</w:t>
+      </w:r>
+      <w:r>
+        <w:rPr>
+          <w:b/>
+          <w:bCs/>
+        </w:rPr>
+        <w:t>. References</w:t>
       </w:r>
     </w:p>
     <w:p>
@@ -3833,16 +3876,14 @@
         </w:rPr>
         <w:t xml:space="preserve">Firebase Documentation: </w:t>
       </w:r>
-      <w:hyperlink r:id="rId13">
-        <w:r>
-          <w:rPr>
-            <w:rStyle w:val="InternetLink"/>
-            <w:b w:val="false"/>
-            <w:bCs w:val="false"/>
-          </w:rPr>
-          <w:t>https://firebase.google.com/docs</w:t>
-        </w:r>
-      </w:hyperlink>
+      <w:r>
+        <w:rPr>
+          <w:rStyle w:val="InternetLink"/>
+          <w:b w:val="false"/>
+          <w:bCs w:val="false"/>
+        </w:rPr>
+        <w:t>https://firebase.google.com/docs</w:t>
+      </w:r>
     </w:p>
     <w:p>
       <w:pPr>
@@ -3857,14 +3898,12 @@
         <w:rPr/>
         <w:t xml:space="preserve">Google Maps Platform Documentation: </w:t>
       </w:r>
-      <w:hyperlink r:id="rId15">
-        <w:r>
-          <w:rPr>
-            <w:rStyle w:val="InternetLink"/>
-          </w:rPr>
-          <w:t>https://developers.google.com/maps/documentation</w:t>
-        </w:r>
-      </w:hyperlink>
+      <w:r>
+        <w:rPr>
+          <w:rStyle w:val="InternetLink"/>
+        </w:rPr>
+        <w:t>https://developers.google.com/maps/documentation</w:t>
+      </w:r>
     </w:p>
     <w:p>
       <w:pPr>
@@ -3879,14 +3918,12 @@
         <w:rPr/>
         <w:t xml:space="preserve">OpenWeatherAPI Documentation: </w:t>
       </w:r>
-      <w:hyperlink r:id="rId17">
-        <w:r>
-          <w:rPr>
-            <w:rStyle w:val="InternetLink"/>
-          </w:rPr>
-          <w:t>https://openweathermap.org/api</w:t>
-        </w:r>
-      </w:hyperlink>
+      <w:r>
+        <w:rPr>
+          <w:rStyle w:val="InternetLink"/>
+        </w:rPr>
+        <w:t>https://openweathermap.org/api</w:t>
+      </w:r>
     </w:p>
     <w:p>
       <w:pPr>
@@ -3901,14 +3938,12 @@
         <w:rPr/>
         <w:t xml:space="preserve">Retrofit Documentation: </w:t>
       </w:r>
-      <w:hyperlink r:id="rId19">
-        <w:r>
-          <w:rPr>
-            <w:rStyle w:val="InternetLink"/>
-          </w:rPr>
-          <w:t>https://square.github.io/retrofit/</w:t>
-        </w:r>
-      </w:hyperlink>
+      <w:r>
+        <w:rPr>
+          <w:rStyle w:val="InternetLink"/>
+        </w:rPr>
+        <w:t>https://square.github.io/retrofit/</w:t>
+      </w:r>
     </w:p>
     <w:p>
       <w:pPr>
@@ -3923,14 +3958,12 @@
         <w:rPr/>
         <w:t xml:space="preserve">Picasso Library Documentation: </w:t>
       </w:r>
-      <w:hyperlink r:id="rId21">
-        <w:r>
-          <w:rPr>
-            <w:rStyle w:val="InternetLink"/>
-          </w:rPr>
-          <w:t>https://square.github.io/picasso/</w:t>
-        </w:r>
-      </w:hyperlink>
+      <w:r>
+        <w:rPr>
+          <w:rStyle w:val="InternetLink"/>
+        </w:rPr>
+        <w:t>https://square.github.io/picasso/</w:t>
+      </w:r>
     </w:p>
     <w:p>
       <w:pPr>
@@ -3948,7 +3981,7 @@
       </w:r>
     </w:p>
     <w:sectPr>
-      <w:footerReference w:type="default" r:id="rId22"/>
+      <w:footerReference w:type="default" r:id="rId11"/>
       <w:type w:val="nextPage"/>
       <w:pgSz w:w="11906" w:h="16838"/>
       <w:pgMar w:left="1440" w:right="1440" w:gutter="0" w:header="0" w:top="1440" w:footer="720" w:bottom="1440"/>
@@ -3983,7 +4016,7 @@
     </w:r>
     <w:r>
       <w:rPr/>
-      <w:t>10</w:t>
+      <w:t>11</w:t>
     </w:r>
     <w:r>
       <w:rPr/>

</xml_diff>

<commit_message>
Revert "Merge branch 'main' of https://github.com/andres-nav/android-apps"
This reverts commit 4ba54ebd6572688d6a9602e099ec044aa7ac5212, reversing
changes made to 9abe0bd74729248b0cb77c1f5187677a5098ec1e.
</commit_message>
<xml_diff>
--- a/report/report.docx
+++ b/report/report.docx
@@ -118,20 +118,8 @@
           <w:sz w:val="33"/>
           <w:szCs w:val="33"/>
         </w:rPr>
-        <w:t>Final Delivery</w:t>
-      </w:r>
-    </w:p>
-    <w:p>
-      <w:pPr>
-        <w:pStyle w:val="Normal"/>
-        <w:spacing w:lineRule="auto" w:line="240" w:before="480" w:after="0"/>
-        <w:jc w:val="center"/>
-        <w:rPr>
-          <w:rFonts w:ascii="Times New Roman" w:hAnsi="Times New Roman" w:eastAsia="Times New Roman" w:cs="Times New Roman"/>
-          <w:sz w:val="24"/>
-          <w:szCs w:val="24"/>
-        </w:rPr>
-      </w:pPr>
+        <w:t>Final</w:t>
+      </w:r>
       <w:r>
         <w:rPr>
           <w:rFonts w:eastAsia="Times New Roman"/>
@@ -143,7 +131,45 @@
           <w:sz w:val="33"/>
           <w:szCs w:val="33"/>
         </w:rPr>
-        <w:t>Mobile Applications</w:t>
+        <w:t xml:space="preserve"> Delivery</w:t>
+      </w:r>
+    </w:p>
+    <w:p>
+      <w:pPr>
+        <w:pStyle w:val="Normal"/>
+        <w:spacing w:lineRule="auto" w:line="240" w:before="480" w:after="0"/>
+        <w:jc w:val="center"/>
+        <w:rPr>
+          <w:rFonts w:ascii="Times New Roman" w:hAnsi="Times New Roman" w:eastAsia="Times New Roman" w:cs="Times New Roman"/>
+          <w:sz w:val="24"/>
+          <w:szCs w:val="24"/>
+        </w:rPr>
+      </w:pPr>
+      <w:r>
+        <w:rPr>
+          <w:rFonts w:eastAsia="Times New Roman"/>
+          <w:b/>
+          <w:bCs/>
+          <w:i/>
+          <w:iCs/>
+          <w:color w:val="000066"/>
+          <w:sz w:val="33"/>
+          <w:szCs w:val="33"/>
+        </w:rPr>
+        <w:t>Mobile</w:t>
+      </w:r>
+      <w:r>
+        <w:rPr>
+          <w:rFonts w:eastAsia="Times New Roman"/>
+          <w:b/>
+          <w:bCs/>
+          <w:i/>
+          <w:iCs/>
+          <w:color w:val="000066"/>
+          <w:sz w:val="33"/>
+          <w:szCs w:val="33"/>
+        </w:rPr>
+        <w:t xml:space="preserve"> Applications</w:t>
       </w:r>
     </w:p>
     <w:p>
@@ -662,33 +688,14 @@
             </w:tabs>
             <w:rPr/>
           </w:pPr>
-          <w:hyperlink w:anchor="__RefHeading___Toc284_1745410332">
-            <w:r>
-              <w:rPr>
-                <w:rStyle w:val="IndexLink"/>
-              </w:rPr>
-              <w:t>6. Things to Notice When Running the App</w:t>
-              <w:tab/>
-              <w:t>9</w:t>
-            </w:r>
-          </w:hyperlink>
-        </w:p>
-        <w:p>
-          <w:pPr>
-            <w:pStyle w:val="Contents1"/>
-            <w:tabs>
-              <w:tab w:val="right" w:pos="9026" w:leader="dot"/>
-            </w:tabs>
-            <w:rPr/>
-          </w:pPr>
           <w:hyperlink w:anchor="__RefHeading___Toc877_4103440830">
             <w:r>
               <w:rPr>
                 <w:rStyle w:val="IndexLink"/>
               </w:rPr>
-              <w:t>7. Summary And Outlook</w:t>
+              <w:t>6. Summary And Outlook</w:t>
               <w:tab/>
-              <w:t>10</w:t>
+              <w:t>9</w:t>
             </w:r>
           </w:hyperlink>
         </w:p>
@@ -705,9 +712,9 @@
               <w:rPr>
                 <w:rStyle w:val="IndexLink"/>
               </w:rPr>
-              <w:t>9. References</w:t>
+              <w:t>7. References</w:t>
               <w:tab/>
-              <w:t>11</w:t>
+              <w:t>10</w:t>
             </w:r>
           </w:hyperlink>
           <w:r>
@@ -728,10 +735,7 @@
         </w:rPr>
       </w:pPr>
       <w:r>
-        <w:rPr>
-          <w:b/>
-          <w:bCs/>
-        </w:rPr>
+        <w:rPr/>
       </w:r>
       <w:r>
         <w:br w:type="page"/>
@@ -774,7 +778,11 @@
       </w:pPr>
       <w:r>
         <w:rPr/>
-        <w:t>This project consists of a tracking app for runners and cyclers. The main focus is to allow users to track their runs and paths that they do when exercising. And also have the ability to see the current weather to be able to gear up correctly for the weather.</w:t>
+        <w:t xml:space="preserve">This project consists </w:t>
+      </w:r>
+      <w:r>
+        <w:rPr/>
+        <w:t>of a tracking app for runners and cyclers. The main focus is to allow users to track their runs and paths that they do when exercising. And also have the ability to see the current weather to be able to gear up correctly for the weather.</w:t>
       </w:r>
     </w:p>
     <w:p>
@@ -796,30 +804,27 @@
         </w:rPr>
       </w:pPr>
       <w:r>
+        <w:rPr/>
+      </w:r>
+      <w:r>
+        <w:br w:type="page"/>
+      </w:r>
+    </w:p>
+    <w:p>
+      <w:pPr>
+        <w:pStyle w:val="Heading1"/>
         <w:rPr>
           <w:b/>
           <w:bCs/>
         </w:rPr>
-      </w:r>
-      <w:r>
-        <w:br w:type="page"/>
-      </w:r>
-    </w:p>
-    <w:p>
-      <w:pPr>
-        <w:pStyle w:val="Heading1"/>
+      </w:pPr>
+      <w:bookmarkStart w:id="3" w:name="__RefHeading___Toc855_4103440830"/>
+      <w:bookmarkEnd w:id="3"/>
+      <w:r>
         <w:rPr>
           <w:b/>
           <w:bCs/>
         </w:rPr>
-      </w:pPr>
-      <w:bookmarkStart w:id="3" w:name="__RefHeading___Toc855_4103440830"/>
-      <w:bookmarkEnd w:id="3"/>
-      <w:r>
-        <w:rPr>
-          <w:b/>
-          <w:bCs/>
-        </w:rPr>
         <w:t>2. Work Distribution</w:t>
       </w:r>
     </w:p>
@@ -863,7 +868,11 @@
       <w:bookmarkEnd w:id="4"/>
       <w:r>
         <w:rPr/>
-        <w:t>Login, database handling, and main view</w:t>
+        <w:t xml:space="preserve">Login, database handling, </w:t>
+      </w:r>
+      <w:r>
+        <w:rPr/>
+        <w:t>and main view</w:t>
       </w:r>
     </w:p>
     <w:p>
@@ -1037,7 +1046,11 @@
       <w:bookmarkEnd w:id="6"/>
       <w:r>
         <w:rPr/>
-        <w:t>Weather and permissions</w:t>
+        <w:t xml:space="preserve">Weather </w:t>
+      </w:r>
+      <w:r>
+        <w:rPr/>
+        <w:t>and permissions</w:t>
       </w:r>
     </w:p>
     <w:p>
@@ -1099,7 +1112,11 @@
       <w:bookmarkEnd w:id="7"/>
       <w:r>
         <w:rPr/>
-        <w:t>Workload</w:t>
+        <w:t>W</w:t>
+      </w:r>
+      <w:r>
+        <w:rPr/>
+        <w:t>orkload</w:t>
       </w:r>
     </w:p>
     <w:p>
@@ -1278,1559 +1295,1559 @@
             <wp:effectExtent l="0" t="0" r="0" b="0"/>
             <wp:wrapThrough wrapText="largest">
               <wp:wrapPolygon edited="0">
-                <wp:start x="-100" y="0"/>
-                <wp:lineTo x="-100" y="0"/>
-                <wp:lineTo x="-100" y="26"/>
-                <wp:lineTo x="-100" y="54"/>
-                <wp:lineTo x="-100" y="82"/>
-                <wp:lineTo x="-100" y="110"/>
-                <wp:lineTo x="-100" y="137"/>
-                <wp:lineTo x="-100" y="165"/>
-                <wp:lineTo x="-100" y="193"/>
-                <wp:lineTo x="-100" y="221"/>
-                <wp:lineTo x="-100" y="248"/>
-                <wp:lineTo x="-100" y="276"/>
-                <wp:lineTo x="-100" y="304"/>
-                <wp:lineTo x="-100" y="332"/>
-                <wp:lineTo x="-100" y="359"/>
-                <wp:lineTo x="-100" y="387"/>
-                <wp:lineTo x="-100" y="415"/>
-                <wp:lineTo x="-100" y="442"/>
-                <wp:lineTo x="-100" y="469"/>
-                <wp:lineTo x="-100" y="497"/>
-                <wp:lineTo x="-100" y="525"/>
-                <wp:lineTo x="-100" y="553"/>
-                <wp:lineTo x="-100" y="581"/>
-                <wp:lineTo x="-100" y="608"/>
-                <wp:lineTo x="-100" y="636"/>
-                <wp:lineTo x="-100" y="664"/>
-                <wp:lineTo x="-100" y="692"/>
-                <wp:lineTo x="-100" y="719"/>
-                <wp:lineTo x="-100" y="747"/>
-                <wp:lineTo x="-100" y="775"/>
-                <wp:lineTo x="-100" y="803"/>
-                <wp:lineTo x="-100" y="830"/>
-                <wp:lineTo x="-100" y="857"/>
-                <wp:lineTo x="-100" y="885"/>
-                <wp:lineTo x="-100" y="913"/>
-                <wp:lineTo x="-100" y="940"/>
-                <wp:lineTo x="-100" y="968"/>
-                <wp:lineTo x="-100" y="996"/>
-                <wp:lineTo x="-100" y="1024"/>
-                <wp:lineTo x="-100" y="1052"/>
-                <wp:lineTo x="-100" y="1079"/>
-                <wp:lineTo x="-100" y="1107"/>
-                <wp:lineTo x="-100" y="1135"/>
-                <wp:lineTo x="-100" y="1163"/>
-                <wp:lineTo x="-100" y="1190"/>
-                <wp:lineTo x="-100" y="1218"/>
-                <wp:lineTo x="-100" y="1246"/>
-                <wp:lineTo x="-100" y="1273"/>
-                <wp:lineTo x="-100" y="1300"/>
-                <wp:lineTo x="-100" y="1328"/>
-                <wp:lineTo x="-100" y="1356"/>
-                <wp:lineTo x="-100" y="1384"/>
-                <wp:lineTo x="-100" y="1411"/>
-                <wp:lineTo x="-100" y="1439"/>
-                <wp:lineTo x="-100" y="1467"/>
-                <wp:lineTo x="-100" y="1495"/>
-                <wp:lineTo x="-100" y="1522"/>
-                <wp:lineTo x="-100" y="1550"/>
-                <wp:lineTo x="-100" y="1578"/>
-                <wp:lineTo x="-100" y="1606"/>
-                <wp:lineTo x="-100" y="1634"/>
-                <wp:lineTo x="-100" y="1661"/>
-                <wp:lineTo x="-100" y="1689"/>
-                <wp:lineTo x="-100" y="1716"/>
-                <wp:lineTo x="-100" y="1744"/>
-                <wp:lineTo x="-100" y="1771"/>
-                <wp:lineTo x="-100" y="1799"/>
-                <wp:lineTo x="-100" y="1827"/>
-                <wp:lineTo x="-100" y="1855"/>
-                <wp:lineTo x="-100" y="1882"/>
-                <wp:lineTo x="-100" y="1910"/>
-                <wp:lineTo x="-100" y="1938"/>
-                <wp:lineTo x="-100" y="1966"/>
-                <wp:lineTo x="-100" y="1993"/>
-                <wp:lineTo x="-100" y="2021"/>
-                <wp:lineTo x="-100" y="2049"/>
-                <wp:lineTo x="-100" y="2077"/>
-                <wp:lineTo x="-100" y="2105"/>
-                <wp:lineTo x="-100" y="2131"/>
-                <wp:lineTo x="-100" y="2159"/>
-                <wp:lineTo x="-100" y="2187"/>
-                <wp:lineTo x="-100" y="2215"/>
-                <wp:lineTo x="-100" y="2242"/>
-                <wp:lineTo x="-100" y="2270"/>
-                <wp:lineTo x="-100" y="2298"/>
-                <wp:lineTo x="-100" y="2326"/>
-                <wp:lineTo x="-100" y="2353"/>
-                <wp:lineTo x="-100" y="2381"/>
-                <wp:lineTo x="-100" y="2409"/>
-                <wp:lineTo x="-100" y="2437"/>
-                <wp:lineTo x="-100" y="2464"/>
-                <wp:lineTo x="-100" y="2492"/>
-                <wp:lineTo x="-100" y="2520"/>
-                <wp:lineTo x="-100" y="2547"/>
-                <wp:lineTo x="-100" y="2575"/>
-                <wp:lineTo x="-100" y="2602"/>
-                <wp:lineTo x="-100" y="2630"/>
-                <wp:lineTo x="-100" y="2658"/>
-                <wp:lineTo x="-100" y="2686"/>
-                <wp:lineTo x="-100" y="2713"/>
-                <wp:lineTo x="-100" y="2741"/>
-                <wp:lineTo x="-100" y="2769"/>
-                <wp:lineTo x="-100" y="2797"/>
-                <wp:lineTo x="-100" y="2824"/>
-                <wp:lineTo x="-100" y="2852"/>
-                <wp:lineTo x="-100" y="2880"/>
-                <wp:lineTo x="-100" y="2908"/>
-                <wp:lineTo x="-100" y="2935"/>
-                <wp:lineTo x="-100" y="2962"/>
-                <wp:lineTo x="-100" y="2990"/>
-                <wp:lineTo x="-100" y="3018"/>
-                <wp:lineTo x="-100" y="3045"/>
-                <wp:lineTo x="-100" y="3073"/>
-                <wp:lineTo x="-100" y="3101"/>
-                <wp:lineTo x="-100" y="3129"/>
-                <wp:lineTo x="-100" y="3157"/>
-                <wp:lineTo x="-100" y="3184"/>
-                <wp:lineTo x="-100" y="3212"/>
-                <wp:lineTo x="-100" y="3240"/>
-                <wp:lineTo x="-100" y="3268"/>
-                <wp:lineTo x="-100" y="3295"/>
-                <wp:lineTo x="-100" y="3323"/>
-                <wp:lineTo x="-100" y="3351"/>
-                <wp:lineTo x="-100" y="3379"/>
-                <wp:lineTo x="-100" y="3405"/>
-                <wp:lineTo x="-100" y="3433"/>
-                <wp:lineTo x="-100" y="3461"/>
-                <wp:lineTo x="-100" y="3489"/>
-                <wp:lineTo x="-100" y="3516"/>
-                <wp:lineTo x="-100" y="3544"/>
-                <wp:lineTo x="-100" y="3572"/>
-                <wp:lineTo x="-100" y="3600"/>
-                <wp:lineTo x="-100" y="3628"/>
-                <wp:lineTo x="-100" y="3655"/>
-                <wp:lineTo x="-100" y="3683"/>
-                <wp:lineTo x="-100" y="3711"/>
-                <wp:lineTo x="-100" y="3739"/>
-                <wp:lineTo x="-100" y="3766"/>
-                <wp:lineTo x="-100" y="3794"/>
-                <wp:lineTo x="-100" y="3821"/>
-                <wp:lineTo x="-100" y="3849"/>
-                <wp:lineTo x="-100" y="3876"/>
-                <wp:lineTo x="-100" y="3904"/>
-                <wp:lineTo x="-100" y="3932"/>
-                <wp:lineTo x="-100" y="3960"/>
-                <wp:lineTo x="-100" y="3987"/>
-                <wp:lineTo x="-100" y="4015"/>
-                <wp:lineTo x="-100" y="4043"/>
-                <wp:lineTo x="-100" y="4071"/>
-                <wp:lineTo x="-100" y="4098"/>
-                <wp:lineTo x="-100" y="4126"/>
-                <wp:lineTo x="-100" y="4154"/>
-                <wp:lineTo x="-100" y="4182"/>
-                <wp:lineTo x="-100" y="4210"/>
-                <wp:lineTo x="-100" y="4236"/>
-                <wp:lineTo x="-100" y="4264"/>
-                <wp:lineTo x="-100" y="4292"/>
-                <wp:lineTo x="-100" y="4320"/>
-                <wp:lineTo x="-100" y="4347"/>
-                <wp:lineTo x="-100" y="4375"/>
-                <wp:lineTo x="-100" y="4403"/>
-                <wp:lineTo x="-100" y="4431"/>
-                <wp:lineTo x="-100" y="4458"/>
-                <wp:lineTo x="-100" y="4486"/>
-                <wp:lineTo x="-100" y="4514"/>
-                <wp:lineTo x="-100" y="4542"/>
-                <wp:lineTo x="-100" y="4569"/>
-                <wp:lineTo x="-100" y="4597"/>
-                <wp:lineTo x="-100" y="4625"/>
-                <wp:lineTo x="-100" y="4652"/>
-                <wp:lineTo x="-100" y="4680"/>
-                <wp:lineTo x="-100" y="4707"/>
-                <wp:lineTo x="-100" y="4735"/>
-                <wp:lineTo x="-100" y="4763"/>
-                <wp:lineTo x="-100" y="4791"/>
-                <wp:lineTo x="-100" y="4818"/>
-                <wp:lineTo x="-100" y="4846"/>
-                <wp:lineTo x="-100" y="4874"/>
-                <wp:lineTo x="-100" y="4902"/>
-                <wp:lineTo x="-100" y="4929"/>
-                <wp:lineTo x="-100" y="4957"/>
-                <wp:lineTo x="-100" y="4985"/>
-                <wp:lineTo x="-100" y="5013"/>
-                <wp:lineTo x="-100" y="5040"/>
-                <wp:lineTo x="-100" y="5068"/>
-                <wp:lineTo x="-100" y="5095"/>
-                <wp:lineTo x="-100" y="5123"/>
-                <wp:lineTo x="-100" y="5151"/>
-                <wp:lineTo x="-100" y="5178"/>
-                <wp:lineTo x="-100" y="5206"/>
-                <wp:lineTo x="-100" y="5234"/>
-                <wp:lineTo x="-100" y="5262"/>
-                <wp:lineTo x="-100" y="5289"/>
-                <wp:lineTo x="-100" y="5317"/>
-                <wp:lineTo x="-100" y="5345"/>
-                <wp:lineTo x="-100" y="5373"/>
-                <wp:lineTo x="-100" y="5400"/>
-                <wp:lineTo x="-100" y="5428"/>
-                <wp:lineTo x="-100" y="5456"/>
-                <wp:lineTo x="-100" y="5484"/>
-                <wp:lineTo x="-100" y="5510"/>
-                <wp:lineTo x="-100" y="5538"/>
-                <wp:lineTo x="-100" y="5566"/>
-                <wp:lineTo x="-100" y="5594"/>
-                <wp:lineTo x="-100" y="5621"/>
-                <wp:lineTo x="-100" y="5649"/>
-                <wp:lineTo x="-100" y="5677"/>
-                <wp:lineTo x="-100" y="5705"/>
-                <wp:lineTo x="-100" y="5733"/>
-                <wp:lineTo x="-100" y="5760"/>
-                <wp:lineTo x="-100" y="5788"/>
-                <wp:lineTo x="-100" y="5816"/>
-                <wp:lineTo x="-100" y="5844"/>
-                <wp:lineTo x="-100" y="5871"/>
-                <wp:lineTo x="-100" y="5899"/>
-                <wp:lineTo x="-100" y="5926"/>
-                <wp:lineTo x="-100" y="5954"/>
-                <wp:lineTo x="-100" y="5981"/>
-                <wp:lineTo x="-100" y="6009"/>
-                <wp:lineTo x="-100" y="6037"/>
-                <wp:lineTo x="-100" y="6065"/>
-                <wp:lineTo x="-100" y="6092"/>
-                <wp:lineTo x="-100" y="6120"/>
-                <wp:lineTo x="-100" y="6148"/>
-                <wp:lineTo x="-100" y="6176"/>
-                <wp:lineTo x="-100" y="6204"/>
-                <wp:lineTo x="-100" y="6231"/>
-                <wp:lineTo x="-100" y="6259"/>
-                <wp:lineTo x="-100" y="6287"/>
-                <wp:lineTo x="-100" y="6315"/>
-                <wp:lineTo x="-100" y="6341"/>
-                <wp:lineTo x="-100" y="6369"/>
-                <wp:lineTo x="-100" y="6397"/>
-                <wp:lineTo x="-100" y="6425"/>
-                <wp:lineTo x="-100" y="6452"/>
-                <wp:lineTo x="-100" y="6480"/>
-                <wp:lineTo x="-100" y="6508"/>
-                <wp:lineTo x="-100" y="6536"/>
-                <wp:lineTo x="-100" y="6563"/>
-                <wp:lineTo x="-100" y="6591"/>
-                <wp:lineTo x="-100" y="6619"/>
-                <wp:lineTo x="-100" y="6647"/>
-                <wp:lineTo x="-100" y="6675"/>
-                <wp:lineTo x="-100" y="6702"/>
-                <wp:lineTo x="-100" y="6730"/>
-                <wp:lineTo x="-100" y="6758"/>
-                <wp:lineTo x="-100" y="6785"/>
-                <wp:lineTo x="-100" y="6812"/>
-                <wp:lineTo x="-100" y="6840"/>
-                <wp:lineTo x="-100" y="6868"/>
-                <wp:lineTo x="-100" y="6896"/>
-                <wp:lineTo x="-100" y="6923"/>
-                <wp:lineTo x="-100" y="6951"/>
-                <wp:lineTo x="-100" y="6979"/>
-                <wp:lineTo x="-100" y="7007"/>
-                <wp:lineTo x="-100" y="7034"/>
-                <wp:lineTo x="-100" y="7062"/>
-                <wp:lineTo x="-100" y="7090"/>
-                <wp:lineTo x="-100" y="7118"/>
-                <wp:lineTo x="-100" y="7145"/>
-                <wp:lineTo x="-100" y="7173"/>
-                <wp:lineTo x="-100" y="7200"/>
-                <wp:lineTo x="-100" y="7228"/>
-                <wp:lineTo x="-100" y="7256"/>
-                <wp:lineTo x="-100" y="7283"/>
-                <wp:lineTo x="-100" y="7311"/>
-                <wp:lineTo x="-100" y="7339"/>
-                <wp:lineTo x="-100" y="7367"/>
-                <wp:lineTo x="-100" y="7394"/>
-                <wp:lineTo x="-100" y="7422"/>
-                <wp:lineTo x="-100" y="7450"/>
-                <wp:lineTo x="-100" y="7478"/>
-                <wp:lineTo x="-100" y="7505"/>
-                <wp:lineTo x="-100" y="7533"/>
-                <wp:lineTo x="-100" y="7561"/>
-                <wp:lineTo x="-100" y="7589"/>
-                <wp:lineTo x="-100" y="7615"/>
-                <wp:lineTo x="-100" y="7643"/>
-                <wp:lineTo x="-100" y="7671"/>
-                <wp:lineTo x="-100" y="7699"/>
-                <wp:lineTo x="-100" y="7727"/>
-                <wp:lineTo x="-100" y="7754"/>
-                <wp:lineTo x="-100" y="7782"/>
-                <wp:lineTo x="-100" y="7810"/>
-                <wp:lineTo x="-100" y="7838"/>
-                <wp:lineTo x="-100" y="7865"/>
-                <wp:lineTo x="-100" y="7893"/>
-                <wp:lineTo x="-100" y="7921"/>
-                <wp:lineTo x="-100" y="7949"/>
-                <wp:lineTo x="-100" y="7976"/>
-                <wp:lineTo x="-100" y="8004"/>
-                <wp:lineTo x="-100" y="8031"/>
-                <wp:lineTo x="-100" y="8059"/>
-                <wp:lineTo x="-100" y="8086"/>
-                <wp:lineTo x="-100" y="8114"/>
-                <wp:lineTo x="-100" y="8142"/>
-                <wp:lineTo x="-100" y="8170"/>
-                <wp:lineTo x="-100" y="8197"/>
-                <wp:lineTo x="-100" y="8225"/>
-                <wp:lineTo x="-100" y="8253"/>
-                <wp:lineTo x="-100" y="8281"/>
-                <wp:lineTo x="-100" y="8309"/>
-                <wp:lineTo x="-100" y="8336"/>
-                <wp:lineTo x="-100" y="8364"/>
-                <wp:lineTo x="-100" y="8392"/>
-                <wp:lineTo x="-100" y="8420"/>
-                <wp:lineTo x="-100" y="8447"/>
-                <wp:lineTo x="-100" y="8474"/>
-                <wp:lineTo x="-100" y="8502"/>
-                <wp:lineTo x="-100" y="8530"/>
-                <wp:lineTo x="-100" y="8557"/>
-                <wp:lineTo x="-100" y="8585"/>
-                <wp:lineTo x="-100" y="8613"/>
-                <wp:lineTo x="-100" y="8641"/>
-                <wp:lineTo x="-100" y="8668"/>
-                <wp:lineTo x="-100" y="8696"/>
-                <wp:lineTo x="-100" y="8724"/>
-                <wp:lineTo x="-100" y="8752"/>
-                <wp:lineTo x="-100" y="8780"/>
-                <wp:lineTo x="-100" y="8807"/>
-                <wp:lineTo x="-100" y="8835"/>
-                <wp:lineTo x="-100" y="8863"/>
-                <wp:lineTo x="-100" y="8890"/>
-                <wp:lineTo x="-100" y="8917"/>
-                <wp:lineTo x="-100" y="8945"/>
-                <wp:lineTo x="-100" y="8973"/>
-                <wp:lineTo x="-100" y="9001"/>
-                <wp:lineTo x="-100" y="9028"/>
-                <wp:lineTo x="-100" y="9056"/>
-                <wp:lineTo x="-100" y="9084"/>
-                <wp:lineTo x="-100" y="9112"/>
-                <wp:lineTo x="-100" y="9139"/>
-                <wp:lineTo x="-100" y="9167"/>
-                <wp:lineTo x="-100" y="9195"/>
-                <wp:lineTo x="-100" y="9223"/>
-                <wp:lineTo x="-100" y="9251"/>
-                <wp:lineTo x="-100" y="9278"/>
-                <wp:lineTo x="-100" y="9305"/>
-                <wp:lineTo x="-100" y="9333"/>
-                <wp:lineTo x="-100" y="9361"/>
-                <wp:lineTo x="-100" y="9388"/>
-                <wp:lineTo x="-100" y="9416"/>
-                <wp:lineTo x="-100" y="9444"/>
-                <wp:lineTo x="-100" y="9472"/>
-                <wp:lineTo x="-100" y="9499"/>
-                <wp:lineTo x="-100" y="9527"/>
-                <wp:lineTo x="-100" y="9555"/>
-                <wp:lineTo x="-100" y="9583"/>
-                <wp:lineTo x="-100" y="9610"/>
-                <wp:lineTo x="-100" y="9638"/>
-                <wp:lineTo x="-100" y="9666"/>
-                <wp:lineTo x="-100" y="9694"/>
-                <wp:lineTo x="-100" y="9720"/>
-                <wp:lineTo x="-100" y="9748"/>
-                <wp:lineTo x="-100" y="9776"/>
-                <wp:lineTo x="-100" y="9804"/>
-                <wp:lineTo x="-100" y="9832"/>
-                <wp:lineTo x="-100" y="9859"/>
-                <wp:lineTo x="-100" y="9887"/>
-                <wp:lineTo x="-100" y="9915"/>
-                <wp:lineTo x="-100" y="9943"/>
-                <wp:lineTo x="-100" y="9970"/>
-                <wp:lineTo x="-100" y="9998"/>
-                <wp:lineTo x="-100" y="10026"/>
-                <wp:lineTo x="-100" y="10054"/>
-                <wp:lineTo x="-100" y="10081"/>
-                <wp:lineTo x="-100" y="10109"/>
-                <wp:lineTo x="-100" y="10137"/>
-                <wp:lineTo x="-100" y="10164"/>
-                <wp:lineTo x="-100" y="10191"/>
-                <wp:lineTo x="-100" y="10219"/>
-                <wp:lineTo x="-100" y="10247"/>
-                <wp:lineTo x="-100" y="10275"/>
-                <wp:lineTo x="-100" y="10303"/>
-                <wp:lineTo x="-100" y="10330"/>
-                <wp:lineTo x="-100" y="10358"/>
-                <wp:lineTo x="-100" y="10386"/>
-                <wp:lineTo x="-100" y="10414"/>
-                <wp:lineTo x="-100" y="10441"/>
-                <wp:lineTo x="-100" y="10469"/>
-                <wp:lineTo x="-100" y="10497"/>
-                <wp:lineTo x="-100" y="10525"/>
-                <wp:lineTo x="-100" y="10552"/>
-                <wp:lineTo x="-100" y="10579"/>
-                <wp:lineTo x="-100" y="10607"/>
-                <wp:lineTo x="-100" y="10635"/>
-                <wp:lineTo x="-100" y="10662"/>
-                <wp:lineTo x="-100" y="10690"/>
-                <wp:lineTo x="-100" y="10718"/>
-                <wp:lineTo x="-100" y="10746"/>
-                <wp:lineTo x="-100" y="10774"/>
-                <wp:lineTo x="-100" y="10801"/>
-                <wp:lineTo x="-100" y="10829"/>
-                <wp:lineTo x="-100" y="10857"/>
-                <wp:lineTo x="-100" y="10885"/>
-                <wp:lineTo x="-100" y="10912"/>
-                <wp:lineTo x="-100" y="10940"/>
-                <wp:lineTo x="-100" y="10940"/>
-                <wp:lineTo x="-100" y="10968"/>
-                <wp:lineTo x="-100" y="11022"/>
-                <wp:lineTo x="-100" y="11050"/>
-                <wp:lineTo x="-100" y="11050"/>
-                <wp:lineTo x="-100" y="11078"/>
-                <wp:lineTo x="-100" y="11133"/>
-                <wp:lineTo x="-100" y="11161"/>
-                <wp:lineTo x="-100" y="11161"/>
-                <wp:lineTo x="-100" y="11189"/>
-                <wp:lineTo x="-100" y="11244"/>
-                <wp:lineTo x="-100" y="11272"/>
-                <wp:lineTo x="-100" y="11300"/>
-                <wp:lineTo x="-100" y="11300"/>
-                <wp:lineTo x="-100" y="11328"/>
-                <wp:lineTo x="-100" y="11328"/>
-                <wp:lineTo x="-100" y="11356"/>
-                <wp:lineTo x="-100" y="11383"/>
-                <wp:lineTo x="-100" y="11410"/>
-                <wp:lineTo x="-100" y="11438"/>
-                <wp:lineTo x="-100" y="11466"/>
-                <wp:lineTo x="-100" y="11493"/>
-                <wp:lineTo x="-100" y="11521"/>
-                <wp:lineTo x="-100" y="11549"/>
-                <wp:lineTo x="-100" y="11577"/>
-                <wp:lineTo x="-100" y="11604"/>
-                <wp:lineTo x="-100" y="11632"/>
-                <wp:lineTo x="-100" y="11660"/>
-                <wp:lineTo x="-100" y="11688"/>
-                <wp:lineTo x="-100" y="11715"/>
-                <wp:lineTo x="-100" y="11743"/>
-                <wp:lineTo x="-100" y="11771"/>
-                <wp:lineTo x="-100" y="11799"/>
-                <wp:lineTo x="-100" y="11827"/>
-                <wp:lineTo x="-100" y="11853"/>
-                <wp:lineTo x="-100" y="11881"/>
-                <wp:lineTo x="-100" y="11909"/>
-                <wp:lineTo x="-100" y="11937"/>
-                <wp:lineTo x="-100" y="11964"/>
-                <wp:lineTo x="-100" y="11992"/>
-                <wp:lineTo x="-100" y="12020"/>
-                <wp:lineTo x="-100" y="12048"/>
-                <wp:lineTo x="-100" y="12075"/>
-                <wp:lineTo x="-100" y="12103"/>
-                <wp:lineTo x="-100" y="12131"/>
-                <wp:lineTo x="-100" y="12159"/>
-                <wp:lineTo x="-100" y="12186"/>
-                <wp:lineTo x="-100" y="12214"/>
-                <wp:lineTo x="-100" y="12242"/>
-                <wp:lineTo x="-100" y="12269"/>
-                <wp:lineTo x="-100" y="12296"/>
-                <wp:lineTo x="-100" y="12324"/>
-                <wp:lineTo x="-100" y="12352"/>
-                <wp:lineTo x="-100" y="12380"/>
-                <wp:lineTo x="-100" y="12408"/>
-                <wp:lineTo x="-100" y="12435"/>
-                <wp:lineTo x="-100" y="12463"/>
-                <wp:lineTo x="-100" y="12491"/>
-                <wp:lineTo x="-100" y="12519"/>
-                <wp:lineTo x="-100" y="12546"/>
-                <wp:lineTo x="-100" y="12574"/>
-                <wp:lineTo x="-100" y="12602"/>
-                <wp:lineTo x="-100" y="12630"/>
-                <wp:lineTo x="-100" y="12657"/>
-                <wp:lineTo x="-100" y="12684"/>
-                <wp:lineTo x="-100" y="12712"/>
-                <wp:lineTo x="-100" y="12740"/>
-                <wp:lineTo x="-100" y="12767"/>
-                <wp:lineTo x="-100" y="12795"/>
-                <wp:lineTo x="-100" y="12823"/>
-                <wp:lineTo x="-100" y="12851"/>
-                <wp:lineTo x="-100" y="12879"/>
-                <wp:lineTo x="-100" y="12906"/>
-                <wp:lineTo x="-100" y="12934"/>
-                <wp:lineTo x="-100" y="12962"/>
-                <wp:lineTo x="-100" y="12990"/>
-                <wp:lineTo x="-100" y="13017"/>
-                <wp:lineTo x="-100" y="13045"/>
-                <wp:lineTo x="-100" y="13073"/>
-                <wp:lineTo x="-100" y="13100"/>
-                <wp:lineTo x="-100" y="13127"/>
-                <wp:lineTo x="-100" y="13155"/>
-                <wp:lineTo x="-100" y="13183"/>
-                <wp:lineTo x="-100" y="13211"/>
-                <wp:lineTo x="-100" y="13238"/>
-                <wp:lineTo x="-100" y="13266"/>
-                <wp:lineTo x="-100" y="13294"/>
-                <wp:lineTo x="-100" y="13322"/>
-                <wp:lineTo x="-100" y="13350"/>
-                <wp:lineTo x="-100" y="13377"/>
-                <wp:lineTo x="-100" y="13405"/>
-                <wp:lineTo x="-100" y="13433"/>
-                <wp:lineTo x="-100" y="13461"/>
-                <wp:lineTo x="-100" y="13488"/>
-                <wp:lineTo x="-100" y="13516"/>
-                <wp:lineTo x="-100" y="13543"/>
-                <wp:lineTo x="-100" y="13571"/>
-                <wp:lineTo x="-100" y="13598"/>
-                <wp:lineTo x="-100" y="13626"/>
-                <wp:lineTo x="-100" y="13654"/>
-                <wp:lineTo x="-100" y="13682"/>
-                <wp:lineTo x="-100" y="13709"/>
-                <wp:lineTo x="-100" y="13737"/>
-                <wp:lineTo x="-100" y="13765"/>
-                <wp:lineTo x="-100" y="13793"/>
-                <wp:lineTo x="-100" y="13820"/>
-                <wp:lineTo x="-100" y="13848"/>
-                <wp:lineTo x="-100" y="13876"/>
-                <wp:lineTo x="-100" y="13904"/>
-                <wp:lineTo x="-100" y="13932"/>
-                <wp:lineTo x="-100" y="13958"/>
-                <wp:lineTo x="-100" y="13986"/>
-                <wp:lineTo x="-100" y="14014"/>
-                <wp:lineTo x="-100" y="14042"/>
-                <wp:lineTo x="-100" y="14069"/>
-                <wp:lineTo x="-100" y="14097"/>
-                <wp:lineTo x="-100" y="14125"/>
-                <wp:lineTo x="-100" y="14153"/>
-                <wp:lineTo x="-100" y="14180"/>
-                <wp:lineTo x="-100" y="14208"/>
-                <wp:lineTo x="-100" y="14236"/>
-                <wp:lineTo x="-100" y="14264"/>
-                <wp:lineTo x="-100" y="14291"/>
-                <wp:lineTo x="-100" y="14319"/>
-                <wp:lineTo x="-100" y="14347"/>
-                <wp:lineTo x="-100" y="14374"/>
-                <wp:lineTo x="-100" y="14402"/>
-                <wp:lineTo x="-100" y="14429"/>
-                <wp:lineTo x="-100" y="14457"/>
-                <wp:lineTo x="-100" y="14485"/>
-                <wp:lineTo x="-100" y="14513"/>
-                <wp:lineTo x="-100" y="14540"/>
-                <wp:lineTo x="-100" y="14568"/>
-                <wp:lineTo x="-100" y="14596"/>
-                <wp:lineTo x="-100" y="14624"/>
-                <wp:lineTo x="-100" y="14651"/>
-                <wp:lineTo x="-100" y="14679"/>
-                <wp:lineTo x="-100" y="14707"/>
-                <wp:lineTo x="-100" y="14735"/>
-                <wp:lineTo x="-100" y="14762"/>
-                <wp:lineTo x="-100" y="14789"/>
-                <wp:lineTo x="-100" y="14817"/>
-                <wp:lineTo x="-100" y="14845"/>
-                <wp:lineTo x="-100" y="14872"/>
-                <wp:lineTo x="-100" y="14900"/>
-                <wp:lineTo x="-100" y="14928"/>
-                <wp:lineTo x="-100" y="14956"/>
-                <wp:lineTo x="-100" y="14984"/>
-                <wp:lineTo x="-100" y="15011"/>
-                <wp:lineTo x="-100" y="15039"/>
-                <wp:lineTo x="-100" y="15067"/>
-                <wp:lineTo x="-100" y="15095"/>
-                <wp:lineTo x="-100" y="15122"/>
-                <wp:lineTo x="-100" y="15150"/>
-                <wp:lineTo x="-100" y="15178"/>
-                <wp:lineTo x="-100" y="15206"/>
-                <wp:lineTo x="-100" y="15232"/>
-                <wp:lineTo x="-100" y="15260"/>
-                <wp:lineTo x="-100" y="15288"/>
-                <wp:lineTo x="-100" y="15316"/>
-                <wp:lineTo x="-100" y="15343"/>
-                <wp:lineTo x="-100" y="15371"/>
-                <wp:lineTo x="-100" y="15399"/>
-                <wp:lineTo x="-100" y="15427"/>
-                <wp:lineTo x="-100" y="15455"/>
-                <wp:lineTo x="-100" y="15482"/>
-                <wp:lineTo x="-100" y="15510"/>
-                <wp:lineTo x="-100" y="15538"/>
-                <wp:lineTo x="-100" y="15566"/>
-                <wp:lineTo x="-100" y="15593"/>
-                <wp:lineTo x="-100" y="15621"/>
-                <wp:lineTo x="-100" y="15648"/>
-                <wp:lineTo x="-100" y="15676"/>
-                <wp:lineTo x="-100" y="15703"/>
-                <wp:lineTo x="-100" y="15731"/>
-                <wp:lineTo x="-100" y="15759"/>
-                <wp:lineTo x="-100" y="15787"/>
-                <wp:lineTo x="-100" y="15814"/>
-                <wp:lineTo x="-100" y="15842"/>
-                <wp:lineTo x="-100" y="15870"/>
-                <wp:lineTo x="-100" y="15898"/>
-                <wp:lineTo x="-100" y="15926"/>
-                <wp:lineTo x="-100" y="15953"/>
-                <wp:lineTo x="-100" y="15981"/>
-                <wp:lineTo x="-100" y="16009"/>
-                <wp:lineTo x="-100" y="16037"/>
-                <wp:lineTo x="-100" y="16063"/>
-                <wp:lineTo x="-100" y="16091"/>
-                <wp:lineTo x="-100" y="16119"/>
-                <wp:lineTo x="-100" y="16147"/>
-                <wp:lineTo x="-100" y="16174"/>
-                <wp:lineTo x="-100" y="16202"/>
-                <wp:lineTo x="-100" y="16230"/>
-                <wp:lineTo x="-100" y="16258"/>
-                <wp:lineTo x="-100" y="16285"/>
-                <wp:lineTo x="-100" y="16313"/>
-                <wp:lineTo x="-100" y="16341"/>
-                <wp:lineTo x="-100" y="16369"/>
-                <wp:lineTo x="-100" y="16396"/>
-                <wp:lineTo x="-100" y="16424"/>
-                <wp:lineTo x="-100" y="16452"/>
-                <wp:lineTo x="-100" y="16479"/>
-                <wp:lineTo x="-100" y="16507"/>
-                <wp:lineTo x="-100" y="16534"/>
-                <wp:lineTo x="-100" y="16562"/>
-                <wp:lineTo x="-100" y="16590"/>
-                <wp:lineTo x="-100" y="16618"/>
-                <wp:lineTo x="-100" y="16645"/>
-                <wp:lineTo x="-100" y="16673"/>
-                <wp:lineTo x="-100" y="16701"/>
-                <wp:lineTo x="-100" y="16729"/>
-                <wp:lineTo x="-100" y="16756"/>
-                <wp:lineTo x="-100" y="16784"/>
-                <wp:lineTo x="-100" y="16812"/>
-                <wp:lineTo x="-100" y="16840"/>
-                <wp:lineTo x="-100" y="16867"/>
-                <wp:lineTo x="-100" y="16895"/>
-                <wp:lineTo x="-100" y="16922"/>
-                <wp:lineTo x="-100" y="16950"/>
-                <wp:lineTo x="-100" y="16978"/>
-                <wp:lineTo x="-100" y="17005"/>
-                <wp:lineTo x="-100" y="17033"/>
-                <wp:lineTo x="-100" y="17061"/>
-                <wp:lineTo x="-100" y="17089"/>
-                <wp:lineTo x="-100" y="17116"/>
-                <wp:lineTo x="-100" y="17144"/>
-                <wp:lineTo x="-100" y="17172"/>
-                <wp:lineTo x="-100" y="17200"/>
-                <wp:lineTo x="-100" y="17227"/>
-                <wp:lineTo x="-100" y="17255"/>
-                <wp:lineTo x="-100" y="17283"/>
-                <wp:lineTo x="-100" y="17311"/>
-                <wp:lineTo x="-100" y="17337"/>
-                <wp:lineTo x="-100" y="17365"/>
-                <wp:lineTo x="-100" y="17393"/>
-                <wp:lineTo x="-100" y="17421"/>
-                <wp:lineTo x="-100" y="17449"/>
-                <wp:lineTo x="-100" y="17476"/>
-                <wp:lineTo x="-100" y="17504"/>
-                <wp:lineTo x="-100" y="17532"/>
-                <wp:lineTo x="-100" y="17560"/>
-                <wp:lineTo x="-100" y="17587"/>
-                <wp:lineTo x="-100" y="17615"/>
-                <wp:lineTo x="-100" y="17643"/>
-                <wp:lineTo x="-100" y="17671"/>
-                <wp:lineTo x="-100" y="17698"/>
-                <wp:lineTo x="-100" y="17726"/>
-                <wp:lineTo x="-100" y="17753"/>
-                <wp:lineTo x="-100" y="17781"/>
-                <wp:lineTo x="-100" y="17808"/>
-                <wp:lineTo x="-100" y="17836"/>
-                <wp:lineTo x="-100" y="17864"/>
-                <wp:lineTo x="-100" y="17892"/>
-                <wp:lineTo x="-100" y="17919"/>
-                <wp:lineTo x="-100" y="17947"/>
-                <wp:lineTo x="-100" y="17975"/>
-                <wp:lineTo x="-100" y="18003"/>
-                <wp:lineTo x="-100" y="18031"/>
-                <wp:lineTo x="-100" y="18058"/>
-                <wp:lineTo x="-100" y="18086"/>
-                <wp:lineTo x="-100" y="18114"/>
-                <wp:lineTo x="-100" y="18142"/>
-                <wp:lineTo x="-100" y="18168"/>
-                <wp:lineTo x="-100" y="18196"/>
-                <wp:lineTo x="-100" y="18224"/>
-                <wp:lineTo x="-100" y="18252"/>
-                <wp:lineTo x="-100" y="18279"/>
-                <wp:lineTo x="-100" y="18307"/>
-                <wp:lineTo x="-100" y="18335"/>
-                <wp:lineTo x="-100" y="18363"/>
-                <wp:lineTo x="-100" y="18390"/>
-                <wp:lineTo x="-100" y="18418"/>
-                <wp:lineTo x="-100" y="18446"/>
-                <wp:lineTo x="-100" y="18474"/>
-                <wp:lineTo x="-100" y="18502"/>
-                <wp:lineTo x="-100" y="18529"/>
-                <wp:lineTo x="-100" y="18557"/>
-                <wp:lineTo x="-100" y="18585"/>
-                <wp:lineTo x="-100" y="18612"/>
-                <wp:lineTo x="-100" y="18639"/>
-                <wp:lineTo x="-100" y="18667"/>
-                <wp:lineTo x="-100" y="18695"/>
-                <wp:lineTo x="-100" y="18723"/>
-                <wp:lineTo x="-100" y="18750"/>
-                <wp:lineTo x="-100" y="18778"/>
-                <wp:lineTo x="-100" y="18806"/>
-                <wp:lineTo x="-100" y="18834"/>
-                <wp:lineTo x="-100" y="18861"/>
-                <wp:lineTo x="-100" y="18889"/>
-                <wp:lineTo x="-100" y="18917"/>
-                <wp:lineTo x="-100" y="18945"/>
-                <wp:lineTo x="-100" y="18972"/>
-                <wp:lineTo x="-100" y="19000"/>
-                <wp:lineTo x="-100" y="19027"/>
-                <wp:lineTo x="-100" y="19055"/>
-                <wp:lineTo x="-100" y="19083"/>
-                <wp:lineTo x="-100" y="19110"/>
-                <wp:lineTo x="-100" y="19138"/>
-                <wp:lineTo x="-100" y="19166"/>
-                <wp:lineTo x="-100" y="19194"/>
-                <wp:lineTo x="-100" y="19221"/>
-                <wp:lineTo x="-100" y="19249"/>
-                <wp:lineTo x="-100" y="19277"/>
-                <wp:lineTo x="-100" y="19305"/>
-                <wp:lineTo x="-100" y="19332"/>
-                <wp:lineTo x="-100" y="19360"/>
-                <wp:lineTo x="-100" y="19388"/>
-                <wp:lineTo x="-100" y="19416"/>
-                <wp:lineTo x="-100" y="19442"/>
-                <wp:lineTo x="-100" y="19470"/>
-                <wp:lineTo x="-100" y="19498"/>
-                <wp:lineTo x="-100" y="19526"/>
-                <wp:lineTo x="-100" y="19554"/>
-                <wp:lineTo x="-100" y="19581"/>
-                <wp:lineTo x="-100" y="19609"/>
-                <wp:lineTo x="-100" y="19637"/>
-                <wp:lineTo x="-100" y="19665"/>
-                <wp:lineTo x="-100" y="19692"/>
-                <wp:lineTo x="-100" y="19720"/>
-                <wp:lineTo x="-100" y="19748"/>
-                <wp:lineTo x="-100" y="19776"/>
-                <wp:lineTo x="-100" y="19803"/>
-                <wp:lineTo x="-100" y="19831"/>
-                <wp:lineTo x="-100" y="19858"/>
-                <wp:lineTo x="-100" y="19886"/>
-                <wp:lineTo x="-100" y="19913"/>
-                <wp:lineTo x="-100" y="19941"/>
-                <wp:lineTo x="-100" y="19969"/>
-                <wp:lineTo x="-100" y="19997"/>
-                <wp:lineTo x="-100" y="20025"/>
-                <wp:lineTo x="-100" y="20052"/>
-                <wp:lineTo x="-100" y="20080"/>
-                <wp:lineTo x="-100" y="20108"/>
-                <wp:lineTo x="-100" y="20136"/>
-                <wp:lineTo x="-100" y="20163"/>
-                <wp:lineTo x="-100" y="20191"/>
-                <wp:lineTo x="-100" y="20219"/>
-                <wp:lineTo x="-100" y="20247"/>
-                <wp:lineTo x="-100" y="20274"/>
-                <wp:lineTo x="-100" y="20301"/>
-                <wp:lineTo x="-100" y="20329"/>
-                <wp:lineTo x="-100" y="20357"/>
-                <wp:lineTo x="-100" y="20384"/>
-                <wp:lineTo x="-100" y="20412"/>
-                <wp:lineTo x="-100" y="20440"/>
-                <wp:lineTo x="-100" y="20468"/>
-                <wp:lineTo x="-100" y="20495"/>
-                <wp:lineTo x="-100" y="20523"/>
-                <wp:lineTo x="-100" y="20551"/>
-                <wp:lineTo x="-100" y="20579"/>
-                <wp:lineTo x="-100" y="20607"/>
-                <wp:lineTo x="-100" y="20634"/>
-                <wp:lineTo x="-100" y="20662"/>
-                <wp:lineTo x="-100" y="20690"/>
-                <wp:lineTo x="-100" y="20717"/>
-                <wp:lineTo x="-100" y="20744"/>
-                <wp:lineTo x="-100" y="20772"/>
-                <wp:lineTo x="-100" y="20800"/>
-                <wp:lineTo x="-100" y="20828"/>
-                <wp:lineTo x="-100" y="20855"/>
-                <wp:lineTo x="-100" y="20883"/>
-                <wp:lineTo x="-100" y="20911"/>
-                <wp:lineTo x="-100" y="20939"/>
-                <wp:lineTo x="-100" y="20966"/>
-                <wp:lineTo x="-100" y="20994"/>
-                <wp:lineTo x="-100" y="21022"/>
-                <wp:lineTo x="-100" y="21050"/>
-                <wp:lineTo x="-100" y="21078"/>
-                <wp:lineTo x="-100" y="21105"/>
-                <wp:lineTo x="-100" y="21132"/>
-                <wp:lineTo x="-100" y="21160"/>
-                <wp:lineTo x="-100" y="21188"/>
-                <wp:lineTo x="-100" y="21215"/>
-                <wp:lineTo x="-100" y="21243"/>
-                <wp:lineTo x="-100" y="21271"/>
-                <wp:lineTo x="-100" y="21299"/>
-                <wp:lineTo x="-100" y="21326"/>
-                <wp:lineTo x="-100" y="21354"/>
-                <wp:lineTo x="-100" y="21382"/>
-                <wp:lineTo x="21400" y="21382"/>
-                <wp:lineTo x="21400" y="21354"/>
-                <wp:lineTo x="21400" y="21326"/>
-                <wp:lineTo x="21400" y="21299"/>
-                <wp:lineTo x="21400" y="21271"/>
-                <wp:lineTo x="21400" y="21243"/>
-                <wp:lineTo x="21400" y="21215"/>
-                <wp:lineTo x="21400" y="21188"/>
-                <wp:lineTo x="21400" y="21160"/>
-                <wp:lineTo x="21400" y="21132"/>
-                <wp:lineTo x="21400" y="21105"/>
-                <wp:lineTo x="21400" y="21078"/>
-                <wp:lineTo x="21400" y="21050"/>
-                <wp:lineTo x="21400" y="21022"/>
-                <wp:lineTo x="21400" y="20994"/>
-                <wp:lineTo x="21400" y="20966"/>
-                <wp:lineTo x="21400" y="20939"/>
-                <wp:lineTo x="21400" y="20911"/>
-                <wp:lineTo x="21400" y="20883"/>
-                <wp:lineTo x="21400" y="20855"/>
-                <wp:lineTo x="21400" y="20828"/>
-                <wp:lineTo x="21400" y="20800"/>
-                <wp:lineTo x="21400" y="20772"/>
-                <wp:lineTo x="21400" y="20744"/>
-                <wp:lineTo x="21400" y="20717"/>
-                <wp:lineTo x="21400" y="20690"/>
-                <wp:lineTo x="21400" y="20662"/>
-                <wp:lineTo x="21400" y="20634"/>
-                <wp:lineTo x="21400" y="20607"/>
-                <wp:lineTo x="21400" y="20579"/>
-                <wp:lineTo x="21400" y="20551"/>
-                <wp:lineTo x="21400" y="20523"/>
-                <wp:lineTo x="21400" y="20495"/>
-                <wp:lineTo x="21400" y="20468"/>
-                <wp:lineTo x="21400" y="20440"/>
-                <wp:lineTo x="21400" y="20412"/>
-                <wp:lineTo x="21400" y="20384"/>
-                <wp:lineTo x="21400" y="20357"/>
-                <wp:lineTo x="21400" y="20329"/>
-                <wp:lineTo x="21400" y="20301"/>
-                <wp:lineTo x="21400" y="20274"/>
-                <wp:lineTo x="21400" y="20247"/>
-                <wp:lineTo x="21400" y="20219"/>
-                <wp:lineTo x="21400" y="20191"/>
-                <wp:lineTo x="21400" y="20163"/>
-                <wp:lineTo x="21400" y="20136"/>
-                <wp:lineTo x="21400" y="20108"/>
-                <wp:lineTo x="21400" y="20080"/>
-                <wp:lineTo x="21400" y="20052"/>
-                <wp:lineTo x="21400" y="20025"/>
-                <wp:lineTo x="21400" y="19997"/>
-                <wp:lineTo x="21400" y="19969"/>
-                <wp:lineTo x="21400" y="19941"/>
-                <wp:lineTo x="21400" y="19913"/>
-                <wp:lineTo x="21400" y="19886"/>
-                <wp:lineTo x="21400" y="19858"/>
-                <wp:lineTo x="21400" y="19831"/>
-                <wp:lineTo x="21400" y="19803"/>
-                <wp:lineTo x="21400" y="19776"/>
-                <wp:lineTo x="21400" y="19748"/>
-                <wp:lineTo x="21400" y="19720"/>
-                <wp:lineTo x="21400" y="19692"/>
-                <wp:lineTo x="21400" y="19665"/>
-                <wp:lineTo x="21400" y="19637"/>
-                <wp:lineTo x="21400" y="19609"/>
-                <wp:lineTo x="21400" y="19581"/>
-                <wp:lineTo x="21400" y="19554"/>
-                <wp:lineTo x="21400" y="19526"/>
-                <wp:lineTo x="21400" y="19498"/>
-                <wp:lineTo x="21400" y="19470"/>
-                <wp:lineTo x="21400" y="19442"/>
-                <wp:lineTo x="21400" y="19416"/>
-                <wp:lineTo x="21400" y="19388"/>
-                <wp:lineTo x="21400" y="19360"/>
-                <wp:lineTo x="21400" y="19332"/>
-                <wp:lineTo x="21400" y="19305"/>
-                <wp:lineTo x="21400" y="19277"/>
-                <wp:lineTo x="21400" y="19249"/>
-                <wp:lineTo x="21400" y="19221"/>
-                <wp:lineTo x="21400" y="19194"/>
-                <wp:lineTo x="21400" y="19166"/>
-                <wp:lineTo x="21400" y="19138"/>
-                <wp:lineTo x="21400" y="19110"/>
-                <wp:lineTo x="21400" y="19083"/>
-                <wp:lineTo x="21400" y="19055"/>
-                <wp:lineTo x="21400" y="19027"/>
-                <wp:lineTo x="21400" y="19000"/>
-                <wp:lineTo x="21400" y="18972"/>
-                <wp:lineTo x="21400" y="18945"/>
-                <wp:lineTo x="21400" y="18917"/>
-                <wp:lineTo x="21400" y="18889"/>
-                <wp:lineTo x="21400" y="18861"/>
-                <wp:lineTo x="21400" y="18834"/>
-                <wp:lineTo x="21400" y="18806"/>
-                <wp:lineTo x="21400" y="18778"/>
-                <wp:lineTo x="21400" y="18750"/>
-                <wp:lineTo x="21400" y="18723"/>
-                <wp:lineTo x="21400" y="18695"/>
-                <wp:lineTo x="21400" y="18667"/>
-                <wp:lineTo x="21400" y="18639"/>
-                <wp:lineTo x="21400" y="18612"/>
-                <wp:lineTo x="21400" y="18585"/>
-                <wp:lineTo x="21400" y="18557"/>
-                <wp:lineTo x="21400" y="18529"/>
-                <wp:lineTo x="21400" y="18502"/>
-                <wp:lineTo x="21400" y="18474"/>
-                <wp:lineTo x="21400" y="18446"/>
-                <wp:lineTo x="21400" y="18418"/>
-                <wp:lineTo x="21400" y="18390"/>
-                <wp:lineTo x="21400" y="18363"/>
-                <wp:lineTo x="21400" y="18335"/>
-                <wp:lineTo x="21400" y="18307"/>
-                <wp:lineTo x="21400" y="18279"/>
-                <wp:lineTo x="21400" y="18252"/>
-                <wp:lineTo x="21400" y="18224"/>
-                <wp:lineTo x="21400" y="18196"/>
-                <wp:lineTo x="21400" y="18168"/>
-                <wp:lineTo x="21400" y="18142"/>
-                <wp:lineTo x="21400" y="18114"/>
-                <wp:lineTo x="21400" y="18086"/>
-                <wp:lineTo x="21400" y="18058"/>
-                <wp:lineTo x="21400" y="18031"/>
-                <wp:lineTo x="21400" y="18003"/>
-                <wp:lineTo x="21400" y="17975"/>
-                <wp:lineTo x="21400" y="17947"/>
-                <wp:lineTo x="21400" y="17919"/>
-                <wp:lineTo x="21400" y="17892"/>
-                <wp:lineTo x="21400" y="17864"/>
-                <wp:lineTo x="21400" y="17836"/>
-                <wp:lineTo x="21400" y="17808"/>
-                <wp:lineTo x="21400" y="17781"/>
-                <wp:lineTo x="21400" y="17753"/>
-                <wp:lineTo x="21400" y="17726"/>
-                <wp:lineTo x="21400" y="17698"/>
-                <wp:lineTo x="21400" y="17671"/>
-                <wp:lineTo x="21400" y="17643"/>
-                <wp:lineTo x="21400" y="17615"/>
-                <wp:lineTo x="21400" y="17587"/>
-                <wp:lineTo x="21400" y="17560"/>
-                <wp:lineTo x="21400" y="17532"/>
-                <wp:lineTo x="21400" y="17504"/>
-                <wp:lineTo x="21400" y="17476"/>
-                <wp:lineTo x="21400" y="17449"/>
-                <wp:lineTo x="21400" y="17421"/>
-                <wp:lineTo x="21400" y="17393"/>
-                <wp:lineTo x="21400" y="17365"/>
-                <wp:lineTo x="21400" y="17337"/>
-                <wp:lineTo x="21400" y="17311"/>
-                <wp:lineTo x="21400" y="17283"/>
-                <wp:lineTo x="21400" y="17255"/>
-                <wp:lineTo x="21400" y="17227"/>
-                <wp:lineTo x="21400" y="17200"/>
-                <wp:lineTo x="21400" y="17172"/>
-                <wp:lineTo x="21400" y="17144"/>
-                <wp:lineTo x="21400" y="17116"/>
-                <wp:lineTo x="21400" y="17089"/>
-                <wp:lineTo x="21400" y="17061"/>
-                <wp:lineTo x="21400" y="17033"/>
-                <wp:lineTo x="21400" y="17005"/>
-                <wp:lineTo x="21400" y="16978"/>
-                <wp:lineTo x="21400" y="16950"/>
-                <wp:lineTo x="21400" y="16922"/>
-                <wp:lineTo x="21400" y="16895"/>
-                <wp:lineTo x="21400" y="16867"/>
-                <wp:lineTo x="21400" y="16840"/>
-                <wp:lineTo x="21400" y="16812"/>
-                <wp:lineTo x="21400" y="16784"/>
-                <wp:lineTo x="21400" y="16756"/>
-                <wp:lineTo x="21400" y="16729"/>
-                <wp:lineTo x="21400" y="16701"/>
-                <wp:lineTo x="21400" y="16673"/>
-                <wp:lineTo x="21400" y="16645"/>
-                <wp:lineTo x="21400" y="16618"/>
-                <wp:lineTo x="21400" y="16590"/>
-                <wp:lineTo x="21400" y="16562"/>
-                <wp:lineTo x="21400" y="16534"/>
-                <wp:lineTo x="21400" y="16507"/>
-                <wp:lineTo x="21400" y="16479"/>
-                <wp:lineTo x="21400" y="16452"/>
-                <wp:lineTo x="21400" y="16424"/>
-                <wp:lineTo x="21400" y="16396"/>
-                <wp:lineTo x="21400" y="16369"/>
-                <wp:lineTo x="21400" y="16341"/>
-                <wp:lineTo x="21400" y="16313"/>
-                <wp:lineTo x="21400" y="16285"/>
-                <wp:lineTo x="21400" y="16258"/>
-                <wp:lineTo x="21400" y="16230"/>
-                <wp:lineTo x="21400" y="16202"/>
-                <wp:lineTo x="21400" y="16174"/>
-                <wp:lineTo x="21400" y="16147"/>
-                <wp:lineTo x="21400" y="16119"/>
-                <wp:lineTo x="21400" y="16091"/>
-                <wp:lineTo x="21400" y="16063"/>
-                <wp:lineTo x="21400" y="16037"/>
-                <wp:lineTo x="21400" y="16009"/>
-                <wp:lineTo x="21400" y="15981"/>
-                <wp:lineTo x="21400" y="15953"/>
-                <wp:lineTo x="21400" y="15926"/>
-                <wp:lineTo x="21400" y="15898"/>
-                <wp:lineTo x="21400" y="15870"/>
-                <wp:lineTo x="21400" y="15842"/>
-                <wp:lineTo x="21400" y="15814"/>
-                <wp:lineTo x="21400" y="15787"/>
-                <wp:lineTo x="21400" y="15759"/>
-                <wp:lineTo x="21400" y="15731"/>
-                <wp:lineTo x="21400" y="15703"/>
-                <wp:lineTo x="21400" y="15676"/>
-                <wp:lineTo x="21400" y="15648"/>
-                <wp:lineTo x="21400" y="15621"/>
-                <wp:lineTo x="21400" y="15593"/>
-                <wp:lineTo x="21400" y="15566"/>
-                <wp:lineTo x="21400" y="15538"/>
-                <wp:lineTo x="21400" y="15510"/>
-                <wp:lineTo x="21400" y="15482"/>
-                <wp:lineTo x="21400" y="15455"/>
-                <wp:lineTo x="21400" y="15427"/>
-                <wp:lineTo x="21400" y="15399"/>
-                <wp:lineTo x="21400" y="15371"/>
-                <wp:lineTo x="21400" y="15343"/>
-                <wp:lineTo x="21400" y="15316"/>
-                <wp:lineTo x="21400" y="15288"/>
-                <wp:lineTo x="21400" y="15260"/>
-                <wp:lineTo x="21400" y="15232"/>
-                <wp:lineTo x="21400" y="15206"/>
-                <wp:lineTo x="21400" y="15178"/>
-                <wp:lineTo x="21400" y="15150"/>
-                <wp:lineTo x="21400" y="15122"/>
-                <wp:lineTo x="21400" y="15095"/>
-                <wp:lineTo x="21400" y="15067"/>
-                <wp:lineTo x="21400" y="15039"/>
-                <wp:lineTo x="21400" y="15011"/>
-                <wp:lineTo x="21400" y="14984"/>
-                <wp:lineTo x="21400" y="14956"/>
-                <wp:lineTo x="21400" y="14928"/>
-                <wp:lineTo x="21400" y="14900"/>
-                <wp:lineTo x="21400" y="14872"/>
-                <wp:lineTo x="21400" y="14845"/>
-                <wp:lineTo x="21400" y="14817"/>
-                <wp:lineTo x="21400" y="14789"/>
-                <wp:lineTo x="21400" y="14762"/>
-                <wp:lineTo x="21400" y="14735"/>
-                <wp:lineTo x="21400" y="14707"/>
-                <wp:lineTo x="21400" y="14679"/>
-                <wp:lineTo x="21400" y="14651"/>
-                <wp:lineTo x="21400" y="14624"/>
-                <wp:lineTo x="21400" y="14596"/>
-                <wp:lineTo x="21400" y="14568"/>
-                <wp:lineTo x="21400" y="14540"/>
-                <wp:lineTo x="21400" y="14513"/>
-                <wp:lineTo x="21400" y="14485"/>
-                <wp:lineTo x="21400" y="14457"/>
-                <wp:lineTo x="21400" y="14429"/>
-                <wp:lineTo x="21400" y="14402"/>
-                <wp:lineTo x="21400" y="14374"/>
-                <wp:lineTo x="21400" y="14347"/>
-                <wp:lineTo x="21400" y="14319"/>
-                <wp:lineTo x="21400" y="14291"/>
-                <wp:lineTo x="21400" y="14264"/>
-                <wp:lineTo x="21400" y="14236"/>
-                <wp:lineTo x="21400" y="14208"/>
-                <wp:lineTo x="21400" y="14180"/>
-                <wp:lineTo x="21400" y="14153"/>
-                <wp:lineTo x="21400" y="14125"/>
-                <wp:lineTo x="21400" y="14097"/>
-                <wp:lineTo x="21400" y="14069"/>
-                <wp:lineTo x="21400" y="14042"/>
-                <wp:lineTo x="21400" y="14014"/>
-                <wp:lineTo x="21400" y="13986"/>
-                <wp:lineTo x="21400" y="13958"/>
-                <wp:lineTo x="21400" y="13932"/>
-                <wp:lineTo x="21400" y="13904"/>
-                <wp:lineTo x="21400" y="13876"/>
-                <wp:lineTo x="21400" y="13848"/>
-                <wp:lineTo x="21400" y="13820"/>
-                <wp:lineTo x="21400" y="13793"/>
-                <wp:lineTo x="21400" y="13765"/>
-                <wp:lineTo x="21400" y="13737"/>
-                <wp:lineTo x="21400" y="13709"/>
-                <wp:lineTo x="21400" y="13682"/>
-                <wp:lineTo x="21400" y="13654"/>
-                <wp:lineTo x="21400" y="13626"/>
-                <wp:lineTo x="21400" y="13598"/>
-                <wp:lineTo x="21400" y="13571"/>
-                <wp:lineTo x="21400" y="13543"/>
-                <wp:lineTo x="21400" y="13516"/>
-                <wp:lineTo x="21400" y="13488"/>
-                <wp:lineTo x="21400" y="13461"/>
-                <wp:lineTo x="21400" y="13433"/>
-                <wp:lineTo x="21400" y="13405"/>
-                <wp:lineTo x="21400" y="13377"/>
-                <wp:lineTo x="21400" y="13350"/>
-                <wp:lineTo x="21400" y="13322"/>
-                <wp:lineTo x="21400" y="13294"/>
-                <wp:lineTo x="21400" y="13266"/>
-                <wp:lineTo x="21400" y="13238"/>
-                <wp:lineTo x="21400" y="13211"/>
-                <wp:lineTo x="21400" y="13183"/>
-                <wp:lineTo x="21400" y="13155"/>
-                <wp:lineTo x="21400" y="13127"/>
-                <wp:lineTo x="21400" y="13100"/>
-                <wp:lineTo x="21400" y="13073"/>
-                <wp:lineTo x="21400" y="13045"/>
-                <wp:lineTo x="21400" y="13017"/>
-                <wp:lineTo x="21400" y="12990"/>
-                <wp:lineTo x="21400" y="12962"/>
-                <wp:lineTo x="21400" y="12934"/>
-                <wp:lineTo x="21400" y="12906"/>
-                <wp:lineTo x="21400" y="12879"/>
-                <wp:lineTo x="21400" y="12851"/>
-                <wp:lineTo x="21400" y="12823"/>
-                <wp:lineTo x="21400" y="12795"/>
-                <wp:lineTo x="21400" y="12767"/>
-                <wp:lineTo x="21400" y="12740"/>
-                <wp:lineTo x="21400" y="12712"/>
-                <wp:lineTo x="21400" y="12684"/>
-                <wp:lineTo x="21400" y="12657"/>
-                <wp:lineTo x="21400" y="12630"/>
-                <wp:lineTo x="21400" y="12602"/>
-                <wp:lineTo x="21400" y="12574"/>
-                <wp:lineTo x="21400" y="12546"/>
-                <wp:lineTo x="21400" y="12519"/>
-                <wp:lineTo x="21400" y="12491"/>
-                <wp:lineTo x="21400" y="12463"/>
-                <wp:lineTo x="21400" y="12435"/>
-                <wp:lineTo x="21400" y="12408"/>
-                <wp:lineTo x="21400" y="12380"/>
-                <wp:lineTo x="21400" y="12352"/>
-                <wp:lineTo x="21400" y="12324"/>
-                <wp:lineTo x="21400" y="12296"/>
-                <wp:lineTo x="21400" y="12269"/>
-                <wp:lineTo x="21400" y="12242"/>
-                <wp:lineTo x="21400" y="12214"/>
-                <wp:lineTo x="21400" y="12186"/>
-                <wp:lineTo x="21400" y="12159"/>
-                <wp:lineTo x="21400" y="12131"/>
-                <wp:lineTo x="21400" y="12103"/>
-                <wp:lineTo x="21400" y="12075"/>
-                <wp:lineTo x="21400" y="12048"/>
-                <wp:lineTo x="21400" y="12020"/>
-                <wp:lineTo x="21400" y="11992"/>
-                <wp:lineTo x="21400" y="11964"/>
-                <wp:lineTo x="21400" y="11937"/>
-                <wp:lineTo x="21400" y="11909"/>
-                <wp:lineTo x="21400" y="11881"/>
-                <wp:lineTo x="21400" y="11853"/>
-                <wp:lineTo x="21400" y="11827"/>
-                <wp:lineTo x="21400" y="11799"/>
-                <wp:lineTo x="21400" y="11771"/>
-                <wp:lineTo x="21400" y="11743"/>
-                <wp:lineTo x="21400" y="11715"/>
-                <wp:lineTo x="21400" y="11688"/>
-                <wp:lineTo x="21400" y="11660"/>
-                <wp:lineTo x="21400" y="11632"/>
-                <wp:lineTo x="21400" y="11604"/>
-                <wp:lineTo x="21400" y="11577"/>
-                <wp:lineTo x="21400" y="11549"/>
-                <wp:lineTo x="21400" y="11521"/>
-                <wp:lineTo x="21400" y="11493"/>
-                <wp:lineTo x="21400" y="11466"/>
-                <wp:lineTo x="21400" y="11438"/>
-                <wp:lineTo x="21400" y="11410"/>
-                <wp:lineTo x="21400" y="11383"/>
-                <wp:lineTo x="21400" y="11356"/>
-                <wp:lineTo x="21400" y="11328"/>
-                <wp:lineTo x="21400" y="11328"/>
-                <wp:lineTo x="21400" y="11300"/>
-                <wp:lineTo x="21400" y="11300"/>
-                <wp:lineTo x="21400" y="11272"/>
-                <wp:lineTo x="21400" y="11244"/>
-                <wp:lineTo x="21400" y="11189"/>
-                <wp:lineTo x="21400" y="11161"/>
-                <wp:lineTo x="21400" y="11161"/>
-                <wp:lineTo x="21400" y="11133"/>
-                <wp:lineTo x="21400" y="11078"/>
-                <wp:lineTo x="21400" y="11050"/>
-                <wp:lineTo x="21400" y="11050"/>
-                <wp:lineTo x="21400" y="11022"/>
-                <wp:lineTo x="21400" y="10968"/>
-                <wp:lineTo x="21400" y="10940"/>
-                <wp:lineTo x="21400" y="10940"/>
-                <wp:lineTo x="21400" y="10912"/>
-                <wp:lineTo x="21400" y="10885"/>
-                <wp:lineTo x="21400" y="10857"/>
-                <wp:lineTo x="21400" y="10829"/>
-                <wp:lineTo x="21400" y="10801"/>
-                <wp:lineTo x="21400" y="10774"/>
-                <wp:lineTo x="21400" y="10746"/>
-                <wp:lineTo x="21400" y="10718"/>
-                <wp:lineTo x="21400" y="10690"/>
-                <wp:lineTo x="21400" y="10662"/>
-                <wp:lineTo x="21400" y="10635"/>
-                <wp:lineTo x="21400" y="10607"/>
-                <wp:lineTo x="21400" y="10579"/>
-                <wp:lineTo x="21400" y="10552"/>
-                <wp:lineTo x="21400" y="10525"/>
-                <wp:lineTo x="21400" y="10497"/>
-                <wp:lineTo x="21400" y="10469"/>
-                <wp:lineTo x="21400" y="10441"/>
-                <wp:lineTo x="21400" y="10414"/>
-                <wp:lineTo x="21400" y="10386"/>
-                <wp:lineTo x="21400" y="10358"/>
-                <wp:lineTo x="21400" y="10330"/>
-                <wp:lineTo x="21400" y="10303"/>
-                <wp:lineTo x="21400" y="10275"/>
-                <wp:lineTo x="21400" y="10247"/>
-                <wp:lineTo x="21400" y="10219"/>
-                <wp:lineTo x="21400" y="10191"/>
-                <wp:lineTo x="21400" y="10164"/>
-                <wp:lineTo x="21400" y="10137"/>
-                <wp:lineTo x="21400" y="10109"/>
-                <wp:lineTo x="21400" y="10081"/>
-                <wp:lineTo x="21400" y="10054"/>
-                <wp:lineTo x="21400" y="10026"/>
-                <wp:lineTo x="21400" y="9998"/>
-                <wp:lineTo x="21400" y="9970"/>
-                <wp:lineTo x="21400" y="9943"/>
-                <wp:lineTo x="21400" y="9915"/>
-                <wp:lineTo x="21400" y="9887"/>
-                <wp:lineTo x="21400" y="9859"/>
-                <wp:lineTo x="21400" y="9832"/>
-                <wp:lineTo x="21400" y="9804"/>
-                <wp:lineTo x="21400" y="9776"/>
-                <wp:lineTo x="21400" y="9748"/>
-                <wp:lineTo x="21400" y="9720"/>
-                <wp:lineTo x="21400" y="9694"/>
-                <wp:lineTo x="21400" y="9666"/>
-                <wp:lineTo x="21400" y="9638"/>
-                <wp:lineTo x="21400" y="9610"/>
-                <wp:lineTo x="21400" y="9583"/>
-                <wp:lineTo x="21400" y="9555"/>
-                <wp:lineTo x="21400" y="9527"/>
-                <wp:lineTo x="21400" y="9499"/>
-                <wp:lineTo x="21400" y="9472"/>
-                <wp:lineTo x="21400" y="9444"/>
-                <wp:lineTo x="21400" y="9416"/>
-                <wp:lineTo x="21400" y="9388"/>
-                <wp:lineTo x="21400" y="9361"/>
-                <wp:lineTo x="21400" y="9333"/>
-                <wp:lineTo x="21400" y="9305"/>
-                <wp:lineTo x="21400" y="9278"/>
-                <wp:lineTo x="21400" y="9251"/>
-                <wp:lineTo x="21400" y="9223"/>
-                <wp:lineTo x="21400" y="9195"/>
-                <wp:lineTo x="21400" y="9167"/>
-                <wp:lineTo x="21400" y="9139"/>
-                <wp:lineTo x="21400" y="9112"/>
-                <wp:lineTo x="21400" y="9084"/>
-                <wp:lineTo x="21400" y="9056"/>
-                <wp:lineTo x="21400" y="9028"/>
-                <wp:lineTo x="21400" y="9001"/>
-                <wp:lineTo x="21400" y="8973"/>
-                <wp:lineTo x="21400" y="8945"/>
-                <wp:lineTo x="21400" y="8917"/>
-                <wp:lineTo x="21400" y="8890"/>
-                <wp:lineTo x="21400" y="8863"/>
-                <wp:lineTo x="21400" y="8835"/>
-                <wp:lineTo x="21400" y="8807"/>
-                <wp:lineTo x="21400" y="8780"/>
-                <wp:lineTo x="21400" y="8752"/>
-                <wp:lineTo x="21400" y="8724"/>
-                <wp:lineTo x="21400" y="8696"/>
-                <wp:lineTo x="21400" y="8668"/>
-                <wp:lineTo x="21400" y="8641"/>
-                <wp:lineTo x="21400" y="8613"/>
-                <wp:lineTo x="21400" y="8585"/>
-                <wp:lineTo x="21400" y="8557"/>
-                <wp:lineTo x="21400" y="8530"/>
-                <wp:lineTo x="21400" y="8502"/>
-                <wp:lineTo x="21400" y="8474"/>
-                <wp:lineTo x="21400" y="8447"/>
-                <wp:lineTo x="21400" y="8420"/>
-                <wp:lineTo x="21400" y="8392"/>
-                <wp:lineTo x="21400" y="8364"/>
-                <wp:lineTo x="21400" y="8336"/>
-                <wp:lineTo x="21400" y="8309"/>
-                <wp:lineTo x="21400" y="8281"/>
-                <wp:lineTo x="21400" y="8253"/>
-                <wp:lineTo x="21400" y="8225"/>
-                <wp:lineTo x="21400" y="8197"/>
-                <wp:lineTo x="21400" y="8170"/>
-                <wp:lineTo x="21400" y="8142"/>
-                <wp:lineTo x="21400" y="8114"/>
-                <wp:lineTo x="21400" y="8086"/>
-                <wp:lineTo x="21400" y="8059"/>
-                <wp:lineTo x="21400" y="8031"/>
-                <wp:lineTo x="21400" y="8004"/>
-                <wp:lineTo x="21400" y="7976"/>
-                <wp:lineTo x="21400" y="7949"/>
-                <wp:lineTo x="21400" y="7921"/>
-                <wp:lineTo x="21400" y="7893"/>
-                <wp:lineTo x="21400" y="7865"/>
-                <wp:lineTo x="21400" y="7838"/>
-                <wp:lineTo x="21400" y="7810"/>
-                <wp:lineTo x="21400" y="7782"/>
-                <wp:lineTo x="21400" y="7754"/>
-                <wp:lineTo x="21400" y="7727"/>
-                <wp:lineTo x="21400" y="7699"/>
-                <wp:lineTo x="21400" y="7671"/>
-                <wp:lineTo x="21400" y="7643"/>
-                <wp:lineTo x="21400" y="7615"/>
-                <wp:lineTo x="21400" y="7589"/>
-                <wp:lineTo x="21400" y="7561"/>
-                <wp:lineTo x="21400" y="7533"/>
-                <wp:lineTo x="21400" y="7505"/>
-                <wp:lineTo x="21400" y="7478"/>
-                <wp:lineTo x="21400" y="7450"/>
-                <wp:lineTo x="21400" y="7422"/>
-                <wp:lineTo x="21400" y="7394"/>
-                <wp:lineTo x="21400" y="7367"/>
-                <wp:lineTo x="21400" y="7339"/>
-                <wp:lineTo x="21400" y="7311"/>
-                <wp:lineTo x="21400" y="7283"/>
-                <wp:lineTo x="21400" y="7256"/>
-                <wp:lineTo x="21400" y="7228"/>
-                <wp:lineTo x="21400" y="7200"/>
-                <wp:lineTo x="21400" y="7173"/>
-                <wp:lineTo x="21400" y="7145"/>
-                <wp:lineTo x="21400" y="7118"/>
-                <wp:lineTo x="21400" y="7090"/>
-                <wp:lineTo x="21400" y="7062"/>
-                <wp:lineTo x="21400" y="7034"/>
-                <wp:lineTo x="21400" y="7007"/>
-                <wp:lineTo x="21400" y="6979"/>
-                <wp:lineTo x="21400" y="6951"/>
-                <wp:lineTo x="21400" y="6923"/>
-                <wp:lineTo x="21400" y="6896"/>
-                <wp:lineTo x="21400" y="6868"/>
-                <wp:lineTo x="21400" y="6840"/>
-                <wp:lineTo x="21400" y="6812"/>
-                <wp:lineTo x="21400" y="6785"/>
-                <wp:lineTo x="21400" y="6758"/>
-                <wp:lineTo x="21400" y="6730"/>
-                <wp:lineTo x="21400" y="6702"/>
-                <wp:lineTo x="21400" y="6675"/>
-                <wp:lineTo x="21400" y="6647"/>
-                <wp:lineTo x="21400" y="6619"/>
-                <wp:lineTo x="21400" y="6591"/>
-                <wp:lineTo x="21400" y="6563"/>
-                <wp:lineTo x="21400" y="6536"/>
-                <wp:lineTo x="21400" y="6508"/>
-                <wp:lineTo x="21400" y="6480"/>
-                <wp:lineTo x="21400" y="6452"/>
-                <wp:lineTo x="21400" y="6425"/>
-                <wp:lineTo x="21400" y="6397"/>
-                <wp:lineTo x="21400" y="6369"/>
-                <wp:lineTo x="21400" y="6341"/>
-                <wp:lineTo x="21400" y="6315"/>
-                <wp:lineTo x="21400" y="6287"/>
-                <wp:lineTo x="21400" y="6259"/>
-                <wp:lineTo x="21400" y="6231"/>
-                <wp:lineTo x="21400" y="6204"/>
-                <wp:lineTo x="21400" y="6176"/>
-                <wp:lineTo x="21400" y="6148"/>
-                <wp:lineTo x="21400" y="6120"/>
-                <wp:lineTo x="21400" y="6092"/>
-                <wp:lineTo x="21400" y="6065"/>
-                <wp:lineTo x="21400" y="6037"/>
-                <wp:lineTo x="21400" y="6009"/>
-                <wp:lineTo x="21400" y="5981"/>
-                <wp:lineTo x="21400" y="5954"/>
-                <wp:lineTo x="21400" y="5926"/>
-                <wp:lineTo x="21400" y="5899"/>
-                <wp:lineTo x="21400" y="5871"/>
-                <wp:lineTo x="21400" y="5844"/>
-                <wp:lineTo x="21400" y="5816"/>
-                <wp:lineTo x="21400" y="5788"/>
-                <wp:lineTo x="21400" y="5760"/>
-                <wp:lineTo x="21400" y="5733"/>
-                <wp:lineTo x="21400" y="5705"/>
-                <wp:lineTo x="21400" y="5677"/>
-                <wp:lineTo x="21400" y="5649"/>
-                <wp:lineTo x="21400" y="5621"/>
-                <wp:lineTo x="21400" y="5594"/>
-                <wp:lineTo x="21400" y="5566"/>
-                <wp:lineTo x="21400" y="5538"/>
-                <wp:lineTo x="21400" y="5510"/>
-                <wp:lineTo x="21400" y="5484"/>
-                <wp:lineTo x="21400" y="5456"/>
-                <wp:lineTo x="21400" y="5428"/>
-                <wp:lineTo x="21400" y="5400"/>
-                <wp:lineTo x="21400" y="5373"/>
-                <wp:lineTo x="21400" y="5345"/>
-                <wp:lineTo x="21400" y="5317"/>
-                <wp:lineTo x="21400" y="5289"/>
-                <wp:lineTo x="21400" y="5262"/>
-                <wp:lineTo x="21400" y="5234"/>
-                <wp:lineTo x="21400" y="5206"/>
-                <wp:lineTo x="21400" y="5178"/>
-                <wp:lineTo x="21400" y="5151"/>
-                <wp:lineTo x="21400" y="5123"/>
-                <wp:lineTo x="21400" y="5095"/>
-                <wp:lineTo x="21400" y="5068"/>
-                <wp:lineTo x="21400" y="5040"/>
-                <wp:lineTo x="21400" y="5013"/>
-                <wp:lineTo x="21400" y="4985"/>
-                <wp:lineTo x="21400" y="4957"/>
-                <wp:lineTo x="21400" y="4929"/>
-                <wp:lineTo x="21400" y="4902"/>
-                <wp:lineTo x="21400" y="4874"/>
-                <wp:lineTo x="21400" y="4846"/>
-                <wp:lineTo x="21400" y="4818"/>
-                <wp:lineTo x="21400" y="4791"/>
-                <wp:lineTo x="21400" y="4763"/>
-                <wp:lineTo x="21400" y="4735"/>
-                <wp:lineTo x="21400" y="4707"/>
-                <wp:lineTo x="21400" y="4680"/>
-                <wp:lineTo x="21400" y="4652"/>
-                <wp:lineTo x="21400" y="4625"/>
-                <wp:lineTo x="21400" y="4597"/>
-                <wp:lineTo x="21400" y="4569"/>
-                <wp:lineTo x="21400" y="4542"/>
-                <wp:lineTo x="21400" y="4514"/>
-                <wp:lineTo x="21400" y="4486"/>
-                <wp:lineTo x="21400" y="4458"/>
-                <wp:lineTo x="21400" y="4431"/>
-                <wp:lineTo x="21400" y="4403"/>
-                <wp:lineTo x="21400" y="4375"/>
-                <wp:lineTo x="21400" y="4347"/>
-                <wp:lineTo x="21400" y="4320"/>
-                <wp:lineTo x="21400" y="4292"/>
-                <wp:lineTo x="21400" y="4264"/>
-                <wp:lineTo x="21400" y="4236"/>
-                <wp:lineTo x="21400" y="4210"/>
-                <wp:lineTo x="21400" y="4182"/>
-                <wp:lineTo x="21400" y="4154"/>
-                <wp:lineTo x="21400" y="4126"/>
-                <wp:lineTo x="21400" y="4098"/>
-                <wp:lineTo x="21400" y="4071"/>
-                <wp:lineTo x="21400" y="4043"/>
-                <wp:lineTo x="21400" y="4015"/>
-                <wp:lineTo x="21400" y="3987"/>
-                <wp:lineTo x="21400" y="3960"/>
-                <wp:lineTo x="21400" y="3932"/>
-                <wp:lineTo x="21400" y="3904"/>
-                <wp:lineTo x="21400" y="3876"/>
-                <wp:lineTo x="21400" y="3849"/>
-                <wp:lineTo x="21400" y="3821"/>
-                <wp:lineTo x="21400" y="3794"/>
-                <wp:lineTo x="21400" y="3766"/>
-                <wp:lineTo x="21400" y="3739"/>
-                <wp:lineTo x="21400" y="3711"/>
-                <wp:lineTo x="21400" y="3683"/>
-                <wp:lineTo x="21400" y="3655"/>
-                <wp:lineTo x="21400" y="3628"/>
-                <wp:lineTo x="21400" y="3600"/>
-                <wp:lineTo x="21400" y="3572"/>
-                <wp:lineTo x="21400" y="3544"/>
-                <wp:lineTo x="21400" y="3516"/>
-                <wp:lineTo x="21400" y="3489"/>
-                <wp:lineTo x="21400" y="3461"/>
-                <wp:lineTo x="21400" y="3433"/>
-                <wp:lineTo x="21400" y="3405"/>
-                <wp:lineTo x="21400" y="3379"/>
-                <wp:lineTo x="21400" y="3351"/>
-                <wp:lineTo x="21400" y="3323"/>
-                <wp:lineTo x="21400" y="3295"/>
-                <wp:lineTo x="21400" y="3268"/>
-                <wp:lineTo x="21400" y="3240"/>
-                <wp:lineTo x="21400" y="3212"/>
-                <wp:lineTo x="21400" y="3184"/>
-                <wp:lineTo x="21400" y="3157"/>
-                <wp:lineTo x="21400" y="3129"/>
-                <wp:lineTo x="21400" y="3101"/>
-                <wp:lineTo x="21400" y="3073"/>
-                <wp:lineTo x="21400" y="3045"/>
-                <wp:lineTo x="21400" y="3018"/>
-                <wp:lineTo x="21400" y="2990"/>
-                <wp:lineTo x="21400" y="2962"/>
-                <wp:lineTo x="21400" y="2935"/>
-                <wp:lineTo x="21400" y="2908"/>
-                <wp:lineTo x="21400" y="2880"/>
-                <wp:lineTo x="21400" y="2852"/>
-                <wp:lineTo x="21400" y="2824"/>
-                <wp:lineTo x="21400" y="2797"/>
-                <wp:lineTo x="21400" y="2769"/>
-                <wp:lineTo x="21400" y="2741"/>
-                <wp:lineTo x="21400" y="2713"/>
-                <wp:lineTo x="21400" y="2686"/>
-                <wp:lineTo x="21400" y="2658"/>
-                <wp:lineTo x="21400" y="2630"/>
-                <wp:lineTo x="21400" y="2602"/>
-                <wp:lineTo x="21400" y="2575"/>
-                <wp:lineTo x="21400" y="2547"/>
-                <wp:lineTo x="21400" y="2520"/>
-                <wp:lineTo x="21400" y="2492"/>
-                <wp:lineTo x="21400" y="2464"/>
-                <wp:lineTo x="21400" y="2437"/>
-                <wp:lineTo x="21400" y="2409"/>
-                <wp:lineTo x="21400" y="2381"/>
-                <wp:lineTo x="21400" y="2353"/>
-                <wp:lineTo x="21400" y="2326"/>
-                <wp:lineTo x="21400" y="2298"/>
-                <wp:lineTo x="21400" y="2270"/>
-                <wp:lineTo x="21400" y="2242"/>
-                <wp:lineTo x="21400" y="2215"/>
-                <wp:lineTo x="21400" y="2187"/>
-                <wp:lineTo x="21400" y="2159"/>
-                <wp:lineTo x="21400" y="2131"/>
-                <wp:lineTo x="21400" y="2105"/>
-                <wp:lineTo x="21400" y="2077"/>
-                <wp:lineTo x="21400" y="2049"/>
-                <wp:lineTo x="21400" y="2021"/>
-                <wp:lineTo x="21400" y="1993"/>
-                <wp:lineTo x="21400" y="1966"/>
-                <wp:lineTo x="21400" y="1938"/>
-                <wp:lineTo x="21400" y="1910"/>
-                <wp:lineTo x="21400" y="1882"/>
-                <wp:lineTo x="21400" y="1855"/>
-                <wp:lineTo x="21400" y="1827"/>
-                <wp:lineTo x="21400" y="1799"/>
-                <wp:lineTo x="21400" y="1771"/>
-                <wp:lineTo x="21400" y="1744"/>
-                <wp:lineTo x="21400" y="1716"/>
-                <wp:lineTo x="21400" y="1689"/>
-                <wp:lineTo x="21400" y="1661"/>
-                <wp:lineTo x="21400" y="1634"/>
-                <wp:lineTo x="21400" y="1606"/>
-                <wp:lineTo x="21400" y="1578"/>
-                <wp:lineTo x="21400" y="1550"/>
-                <wp:lineTo x="21400" y="1522"/>
-                <wp:lineTo x="21400" y="1495"/>
-                <wp:lineTo x="21400" y="1467"/>
-                <wp:lineTo x="21400" y="1439"/>
-                <wp:lineTo x="21400" y="1411"/>
-                <wp:lineTo x="21400" y="1384"/>
-                <wp:lineTo x="21400" y="1356"/>
-                <wp:lineTo x="21400" y="1328"/>
-                <wp:lineTo x="21400" y="1300"/>
-                <wp:lineTo x="21400" y="1273"/>
-                <wp:lineTo x="21400" y="1246"/>
-                <wp:lineTo x="21400" y="1218"/>
-                <wp:lineTo x="21400" y="1190"/>
-                <wp:lineTo x="21400" y="1163"/>
-                <wp:lineTo x="21400" y="1135"/>
-                <wp:lineTo x="21400" y="1107"/>
-                <wp:lineTo x="21400" y="1079"/>
-                <wp:lineTo x="21400" y="1052"/>
-                <wp:lineTo x="21400" y="1024"/>
-                <wp:lineTo x="21400" y="996"/>
-                <wp:lineTo x="21400" y="968"/>
-                <wp:lineTo x="21400" y="940"/>
-                <wp:lineTo x="21400" y="913"/>
-                <wp:lineTo x="21400" y="885"/>
-                <wp:lineTo x="21400" y="857"/>
-                <wp:lineTo x="21400" y="830"/>
-                <wp:lineTo x="21400" y="803"/>
-                <wp:lineTo x="21400" y="775"/>
-                <wp:lineTo x="21400" y="747"/>
-                <wp:lineTo x="21400" y="719"/>
-                <wp:lineTo x="21400" y="692"/>
-                <wp:lineTo x="21400" y="664"/>
-                <wp:lineTo x="21400" y="636"/>
-                <wp:lineTo x="21400" y="608"/>
-                <wp:lineTo x="21400" y="581"/>
-                <wp:lineTo x="21400" y="553"/>
-                <wp:lineTo x="21400" y="525"/>
-                <wp:lineTo x="21400" y="497"/>
-                <wp:lineTo x="21400" y="469"/>
-                <wp:lineTo x="21400" y="442"/>
-                <wp:lineTo x="21400" y="415"/>
-                <wp:lineTo x="21400" y="387"/>
-                <wp:lineTo x="21400" y="359"/>
-                <wp:lineTo x="21400" y="332"/>
-                <wp:lineTo x="21400" y="304"/>
-                <wp:lineTo x="21400" y="276"/>
-                <wp:lineTo x="21400" y="248"/>
-                <wp:lineTo x="21400" y="221"/>
-                <wp:lineTo x="21400" y="193"/>
-                <wp:lineTo x="21400" y="165"/>
-                <wp:lineTo x="21400" y="137"/>
-                <wp:lineTo x="21400" y="110"/>
-                <wp:lineTo x="21400" y="82"/>
-                <wp:lineTo x="21400" y="54"/>
-                <wp:lineTo x="21400" y="26"/>
-                <wp:lineTo x="21400" y="0"/>
-                <wp:lineTo x="21400" y="0"/>
-                <wp:lineTo x="-100" y="0"/>
+                <wp:start x="-2" y="26"/>
+                <wp:lineTo x="-2" y="54"/>
+                <wp:lineTo x="-2" y="82"/>
+                <wp:lineTo x="-2" y="110"/>
+                <wp:lineTo x="-2" y="137"/>
+                <wp:lineTo x="-2" y="165"/>
+                <wp:lineTo x="-2" y="193"/>
+                <wp:lineTo x="-2" y="221"/>
+                <wp:lineTo x="-2" y="248"/>
+                <wp:lineTo x="-2" y="276"/>
+                <wp:lineTo x="-2" y="304"/>
+                <wp:lineTo x="-2" y="332"/>
+                <wp:lineTo x="-2" y="359"/>
+                <wp:lineTo x="-2" y="387"/>
+                <wp:lineTo x="-2" y="415"/>
+                <wp:lineTo x="-2" y="442"/>
+                <wp:lineTo x="-2" y="469"/>
+                <wp:lineTo x="-2" y="497"/>
+                <wp:lineTo x="-2" y="525"/>
+                <wp:lineTo x="-2" y="553"/>
+                <wp:lineTo x="-2" y="581"/>
+                <wp:lineTo x="-2" y="608"/>
+                <wp:lineTo x="-2" y="636"/>
+                <wp:lineTo x="-2" y="664"/>
+                <wp:lineTo x="-2" y="692"/>
+                <wp:lineTo x="-2" y="719"/>
+                <wp:lineTo x="-2" y="747"/>
+                <wp:lineTo x="-2" y="775"/>
+                <wp:lineTo x="-2" y="803"/>
+                <wp:lineTo x="-2" y="830"/>
+                <wp:lineTo x="-2" y="857"/>
+                <wp:lineTo x="-2" y="885"/>
+                <wp:lineTo x="-2" y="913"/>
+                <wp:lineTo x="-2" y="940"/>
+                <wp:lineTo x="-2" y="968"/>
+                <wp:lineTo x="-2" y="996"/>
+                <wp:lineTo x="-2" y="1024"/>
+                <wp:lineTo x="-2" y="1052"/>
+                <wp:lineTo x="-2" y="1079"/>
+                <wp:lineTo x="-2" y="1107"/>
+                <wp:lineTo x="-2" y="1135"/>
+                <wp:lineTo x="-2" y="1163"/>
+                <wp:lineTo x="-2" y="1190"/>
+                <wp:lineTo x="-2" y="1218"/>
+                <wp:lineTo x="-2" y="1246"/>
+                <wp:lineTo x="-2" y="1273"/>
+                <wp:lineTo x="-2" y="1300"/>
+                <wp:lineTo x="-2" y="1328"/>
+                <wp:lineTo x="-2" y="1356"/>
+                <wp:lineTo x="-2" y="1384"/>
+                <wp:lineTo x="-2" y="1411"/>
+                <wp:lineTo x="-2" y="1439"/>
+                <wp:lineTo x="-2" y="1467"/>
+                <wp:lineTo x="-2" y="1495"/>
+                <wp:lineTo x="-2" y="1522"/>
+                <wp:lineTo x="-2" y="1550"/>
+                <wp:lineTo x="-2" y="1578"/>
+                <wp:lineTo x="-2" y="1606"/>
+                <wp:lineTo x="-2" y="1634"/>
+                <wp:lineTo x="-2" y="1661"/>
+                <wp:lineTo x="-2" y="1689"/>
+                <wp:lineTo x="-2" y="1716"/>
+                <wp:lineTo x="-2" y="1744"/>
+                <wp:lineTo x="-2" y="1771"/>
+                <wp:lineTo x="-2" y="1799"/>
+                <wp:lineTo x="-2" y="1827"/>
+                <wp:lineTo x="-2" y="1855"/>
+                <wp:lineTo x="-2" y="1882"/>
+                <wp:lineTo x="-2" y="1910"/>
+                <wp:lineTo x="-2" y="1938"/>
+                <wp:lineTo x="-2" y="1966"/>
+                <wp:lineTo x="-2" y="1993"/>
+                <wp:lineTo x="-2" y="2021"/>
+                <wp:lineTo x="-2" y="2049"/>
+                <wp:lineTo x="-2" y="2077"/>
+                <wp:lineTo x="-2" y="2105"/>
+                <wp:lineTo x="-2" y="2131"/>
+                <wp:lineTo x="-2" y="2159"/>
+                <wp:lineTo x="-2" y="2187"/>
+                <wp:lineTo x="-2" y="2215"/>
+                <wp:lineTo x="-2" y="2242"/>
+                <wp:lineTo x="-2" y="2270"/>
+                <wp:lineTo x="-2" y="2298"/>
+                <wp:lineTo x="-2" y="2326"/>
+                <wp:lineTo x="-2" y="2353"/>
+                <wp:lineTo x="-2" y="2381"/>
+                <wp:lineTo x="-2" y="2409"/>
+                <wp:lineTo x="-2" y="2437"/>
+                <wp:lineTo x="-2" y="2464"/>
+                <wp:lineTo x="-2" y="2492"/>
+                <wp:lineTo x="-2" y="2520"/>
+                <wp:lineTo x="-2" y="2547"/>
+                <wp:lineTo x="-2" y="2575"/>
+                <wp:lineTo x="-2" y="2602"/>
+                <wp:lineTo x="-2" y="2630"/>
+                <wp:lineTo x="-2" y="2658"/>
+                <wp:lineTo x="-2" y="2686"/>
+                <wp:lineTo x="-2" y="2713"/>
+                <wp:lineTo x="-2" y="2741"/>
+                <wp:lineTo x="-2" y="2769"/>
+                <wp:lineTo x="-2" y="2797"/>
+                <wp:lineTo x="-2" y="2824"/>
+                <wp:lineTo x="-2" y="2852"/>
+                <wp:lineTo x="-2" y="2880"/>
+                <wp:lineTo x="-2" y="2908"/>
+                <wp:lineTo x="-2" y="2935"/>
+                <wp:lineTo x="-2" y="2962"/>
+                <wp:lineTo x="-2" y="2990"/>
+                <wp:lineTo x="-2" y="3018"/>
+                <wp:lineTo x="-2" y="3045"/>
+                <wp:lineTo x="-2" y="3073"/>
+                <wp:lineTo x="-2" y="3101"/>
+                <wp:lineTo x="-2" y="3129"/>
+                <wp:lineTo x="-2" y="3157"/>
+                <wp:lineTo x="-2" y="3184"/>
+                <wp:lineTo x="-2" y="3212"/>
+                <wp:lineTo x="-2" y="3240"/>
+                <wp:lineTo x="-2" y="3268"/>
+                <wp:lineTo x="-2" y="3295"/>
+                <wp:lineTo x="-2" y="3323"/>
+                <wp:lineTo x="-2" y="3351"/>
+                <wp:lineTo x="-2" y="3379"/>
+                <wp:lineTo x="-2" y="3405"/>
+                <wp:lineTo x="-2" y="3433"/>
+                <wp:lineTo x="-2" y="3461"/>
+                <wp:lineTo x="-2" y="3489"/>
+                <wp:lineTo x="-2" y="3516"/>
+                <wp:lineTo x="-2" y="3544"/>
+                <wp:lineTo x="-2" y="3572"/>
+                <wp:lineTo x="-2" y="3600"/>
+                <wp:lineTo x="-2" y="3628"/>
+                <wp:lineTo x="-2" y="3655"/>
+                <wp:lineTo x="-2" y="3683"/>
+                <wp:lineTo x="-2" y="3711"/>
+                <wp:lineTo x="-2" y="3739"/>
+                <wp:lineTo x="-2" y="3766"/>
+                <wp:lineTo x="-2" y="3794"/>
+                <wp:lineTo x="-2" y="3821"/>
+                <wp:lineTo x="-2" y="3849"/>
+                <wp:lineTo x="-2" y="3876"/>
+                <wp:lineTo x="-2" y="3904"/>
+                <wp:lineTo x="-2" y="3932"/>
+                <wp:lineTo x="-2" y="3960"/>
+                <wp:lineTo x="-2" y="3987"/>
+                <wp:lineTo x="-2" y="4015"/>
+                <wp:lineTo x="-2" y="4043"/>
+                <wp:lineTo x="-2" y="4071"/>
+                <wp:lineTo x="-2" y="4098"/>
+                <wp:lineTo x="-2" y="4126"/>
+                <wp:lineTo x="-2" y="4154"/>
+                <wp:lineTo x="-2" y="4182"/>
+                <wp:lineTo x="-2" y="4210"/>
+                <wp:lineTo x="-2" y="4236"/>
+                <wp:lineTo x="-2" y="4264"/>
+                <wp:lineTo x="-2" y="4292"/>
+                <wp:lineTo x="-2" y="4320"/>
+                <wp:lineTo x="-2" y="4347"/>
+                <wp:lineTo x="-2" y="4375"/>
+                <wp:lineTo x="-2" y="4403"/>
+                <wp:lineTo x="-2" y="4431"/>
+                <wp:lineTo x="-2" y="4458"/>
+                <wp:lineTo x="-2" y="4486"/>
+                <wp:lineTo x="-2" y="4514"/>
+                <wp:lineTo x="-2" y="4542"/>
+                <wp:lineTo x="-2" y="4569"/>
+                <wp:lineTo x="-2" y="4597"/>
+                <wp:lineTo x="-2" y="4625"/>
+                <wp:lineTo x="-2" y="4652"/>
+                <wp:lineTo x="-2" y="4680"/>
+                <wp:lineTo x="-2" y="4707"/>
+                <wp:lineTo x="-2" y="4735"/>
+                <wp:lineTo x="-2" y="4763"/>
+                <wp:lineTo x="-2" y="4791"/>
+                <wp:lineTo x="-2" y="4818"/>
+                <wp:lineTo x="-2" y="4846"/>
+                <wp:lineTo x="-2" y="4874"/>
+                <wp:lineTo x="-2" y="4902"/>
+                <wp:lineTo x="-2" y="4929"/>
+                <wp:lineTo x="-2" y="4957"/>
+                <wp:lineTo x="-2" y="4985"/>
+                <wp:lineTo x="-2" y="5013"/>
+                <wp:lineTo x="-2" y="5040"/>
+                <wp:lineTo x="-2" y="5068"/>
+                <wp:lineTo x="-2" y="5095"/>
+                <wp:lineTo x="-2" y="5123"/>
+                <wp:lineTo x="-2" y="5151"/>
+                <wp:lineTo x="-2" y="5178"/>
+                <wp:lineTo x="-2" y="5206"/>
+                <wp:lineTo x="-2" y="5234"/>
+                <wp:lineTo x="-2" y="5262"/>
+                <wp:lineTo x="-2" y="5289"/>
+                <wp:lineTo x="-2" y="5317"/>
+                <wp:lineTo x="-2" y="5345"/>
+                <wp:lineTo x="-2" y="5373"/>
+                <wp:lineTo x="-2" y="5400"/>
+                <wp:lineTo x="-2" y="5428"/>
+                <wp:lineTo x="-2" y="5456"/>
+                <wp:lineTo x="-2" y="5484"/>
+                <wp:lineTo x="-2" y="5510"/>
+                <wp:lineTo x="-2" y="5538"/>
+                <wp:lineTo x="-2" y="5566"/>
+                <wp:lineTo x="-2" y="5594"/>
+                <wp:lineTo x="-2" y="5621"/>
+                <wp:lineTo x="-2" y="5649"/>
+                <wp:lineTo x="-2" y="5677"/>
+                <wp:lineTo x="-2" y="5705"/>
+                <wp:lineTo x="-2" y="5733"/>
+                <wp:lineTo x="-2" y="5760"/>
+                <wp:lineTo x="-2" y="5788"/>
+                <wp:lineTo x="-2" y="5816"/>
+                <wp:lineTo x="-2" y="5844"/>
+                <wp:lineTo x="-2" y="5871"/>
+                <wp:lineTo x="-2" y="5899"/>
+                <wp:lineTo x="-2" y="5926"/>
+                <wp:lineTo x="-2" y="5954"/>
+                <wp:lineTo x="-2" y="5981"/>
+                <wp:lineTo x="-2" y="6009"/>
+                <wp:lineTo x="-2" y="6037"/>
+                <wp:lineTo x="-2" y="6065"/>
+                <wp:lineTo x="-2" y="6092"/>
+                <wp:lineTo x="-2" y="6120"/>
+                <wp:lineTo x="-2" y="6148"/>
+                <wp:lineTo x="-2" y="6176"/>
+                <wp:lineTo x="-2" y="6204"/>
+                <wp:lineTo x="-2" y="6231"/>
+                <wp:lineTo x="-2" y="6259"/>
+                <wp:lineTo x="-2" y="6287"/>
+                <wp:lineTo x="-2" y="6315"/>
+                <wp:lineTo x="-2" y="6341"/>
+                <wp:lineTo x="-2" y="6369"/>
+                <wp:lineTo x="-2" y="6397"/>
+                <wp:lineTo x="-2" y="6425"/>
+                <wp:lineTo x="-2" y="6452"/>
+                <wp:lineTo x="-2" y="6480"/>
+                <wp:lineTo x="-2" y="6508"/>
+                <wp:lineTo x="-2" y="6536"/>
+                <wp:lineTo x="-2" y="6563"/>
+                <wp:lineTo x="-2" y="6591"/>
+                <wp:lineTo x="-2" y="6619"/>
+                <wp:lineTo x="-2" y="6647"/>
+                <wp:lineTo x="-2" y="6675"/>
+                <wp:lineTo x="-2" y="6702"/>
+                <wp:lineTo x="-2" y="6730"/>
+                <wp:lineTo x="-2" y="6758"/>
+                <wp:lineTo x="-2" y="6785"/>
+                <wp:lineTo x="-2" y="6812"/>
+                <wp:lineTo x="-2" y="6840"/>
+                <wp:lineTo x="-2" y="6868"/>
+                <wp:lineTo x="-2" y="6896"/>
+                <wp:lineTo x="-2" y="6923"/>
+                <wp:lineTo x="-2" y="6951"/>
+                <wp:lineTo x="-2" y="6979"/>
+                <wp:lineTo x="-2" y="7007"/>
+                <wp:lineTo x="-2" y="7034"/>
+                <wp:lineTo x="-2" y="7062"/>
+                <wp:lineTo x="-2" y="7090"/>
+                <wp:lineTo x="-2" y="7118"/>
+                <wp:lineTo x="-2" y="7145"/>
+                <wp:lineTo x="-2" y="7173"/>
+                <wp:lineTo x="-2" y="7200"/>
+                <wp:lineTo x="-2" y="7228"/>
+                <wp:lineTo x="-2" y="7256"/>
+                <wp:lineTo x="-2" y="7283"/>
+                <wp:lineTo x="-2" y="7311"/>
+                <wp:lineTo x="-2" y="7339"/>
+                <wp:lineTo x="-2" y="7367"/>
+                <wp:lineTo x="-2" y="7394"/>
+                <wp:lineTo x="-2" y="7422"/>
+                <wp:lineTo x="-2" y="7450"/>
+                <wp:lineTo x="-2" y="7478"/>
+                <wp:lineTo x="-2" y="7505"/>
+                <wp:lineTo x="-2" y="7533"/>
+                <wp:lineTo x="-2" y="7561"/>
+                <wp:lineTo x="-2" y="7589"/>
+                <wp:lineTo x="-2" y="7615"/>
+                <wp:lineTo x="-2" y="7643"/>
+                <wp:lineTo x="-2" y="7671"/>
+                <wp:lineTo x="-2" y="7699"/>
+                <wp:lineTo x="-2" y="7727"/>
+                <wp:lineTo x="-2" y="7754"/>
+                <wp:lineTo x="-2" y="7782"/>
+                <wp:lineTo x="-2" y="7810"/>
+                <wp:lineTo x="-2" y="7838"/>
+                <wp:lineTo x="-2" y="7865"/>
+                <wp:lineTo x="-2" y="7893"/>
+                <wp:lineTo x="-2" y="7921"/>
+                <wp:lineTo x="-2" y="7949"/>
+                <wp:lineTo x="-2" y="7976"/>
+                <wp:lineTo x="-2" y="8004"/>
+                <wp:lineTo x="-2" y="8031"/>
+                <wp:lineTo x="-2" y="8059"/>
+                <wp:lineTo x="-2" y="8086"/>
+                <wp:lineTo x="-2" y="8114"/>
+                <wp:lineTo x="-2" y="8142"/>
+                <wp:lineTo x="-2" y="8170"/>
+                <wp:lineTo x="-2" y="8197"/>
+                <wp:lineTo x="-2" y="8225"/>
+                <wp:lineTo x="-2" y="8253"/>
+                <wp:lineTo x="-2" y="8281"/>
+                <wp:lineTo x="-2" y="8309"/>
+                <wp:lineTo x="-2" y="8336"/>
+                <wp:lineTo x="-2" y="8364"/>
+                <wp:lineTo x="-2" y="8392"/>
+                <wp:lineTo x="-2" y="8420"/>
+                <wp:lineTo x="-2" y="8447"/>
+                <wp:lineTo x="-2" y="8474"/>
+                <wp:lineTo x="-2" y="8502"/>
+                <wp:lineTo x="-2" y="8530"/>
+                <wp:lineTo x="-2" y="8557"/>
+                <wp:lineTo x="-2" y="8585"/>
+                <wp:lineTo x="-2" y="8613"/>
+                <wp:lineTo x="-2" y="8641"/>
+                <wp:lineTo x="-2" y="8668"/>
+                <wp:lineTo x="-2" y="8696"/>
+                <wp:lineTo x="-2" y="8724"/>
+                <wp:lineTo x="-2" y="8752"/>
+                <wp:lineTo x="-2" y="8780"/>
+                <wp:lineTo x="-2" y="8807"/>
+                <wp:lineTo x="-2" y="8835"/>
+                <wp:lineTo x="-2" y="8863"/>
+                <wp:lineTo x="-2" y="8890"/>
+                <wp:lineTo x="-2" y="8917"/>
+                <wp:lineTo x="-2" y="8945"/>
+                <wp:lineTo x="-2" y="8973"/>
+                <wp:lineTo x="-2" y="9001"/>
+                <wp:lineTo x="-2" y="9028"/>
+                <wp:lineTo x="-2" y="9056"/>
+                <wp:lineTo x="-2" y="9084"/>
+                <wp:lineTo x="-2" y="9112"/>
+                <wp:lineTo x="-2" y="9139"/>
+                <wp:lineTo x="-2" y="9167"/>
+                <wp:lineTo x="-2" y="9195"/>
+                <wp:lineTo x="-2" y="9223"/>
+                <wp:lineTo x="-2" y="9251"/>
+                <wp:lineTo x="-2" y="9278"/>
+                <wp:lineTo x="-2" y="9305"/>
+                <wp:lineTo x="-2" y="9333"/>
+                <wp:lineTo x="-2" y="9361"/>
+                <wp:lineTo x="-2" y="9388"/>
+                <wp:lineTo x="-2" y="9416"/>
+                <wp:lineTo x="-2" y="9444"/>
+                <wp:lineTo x="-2" y="9472"/>
+                <wp:lineTo x="-2" y="9499"/>
+                <wp:lineTo x="-2" y="9527"/>
+                <wp:lineTo x="-2" y="9555"/>
+                <wp:lineTo x="-2" y="9583"/>
+                <wp:lineTo x="-2" y="9610"/>
+                <wp:lineTo x="-2" y="9638"/>
+                <wp:lineTo x="-2" y="9666"/>
+                <wp:lineTo x="-2" y="9694"/>
+                <wp:lineTo x="-2" y="9720"/>
+                <wp:lineTo x="-2" y="9748"/>
+                <wp:lineTo x="-2" y="9776"/>
+                <wp:lineTo x="-2" y="9804"/>
+                <wp:lineTo x="-2" y="9832"/>
+                <wp:lineTo x="-2" y="9859"/>
+                <wp:lineTo x="-2" y="9887"/>
+                <wp:lineTo x="-2" y="9915"/>
+                <wp:lineTo x="-2" y="9943"/>
+                <wp:lineTo x="-2" y="9970"/>
+                <wp:lineTo x="-2" y="9998"/>
+                <wp:lineTo x="-2" y="10026"/>
+                <wp:lineTo x="-2" y="10054"/>
+                <wp:lineTo x="-2" y="10081"/>
+                <wp:lineTo x="-2" y="10109"/>
+                <wp:lineTo x="-2" y="10137"/>
+                <wp:lineTo x="-2" y="10164"/>
+                <wp:lineTo x="-2" y="10191"/>
+                <wp:lineTo x="-2" y="10219"/>
+                <wp:lineTo x="-2" y="10247"/>
+                <wp:lineTo x="-2" y="10275"/>
+                <wp:lineTo x="-2" y="10303"/>
+                <wp:lineTo x="-2" y="10330"/>
+                <wp:lineTo x="-2" y="10358"/>
+                <wp:lineTo x="-2" y="10386"/>
+                <wp:lineTo x="-2" y="10414"/>
+                <wp:lineTo x="-2" y="10441"/>
+                <wp:lineTo x="-2" y="10469"/>
+                <wp:lineTo x="-2" y="10497"/>
+                <wp:lineTo x="-2" y="10525"/>
+                <wp:lineTo x="-2" y="10552"/>
+                <wp:lineTo x="-2" y="10579"/>
+                <wp:lineTo x="-2" y="10607"/>
+                <wp:lineTo x="-2" y="10635"/>
+                <wp:lineTo x="-2" y="10662"/>
+                <wp:lineTo x="-2" y="10690"/>
+                <wp:lineTo x="-2" y="10718"/>
+                <wp:lineTo x="-2" y="10746"/>
+                <wp:lineTo x="-2" y="10774"/>
+                <wp:lineTo x="-2" y="10801"/>
+                <wp:lineTo x="-2" y="10829"/>
+                <wp:lineTo x="-2" y="10857"/>
+                <wp:lineTo x="-2" y="10885"/>
+                <wp:lineTo x="-2" y="10912"/>
+                <wp:lineTo x="-2" y="10940"/>
+                <wp:lineTo x="-2" y="10968"/>
+                <wp:lineTo x="-2" y="10995"/>
+                <wp:lineTo x="-2" y="11022"/>
+                <wp:lineTo x="-2" y="11050"/>
+                <wp:lineTo x="-2" y="11078"/>
+                <wp:lineTo x="-2" y="11106"/>
+                <wp:lineTo x="-2" y="11133"/>
+                <wp:lineTo x="-2" y="11161"/>
+                <wp:lineTo x="-2" y="11189"/>
+                <wp:lineTo x="-2" y="11217"/>
+                <wp:lineTo x="-2" y="11244"/>
+                <wp:lineTo x="-2" y="11272"/>
+                <wp:lineTo x="-2" y="11300"/>
+                <wp:lineTo x="-2" y="11328"/>
+                <wp:lineTo x="-2" y="11356"/>
+                <wp:lineTo x="-2" y="11383"/>
+                <wp:lineTo x="-2" y="11410"/>
+                <wp:lineTo x="-2" y="11438"/>
+                <wp:lineTo x="-2" y="11466"/>
+                <wp:lineTo x="-2" y="11493"/>
+                <wp:lineTo x="-2" y="11521"/>
+                <wp:lineTo x="-2" y="11549"/>
+                <wp:lineTo x="-2" y="11577"/>
+                <wp:lineTo x="-2" y="11604"/>
+                <wp:lineTo x="-2" y="11632"/>
+                <wp:lineTo x="-2" y="11660"/>
+                <wp:lineTo x="-2" y="11688"/>
+                <wp:lineTo x="-2" y="11715"/>
+                <wp:lineTo x="-2" y="11743"/>
+                <wp:lineTo x="-2" y="11771"/>
+                <wp:lineTo x="-2" y="11799"/>
+                <wp:lineTo x="-2" y="11827"/>
+                <wp:lineTo x="-2" y="11853"/>
+                <wp:lineTo x="-2" y="11881"/>
+                <wp:lineTo x="-2" y="11909"/>
+                <wp:lineTo x="-2" y="11937"/>
+                <wp:lineTo x="-2" y="11964"/>
+                <wp:lineTo x="-2" y="11992"/>
+                <wp:lineTo x="-2" y="12020"/>
+                <wp:lineTo x="-2" y="12048"/>
+                <wp:lineTo x="-2" y="12075"/>
+                <wp:lineTo x="-2" y="12103"/>
+                <wp:lineTo x="-2" y="12131"/>
+                <wp:lineTo x="-2" y="12159"/>
+                <wp:lineTo x="-2" y="12186"/>
+                <wp:lineTo x="-2" y="12214"/>
+                <wp:lineTo x="-2" y="12242"/>
+                <wp:lineTo x="-2" y="12269"/>
+                <wp:lineTo x="-2" y="12296"/>
+                <wp:lineTo x="-2" y="12324"/>
+                <wp:lineTo x="-2" y="12352"/>
+                <wp:lineTo x="-2" y="12380"/>
+                <wp:lineTo x="-2" y="12408"/>
+                <wp:lineTo x="-2" y="12435"/>
+                <wp:lineTo x="-2" y="12463"/>
+                <wp:lineTo x="-2" y="12491"/>
+                <wp:lineTo x="-2" y="12519"/>
+                <wp:lineTo x="-2" y="12546"/>
+                <wp:lineTo x="-2" y="12574"/>
+                <wp:lineTo x="-2" y="12602"/>
+                <wp:lineTo x="-2" y="12630"/>
+                <wp:lineTo x="-2" y="12657"/>
+                <wp:lineTo x="-2" y="12684"/>
+                <wp:lineTo x="-2" y="12712"/>
+                <wp:lineTo x="-2" y="12740"/>
+                <wp:lineTo x="-2" y="12767"/>
+                <wp:lineTo x="-2" y="12795"/>
+                <wp:lineTo x="-2" y="12823"/>
+                <wp:lineTo x="-2" y="12851"/>
+                <wp:lineTo x="-2" y="12879"/>
+                <wp:lineTo x="-2" y="12906"/>
+                <wp:lineTo x="-2" y="12934"/>
+                <wp:lineTo x="-2" y="12962"/>
+                <wp:lineTo x="-2" y="12990"/>
+                <wp:lineTo x="-2" y="13017"/>
+                <wp:lineTo x="-2" y="13045"/>
+                <wp:lineTo x="-2" y="13073"/>
+                <wp:lineTo x="-2" y="13100"/>
+                <wp:lineTo x="-2" y="13127"/>
+                <wp:lineTo x="-2" y="13155"/>
+                <wp:lineTo x="-2" y="13183"/>
+                <wp:lineTo x="-2" y="13211"/>
+                <wp:lineTo x="-2" y="13238"/>
+                <wp:lineTo x="-2" y="13266"/>
+                <wp:lineTo x="-2" y="13294"/>
+                <wp:lineTo x="-2" y="13322"/>
+                <wp:lineTo x="-2" y="13350"/>
+                <wp:lineTo x="-2" y="13377"/>
+                <wp:lineTo x="-2" y="13405"/>
+                <wp:lineTo x="-2" y="13433"/>
+                <wp:lineTo x="-2" y="13461"/>
+                <wp:lineTo x="-2" y="13488"/>
+                <wp:lineTo x="-2" y="13516"/>
+                <wp:lineTo x="-2" y="13543"/>
+                <wp:lineTo x="-2" y="13571"/>
+                <wp:lineTo x="-2" y="13598"/>
+                <wp:lineTo x="-2" y="13626"/>
+                <wp:lineTo x="-2" y="13654"/>
+                <wp:lineTo x="-2" y="13682"/>
+                <wp:lineTo x="-2" y="13709"/>
+                <wp:lineTo x="-2" y="13737"/>
+                <wp:lineTo x="-2" y="13765"/>
+                <wp:lineTo x="-2" y="13793"/>
+                <wp:lineTo x="-2" y="13820"/>
+                <wp:lineTo x="-2" y="13848"/>
+                <wp:lineTo x="-2" y="13876"/>
+                <wp:lineTo x="-2" y="13904"/>
+                <wp:lineTo x="-2" y="13932"/>
+                <wp:lineTo x="-2" y="13958"/>
+                <wp:lineTo x="-2" y="13986"/>
+                <wp:lineTo x="-2" y="14014"/>
+                <wp:lineTo x="-2" y="14042"/>
+                <wp:lineTo x="-2" y="14069"/>
+                <wp:lineTo x="-2" y="14097"/>
+                <wp:lineTo x="-2" y="14125"/>
+                <wp:lineTo x="-2" y="14153"/>
+                <wp:lineTo x="-2" y="14180"/>
+                <wp:lineTo x="-2" y="14208"/>
+                <wp:lineTo x="-2" y="14236"/>
+                <wp:lineTo x="-2" y="14264"/>
+                <wp:lineTo x="-2" y="14291"/>
+                <wp:lineTo x="-2" y="14319"/>
+                <wp:lineTo x="-2" y="14347"/>
+                <wp:lineTo x="-2" y="14374"/>
+                <wp:lineTo x="-2" y="14402"/>
+                <wp:lineTo x="-2" y="14429"/>
+                <wp:lineTo x="-2" y="14457"/>
+                <wp:lineTo x="-2" y="14485"/>
+                <wp:lineTo x="-2" y="14513"/>
+                <wp:lineTo x="-2" y="14540"/>
+                <wp:lineTo x="-2" y="14568"/>
+                <wp:lineTo x="-2" y="14596"/>
+                <wp:lineTo x="-2" y="14624"/>
+                <wp:lineTo x="-2" y="14651"/>
+                <wp:lineTo x="-2" y="14679"/>
+                <wp:lineTo x="-2" y="14707"/>
+                <wp:lineTo x="-2" y="14735"/>
+                <wp:lineTo x="-2" y="14762"/>
+                <wp:lineTo x="-2" y="14789"/>
+                <wp:lineTo x="-2" y="14817"/>
+                <wp:lineTo x="-2" y="14845"/>
+                <wp:lineTo x="-2" y="14872"/>
+                <wp:lineTo x="-2" y="14900"/>
+                <wp:lineTo x="-2" y="14928"/>
+                <wp:lineTo x="-2" y="14956"/>
+                <wp:lineTo x="-2" y="14984"/>
+                <wp:lineTo x="-2" y="15011"/>
+                <wp:lineTo x="-2" y="15039"/>
+                <wp:lineTo x="-2" y="15067"/>
+                <wp:lineTo x="-2" y="15095"/>
+                <wp:lineTo x="-2" y="15122"/>
+                <wp:lineTo x="-2" y="15150"/>
+                <wp:lineTo x="-2" y="15178"/>
+                <wp:lineTo x="-2" y="15206"/>
+                <wp:lineTo x="-2" y="15232"/>
+                <wp:lineTo x="-2" y="15260"/>
+                <wp:lineTo x="-2" y="15288"/>
+                <wp:lineTo x="-2" y="15316"/>
+                <wp:lineTo x="-2" y="15343"/>
+                <wp:lineTo x="-2" y="15371"/>
+                <wp:lineTo x="-2" y="15399"/>
+                <wp:lineTo x="-2" y="15427"/>
+                <wp:lineTo x="-2" y="15455"/>
+                <wp:lineTo x="-2" y="15482"/>
+                <wp:lineTo x="-2" y="15510"/>
+                <wp:lineTo x="-2" y="15538"/>
+                <wp:lineTo x="-2" y="15566"/>
+                <wp:lineTo x="-2" y="15593"/>
+                <wp:lineTo x="-2" y="15621"/>
+                <wp:lineTo x="-2" y="15648"/>
+                <wp:lineTo x="-2" y="15676"/>
+                <wp:lineTo x="-2" y="15703"/>
+                <wp:lineTo x="-2" y="15731"/>
+                <wp:lineTo x="-2" y="15759"/>
+                <wp:lineTo x="-2" y="15787"/>
+                <wp:lineTo x="-2" y="15814"/>
+                <wp:lineTo x="-2" y="15842"/>
+                <wp:lineTo x="-2" y="15870"/>
+                <wp:lineTo x="-2" y="15898"/>
+                <wp:lineTo x="-2" y="15926"/>
+                <wp:lineTo x="-2" y="15953"/>
+                <wp:lineTo x="-2" y="15981"/>
+                <wp:lineTo x="-2" y="16009"/>
+                <wp:lineTo x="-2" y="16037"/>
+                <wp:lineTo x="-2" y="16063"/>
+                <wp:lineTo x="-2" y="16091"/>
+                <wp:lineTo x="-2" y="16119"/>
+                <wp:lineTo x="-2" y="16147"/>
+                <wp:lineTo x="-2" y="16174"/>
+                <wp:lineTo x="-2" y="16202"/>
+                <wp:lineTo x="-2" y="16230"/>
+                <wp:lineTo x="-2" y="16258"/>
+                <wp:lineTo x="-2" y="16285"/>
+                <wp:lineTo x="-2" y="16313"/>
+                <wp:lineTo x="-2" y="16341"/>
+                <wp:lineTo x="-2" y="16369"/>
+                <wp:lineTo x="-2" y="16396"/>
+                <wp:lineTo x="-2" y="16424"/>
+                <wp:lineTo x="-2" y="16452"/>
+                <wp:lineTo x="-2" y="16479"/>
+                <wp:lineTo x="-2" y="16507"/>
+                <wp:lineTo x="-2" y="16534"/>
+                <wp:lineTo x="-2" y="16562"/>
+                <wp:lineTo x="-2" y="16590"/>
+                <wp:lineTo x="-2" y="16618"/>
+                <wp:lineTo x="-2" y="16645"/>
+                <wp:lineTo x="-2" y="16673"/>
+                <wp:lineTo x="-2" y="16701"/>
+                <wp:lineTo x="-2" y="16729"/>
+                <wp:lineTo x="-2" y="16756"/>
+                <wp:lineTo x="-2" y="16784"/>
+                <wp:lineTo x="-2" y="16812"/>
+                <wp:lineTo x="-2" y="16840"/>
+                <wp:lineTo x="-2" y="16867"/>
+                <wp:lineTo x="-2" y="16895"/>
+                <wp:lineTo x="-2" y="16922"/>
+                <wp:lineTo x="-2" y="16950"/>
+                <wp:lineTo x="-2" y="16978"/>
+                <wp:lineTo x="-2" y="17005"/>
+                <wp:lineTo x="-2" y="17033"/>
+                <wp:lineTo x="-2" y="17061"/>
+                <wp:lineTo x="-2" y="17089"/>
+                <wp:lineTo x="-2" y="17116"/>
+                <wp:lineTo x="-2" y="17144"/>
+                <wp:lineTo x="-2" y="17172"/>
+                <wp:lineTo x="-2" y="17200"/>
+                <wp:lineTo x="-2" y="17227"/>
+                <wp:lineTo x="-2" y="17255"/>
+                <wp:lineTo x="-2" y="17283"/>
+                <wp:lineTo x="-2" y="17311"/>
+                <wp:lineTo x="-2" y="17337"/>
+                <wp:lineTo x="-2" y="17365"/>
+                <wp:lineTo x="-2" y="17393"/>
+                <wp:lineTo x="-2" y="17421"/>
+                <wp:lineTo x="-2" y="17449"/>
+                <wp:lineTo x="-2" y="17476"/>
+                <wp:lineTo x="-2" y="17504"/>
+                <wp:lineTo x="-2" y="17532"/>
+                <wp:lineTo x="-2" y="17560"/>
+                <wp:lineTo x="-2" y="17587"/>
+                <wp:lineTo x="-2" y="17615"/>
+                <wp:lineTo x="-2" y="17643"/>
+                <wp:lineTo x="-2" y="17671"/>
+                <wp:lineTo x="-2" y="17698"/>
+                <wp:lineTo x="-2" y="17726"/>
+                <wp:lineTo x="-2" y="17753"/>
+                <wp:lineTo x="-2" y="17781"/>
+                <wp:lineTo x="-2" y="17808"/>
+                <wp:lineTo x="-2" y="17836"/>
+                <wp:lineTo x="-2" y="17864"/>
+                <wp:lineTo x="-2" y="17892"/>
+                <wp:lineTo x="-2" y="17919"/>
+                <wp:lineTo x="-2" y="17947"/>
+                <wp:lineTo x="-2" y="17975"/>
+                <wp:lineTo x="-2" y="18003"/>
+                <wp:lineTo x="-2" y="18031"/>
+                <wp:lineTo x="-2" y="18058"/>
+                <wp:lineTo x="-2" y="18086"/>
+                <wp:lineTo x="-2" y="18114"/>
+                <wp:lineTo x="-2" y="18142"/>
+                <wp:lineTo x="-2" y="18168"/>
+                <wp:lineTo x="-2" y="18196"/>
+                <wp:lineTo x="-2" y="18224"/>
+                <wp:lineTo x="-2" y="18252"/>
+                <wp:lineTo x="-2" y="18279"/>
+                <wp:lineTo x="-2" y="18307"/>
+                <wp:lineTo x="-2" y="18335"/>
+                <wp:lineTo x="-2" y="18363"/>
+                <wp:lineTo x="-2" y="18390"/>
+                <wp:lineTo x="-2" y="18418"/>
+                <wp:lineTo x="-2" y="18446"/>
+                <wp:lineTo x="-2" y="18474"/>
+                <wp:lineTo x="-2" y="18502"/>
+                <wp:lineTo x="-2" y="18529"/>
+                <wp:lineTo x="-2" y="18557"/>
+                <wp:lineTo x="-2" y="18585"/>
+                <wp:lineTo x="-2" y="18612"/>
+                <wp:lineTo x="-2" y="18639"/>
+                <wp:lineTo x="-2" y="18667"/>
+                <wp:lineTo x="-2" y="18695"/>
+                <wp:lineTo x="-2" y="18723"/>
+                <wp:lineTo x="-2" y="18750"/>
+                <wp:lineTo x="-2" y="18778"/>
+                <wp:lineTo x="-2" y="18806"/>
+                <wp:lineTo x="-2" y="18834"/>
+                <wp:lineTo x="-2" y="18861"/>
+                <wp:lineTo x="-2" y="18889"/>
+                <wp:lineTo x="-2" y="18917"/>
+                <wp:lineTo x="-2" y="18945"/>
+                <wp:lineTo x="-2" y="18972"/>
+                <wp:lineTo x="-2" y="19000"/>
+                <wp:lineTo x="-2" y="19027"/>
+                <wp:lineTo x="-2" y="19055"/>
+                <wp:lineTo x="-2" y="19083"/>
+                <wp:lineTo x="-2" y="19110"/>
+                <wp:lineTo x="-2" y="19138"/>
+                <wp:lineTo x="-2" y="19166"/>
+                <wp:lineTo x="-2" y="19194"/>
+                <wp:lineTo x="-2" y="19221"/>
+                <wp:lineTo x="-2" y="19249"/>
+                <wp:lineTo x="-2" y="19277"/>
+                <wp:lineTo x="-2" y="19305"/>
+                <wp:lineTo x="-2" y="19332"/>
+                <wp:lineTo x="-2" y="19360"/>
+                <wp:lineTo x="-2" y="19388"/>
+                <wp:lineTo x="-2" y="19416"/>
+                <wp:lineTo x="-2" y="19442"/>
+                <wp:lineTo x="-2" y="19470"/>
+                <wp:lineTo x="-2" y="19498"/>
+                <wp:lineTo x="-2" y="19526"/>
+                <wp:lineTo x="-2" y="19554"/>
+                <wp:lineTo x="-2" y="19581"/>
+                <wp:lineTo x="-2" y="19609"/>
+                <wp:lineTo x="-2" y="19637"/>
+                <wp:lineTo x="-2" y="19665"/>
+                <wp:lineTo x="-2" y="19692"/>
+                <wp:lineTo x="-2" y="19720"/>
+                <wp:lineTo x="-2" y="19748"/>
+                <wp:lineTo x="-2" y="19776"/>
+                <wp:lineTo x="-2" y="19803"/>
+                <wp:lineTo x="-2" y="19831"/>
+                <wp:lineTo x="-2" y="19858"/>
+                <wp:lineTo x="-2" y="19886"/>
+                <wp:lineTo x="-2" y="19913"/>
+                <wp:lineTo x="-2" y="19941"/>
+                <wp:lineTo x="-2" y="19969"/>
+                <wp:lineTo x="-2" y="19997"/>
+                <wp:lineTo x="-2" y="20025"/>
+                <wp:lineTo x="-2" y="20052"/>
+                <wp:lineTo x="-2" y="20080"/>
+                <wp:lineTo x="-2" y="20108"/>
+                <wp:lineTo x="-2" y="20136"/>
+                <wp:lineTo x="-2" y="20163"/>
+                <wp:lineTo x="-2" y="20191"/>
+                <wp:lineTo x="-2" y="20219"/>
+                <wp:lineTo x="-2" y="20247"/>
+                <wp:lineTo x="-2" y="20274"/>
+                <wp:lineTo x="-2" y="20301"/>
+                <wp:lineTo x="-2" y="20329"/>
+                <wp:lineTo x="-2" y="20357"/>
+                <wp:lineTo x="-2" y="20384"/>
+                <wp:lineTo x="-2" y="20412"/>
+                <wp:lineTo x="-2" y="20440"/>
+                <wp:lineTo x="-2" y="20468"/>
+                <wp:lineTo x="-2" y="20495"/>
+                <wp:lineTo x="-2" y="20523"/>
+                <wp:lineTo x="-2" y="20551"/>
+                <wp:lineTo x="-2" y="20579"/>
+                <wp:lineTo x="-2" y="20607"/>
+                <wp:lineTo x="-2" y="20634"/>
+                <wp:lineTo x="-2" y="20662"/>
+                <wp:lineTo x="-2" y="20690"/>
+                <wp:lineTo x="-2" y="20717"/>
+                <wp:lineTo x="-2" y="20744"/>
+                <wp:lineTo x="-2" y="20772"/>
+                <wp:lineTo x="-2" y="20800"/>
+                <wp:lineTo x="-2" y="20828"/>
+                <wp:lineTo x="-2" y="20855"/>
+                <wp:lineTo x="-2" y="20883"/>
+                <wp:lineTo x="-2" y="20911"/>
+                <wp:lineTo x="-2" y="20939"/>
+                <wp:lineTo x="-2" y="20966"/>
+                <wp:lineTo x="-2" y="20994"/>
+                <wp:lineTo x="-2" y="21022"/>
+                <wp:lineTo x="-2" y="21050"/>
+                <wp:lineTo x="-2" y="21078"/>
+                <wp:lineTo x="-2" y="21105"/>
+                <wp:lineTo x="-2" y="21132"/>
+                <wp:lineTo x="-2" y="21160"/>
+                <wp:lineTo x="-2" y="21188"/>
+                <wp:lineTo x="-2" y="21215"/>
+                <wp:lineTo x="-2" y="21243"/>
+                <wp:lineTo x="-2" y="21271"/>
+                <wp:lineTo x="-2" y="21299"/>
+                <wp:lineTo x="-2" y="21326"/>
+                <wp:lineTo x="-2" y="21354"/>
+                <wp:lineTo x="-2" y="21382"/>
+                <wp:lineTo x="-2" y="21410"/>
+                <wp:lineTo x="-2" y="21437"/>
+                <wp:lineTo x="-2" y="21465"/>
+                <wp:lineTo x="-2" y="21493"/>
+                <wp:lineTo x="21499" y="21493"/>
+                <wp:lineTo x="21499" y="21465"/>
+                <wp:lineTo x="21499" y="21437"/>
+                <wp:lineTo x="21499" y="21410"/>
+                <wp:lineTo x="21499" y="21382"/>
+                <wp:lineTo x="21499" y="21354"/>
+                <wp:lineTo x="21499" y="21326"/>
+                <wp:lineTo x="21499" y="21299"/>
+                <wp:lineTo x="21499" y="21271"/>
+                <wp:lineTo x="21499" y="21243"/>
+                <wp:lineTo x="21499" y="21215"/>
+                <wp:lineTo x="21499" y="21188"/>
+                <wp:lineTo x="21499" y="21160"/>
+                <wp:lineTo x="21499" y="21132"/>
+                <wp:lineTo x="21499" y="21105"/>
+                <wp:lineTo x="21499" y="21078"/>
+                <wp:lineTo x="21499" y="21050"/>
+                <wp:lineTo x="21499" y="21022"/>
+                <wp:lineTo x="21499" y="20994"/>
+                <wp:lineTo x="21499" y="20966"/>
+                <wp:lineTo x="21499" y="20939"/>
+                <wp:lineTo x="21499" y="20911"/>
+                <wp:lineTo x="21499" y="20883"/>
+                <wp:lineTo x="21499" y="20855"/>
+                <wp:lineTo x="21499" y="20828"/>
+                <wp:lineTo x="21499" y="20800"/>
+                <wp:lineTo x="21499" y="20772"/>
+                <wp:lineTo x="21499" y="20744"/>
+                <wp:lineTo x="21499" y="20717"/>
+                <wp:lineTo x="21499" y="20690"/>
+                <wp:lineTo x="21499" y="20662"/>
+                <wp:lineTo x="21499" y="20634"/>
+                <wp:lineTo x="21499" y="20607"/>
+                <wp:lineTo x="21499" y="20579"/>
+                <wp:lineTo x="21499" y="20551"/>
+                <wp:lineTo x="21499" y="20523"/>
+                <wp:lineTo x="21499" y="20495"/>
+                <wp:lineTo x="21499" y="20468"/>
+                <wp:lineTo x="21499" y="20440"/>
+                <wp:lineTo x="21499" y="20412"/>
+                <wp:lineTo x="21499" y="20384"/>
+                <wp:lineTo x="21499" y="20357"/>
+                <wp:lineTo x="21499" y="20329"/>
+                <wp:lineTo x="21499" y="20301"/>
+                <wp:lineTo x="21499" y="20274"/>
+                <wp:lineTo x="21499" y="20247"/>
+                <wp:lineTo x="21499" y="20219"/>
+                <wp:lineTo x="21499" y="20191"/>
+                <wp:lineTo x="21499" y="20163"/>
+                <wp:lineTo x="21499" y="20136"/>
+                <wp:lineTo x="21499" y="20108"/>
+                <wp:lineTo x="21499" y="20080"/>
+                <wp:lineTo x="21499" y="20052"/>
+                <wp:lineTo x="21499" y="20025"/>
+                <wp:lineTo x="21499" y="19997"/>
+                <wp:lineTo x="21499" y="19969"/>
+                <wp:lineTo x="21499" y="19941"/>
+                <wp:lineTo x="21499" y="19913"/>
+                <wp:lineTo x="21499" y="19886"/>
+                <wp:lineTo x="21499" y="19858"/>
+                <wp:lineTo x="21499" y="19831"/>
+                <wp:lineTo x="21499" y="19803"/>
+                <wp:lineTo x="21499" y="19776"/>
+                <wp:lineTo x="21499" y="19748"/>
+                <wp:lineTo x="21499" y="19720"/>
+                <wp:lineTo x="21499" y="19692"/>
+                <wp:lineTo x="21499" y="19665"/>
+                <wp:lineTo x="21499" y="19637"/>
+                <wp:lineTo x="21499" y="19609"/>
+                <wp:lineTo x="21499" y="19581"/>
+                <wp:lineTo x="21499" y="19554"/>
+                <wp:lineTo x="21499" y="19526"/>
+                <wp:lineTo x="21499" y="19498"/>
+                <wp:lineTo x="21499" y="19470"/>
+                <wp:lineTo x="21499" y="19442"/>
+                <wp:lineTo x="21499" y="19416"/>
+                <wp:lineTo x="21499" y="19388"/>
+                <wp:lineTo x="21499" y="19360"/>
+                <wp:lineTo x="21499" y="19332"/>
+                <wp:lineTo x="21499" y="19305"/>
+                <wp:lineTo x="21499" y="19277"/>
+                <wp:lineTo x="21499" y="19249"/>
+                <wp:lineTo x="21499" y="19221"/>
+                <wp:lineTo x="21499" y="19194"/>
+                <wp:lineTo x="21499" y="19166"/>
+                <wp:lineTo x="21499" y="19138"/>
+                <wp:lineTo x="21499" y="19110"/>
+                <wp:lineTo x="21499" y="19083"/>
+                <wp:lineTo x="21499" y="19055"/>
+                <wp:lineTo x="21499" y="19027"/>
+                <wp:lineTo x="21499" y="19000"/>
+                <wp:lineTo x="21499" y="18972"/>
+                <wp:lineTo x="21499" y="18945"/>
+                <wp:lineTo x="21499" y="18917"/>
+                <wp:lineTo x="21499" y="18889"/>
+                <wp:lineTo x="21499" y="18861"/>
+                <wp:lineTo x="21499" y="18834"/>
+                <wp:lineTo x="21499" y="18806"/>
+                <wp:lineTo x="21499" y="18778"/>
+                <wp:lineTo x="21499" y="18750"/>
+                <wp:lineTo x="21499" y="18723"/>
+                <wp:lineTo x="21499" y="18695"/>
+                <wp:lineTo x="21499" y="18667"/>
+                <wp:lineTo x="21499" y="18639"/>
+                <wp:lineTo x="21499" y="18612"/>
+                <wp:lineTo x="21499" y="18585"/>
+                <wp:lineTo x="21499" y="18557"/>
+                <wp:lineTo x="21499" y="18529"/>
+                <wp:lineTo x="21499" y="18502"/>
+                <wp:lineTo x="21499" y="18474"/>
+                <wp:lineTo x="21499" y="18446"/>
+                <wp:lineTo x="21499" y="18418"/>
+                <wp:lineTo x="21499" y="18390"/>
+                <wp:lineTo x="21499" y="18363"/>
+                <wp:lineTo x="21499" y="18335"/>
+                <wp:lineTo x="21499" y="18307"/>
+                <wp:lineTo x="21499" y="18279"/>
+                <wp:lineTo x="21499" y="18252"/>
+                <wp:lineTo x="21499" y="18224"/>
+                <wp:lineTo x="21499" y="18196"/>
+                <wp:lineTo x="21499" y="18168"/>
+                <wp:lineTo x="21499" y="18142"/>
+                <wp:lineTo x="21499" y="18114"/>
+                <wp:lineTo x="21499" y="18086"/>
+                <wp:lineTo x="21499" y="18058"/>
+                <wp:lineTo x="21499" y="18031"/>
+                <wp:lineTo x="21499" y="18003"/>
+                <wp:lineTo x="21499" y="17975"/>
+                <wp:lineTo x="21499" y="17947"/>
+                <wp:lineTo x="21499" y="17919"/>
+                <wp:lineTo x="21499" y="17892"/>
+                <wp:lineTo x="21499" y="17864"/>
+                <wp:lineTo x="21499" y="17836"/>
+                <wp:lineTo x="21499" y="17808"/>
+                <wp:lineTo x="21499" y="17781"/>
+                <wp:lineTo x="21499" y="17753"/>
+                <wp:lineTo x="21499" y="17726"/>
+                <wp:lineTo x="21499" y="17698"/>
+                <wp:lineTo x="21499" y="17671"/>
+                <wp:lineTo x="21499" y="17643"/>
+                <wp:lineTo x="21499" y="17615"/>
+                <wp:lineTo x="21499" y="17587"/>
+                <wp:lineTo x="21499" y="17560"/>
+                <wp:lineTo x="21499" y="17532"/>
+                <wp:lineTo x="21499" y="17504"/>
+                <wp:lineTo x="21499" y="17476"/>
+                <wp:lineTo x="21499" y="17449"/>
+                <wp:lineTo x="21499" y="17421"/>
+                <wp:lineTo x="21499" y="17393"/>
+                <wp:lineTo x="21499" y="17365"/>
+                <wp:lineTo x="21499" y="17337"/>
+                <wp:lineTo x="21499" y="17311"/>
+                <wp:lineTo x="21499" y="17283"/>
+                <wp:lineTo x="21499" y="17255"/>
+                <wp:lineTo x="21499" y="17227"/>
+                <wp:lineTo x="21499" y="17200"/>
+                <wp:lineTo x="21499" y="17172"/>
+                <wp:lineTo x="21499" y="17144"/>
+                <wp:lineTo x="21499" y="17116"/>
+                <wp:lineTo x="21499" y="17089"/>
+                <wp:lineTo x="21499" y="17061"/>
+                <wp:lineTo x="21499" y="17033"/>
+                <wp:lineTo x="21499" y="17005"/>
+                <wp:lineTo x="21499" y="16978"/>
+                <wp:lineTo x="21499" y="16950"/>
+                <wp:lineTo x="21499" y="16922"/>
+                <wp:lineTo x="21499" y="16895"/>
+                <wp:lineTo x="21499" y="16867"/>
+                <wp:lineTo x="21499" y="16840"/>
+                <wp:lineTo x="21499" y="16812"/>
+                <wp:lineTo x="21499" y="16784"/>
+                <wp:lineTo x="21499" y="16756"/>
+                <wp:lineTo x="21499" y="16729"/>
+                <wp:lineTo x="21499" y="16701"/>
+                <wp:lineTo x="21499" y="16673"/>
+                <wp:lineTo x="21499" y="16645"/>
+                <wp:lineTo x="21499" y="16618"/>
+                <wp:lineTo x="21499" y="16590"/>
+                <wp:lineTo x="21499" y="16562"/>
+                <wp:lineTo x="21499" y="16534"/>
+                <wp:lineTo x="21499" y="16507"/>
+                <wp:lineTo x="21499" y="16479"/>
+                <wp:lineTo x="21499" y="16452"/>
+                <wp:lineTo x="21499" y="16424"/>
+                <wp:lineTo x="21499" y="16396"/>
+                <wp:lineTo x="21499" y="16369"/>
+                <wp:lineTo x="21499" y="16341"/>
+                <wp:lineTo x="21499" y="16313"/>
+                <wp:lineTo x="21499" y="16285"/>
+                <wp:lineTo x="21499" y="16258"/>
+                <wp:lineTo x="21499" y="16230"/>
+                <wp:lineTo x="21499" y="16202"/>
+                <wp:lineTo x="21499" y="16174"/>
+                <wp:lineTo x="21499" y="16147"/>
+                <wp:lineTo x="21499" y="16119"/>
+                <wp:lineTo x="21499" y="16091"/>
+                <wp:lineTo x="21499" y="16063"/>
+                <wp:lineTo x="21499" y="16037"/>
+                <wp:lineTo x="21499" y="16009"/>
+                <wp:lineTo x="21499" y="15981"/>
+                <wp:lineTo x="21499" y="15953"/>
+                <wp:lineTo x="21499" y="15926"/>
+                <wp:lineTo x="21499" y="15898"/>
+                <wp:lineTo x="21499" y="15870"/>
+                <wp:lineTo x="21499" y="15842"/>
+                <wp:lineTo x="21499" y="15814"/>
+                <wp:lineTo x="21499" y="15787"/>
+                <wp:lineTo x="21499" y="15759"/>
+                <wp:lineTo x="21499" y="15731"/>
+                <wp:lineTo x="21499" y="15703"/>
+                <wp:lineTo x="21499" y="15676"/>
+                <wp:lineTo x="21499" y="15648"/>
+                <wp:lineTo x="21499" y="15621"/>
+                <wp:lineTo x="21499" y="15593"/>
+                <wp:lineTo x="21499" y="15566"/>
+                <wp:lineTo x="21499" y="15538"/>
+                <wp:lineTo x="21499" y="15510"/>
+                <wp:lineTo x="21499" y="15482"/>
+                <wp:lineTo x="21499" y="15455"/>
+                <wp:lineTo x="21499" y="15427"/>
+                <wp:lineTo x="21499" y="15399"/>
+                <wp:lineTo x="21499" y="15371"/>
+                <wp:lineTo x="21499" y="15343"/>
+                <wp:lineTo x="21499" y="15316"/>
+                <wp:lineTo x="21499" y="15288"/>
+                <wp:lineTo x="21499" y="15260"/>
+                <wp:lineTo x="21499" y="15232"/>
+                <wp:lineTo x="21499" y="15206"/>
+                <wp:lineTo x="21499" y="15178"/>
+                <wp:lineTo x="21499" y="15150"/>
+                <wp:lineTo x="21499" y="15122"/>
+                <wp:lineTo x="21499" y="15095"/>
+                <wp:lineTo x="21499" y="15067"/>
+                <wp:lineTo x="21499" y="15039"/>
+                <wp:lineTo x="21499" y="15011"/>
+                <wp:lineTo x="21499" y="14984"/>
+                <wp:lineTo x="21499" y="14956"/>
+                <wp:lineTo x="21499" y="14928"/>
+                <wp:lineTo x="21499" y="14900"/>
+                <wp:lineTo x="21499" y="14872"/>
+                <wp:lineTo x="21499" y="14845"/>
+                <wp:lineTo x="21499" y="14817"/>
+                <wp:lineTo x="21499" y="14789"/>
+                <wp:lineTo x="21499" y="14762"/>
+                <wp:lineTo x="21499" y="14735"/>
+                <wp:lineTo x="21499" y="14707"/>
+                <wp:lineTo x="21499" y="14679"/>
+                <wp:lineTo x="21499" y="14651"/>
+                <wp:lineTo x="21499" y="14624"/>
+                <wp:lineTo x="21499" y="14596"/>
+                <wp:lineTo x="21499" y="14568"/>
+                <wp:lineTo x="21499" y="14540"/>
+                <wp:lineTo x="21499" y="14513"/>
+                <wp:lineTo x="21499" y="14485"/>
+                <wp:lineTo x="21499" y="14457"/>
+                <wp:lineTo x="21499" y="14429"/>
+                <wp:lineTo x="21499" y="14402"/>
+                <wp:lineTo x="21499" y="14374"/>
+                <wp:lineTo x="21499" y="14347"/>
+                <wp:lineTo x="21499" y="14319"/>
+                <wp:lineTo x="21499" y="14291"/>
+                <wp:lineTo x="21499" y="14264"/>
+                <wp:lineTo x="21499" y="14236"/>
+                <wp:lineTo x="21499" y="14208"/>
+                <wp:lineTo x="21499" y="14180"/>
+                <wp:lineTo x="21499" y="14153"/>
+                <wp:lineTo x="21499" y="14125"/>
+                <wp:lineTo x="21499" y="14097"/>
+                <wp:lineTo x="21499" y="14069"/>
+                <wp:lineTo x="21499" y="14042"/>
+                <wp:lineTo x="21499" y="14014"/>
+                <wp:lineTo x="21499" y="13986"/>
+                <wp:lineTo x="21499" y="13958"/>
+                <wp:lineTo x="21499" y="13932"/>
+                <wp:lineTo x="21499" y="13904"/>
+                <wp:lineTo x="21499" y="13876"/>
+                <wp:lineTo x="21499" y="13848"/>
+                <wp:lineTo x="21499" y="13820"/>
+                <wp:lineTo x="21499" y="13793"/>
+                <wp:lineTo x="21499" y="13765"/>
+                <wp:lineTo x="21499" y="13737"/>
+                <wp:lineTo x="21499" y="13709"/>
+                <wp:lineTo x="21499" y="13682"/>
+                <wp:lineTo x="21499" y="13654"/>
+                <wp:lineTo x="21499" y="13626"/>
+                <wp:lineTo x="21499" y="13598"/>
+                <wp:lineTo x="21499" y="13571"/>
+                <wp:lineTo x="21499" y="13543"/>
+                <wp:lineTo x="21499" y="13516"/>
+                <wp:lineTo x="21499" y="13488"/>
+                <wp:lineTo x="21499" y="13461"/>
+                <wp:lineTo x="21499" y="13433"/>
+                <wp:lineTo x="21499" y="13405"/>
+                <wp:lineTo x="21499" y="13377"/>
+                <wp:lineTo x="21499" y="13350"/>
+                <wp:lineTo x="21499" y="13322"/>
+                <wp:lineTo x="21499" y="13294"/>
+                <wp:lineTo x="21499" y="13266"/>
+                <wp:lineTo x="21499" y="13238"/>
+                <wp:lineTo x="21499" y="13211"/>
+                <wp:lineTo x="21499" y="13183"/>
+                <wp:lineTo x="21499" y="13155"/>
+                <wp:lineTo x="21499" y="13127"/>
+                <wp:lineTo x="21499" y="13100"/>
+                <wp:lineTo x="21499" y="13073"/>
+                <wp:lineTo x="21499" y="13045"/>
+                <wp:lineTo x="21499" y="13017"/>
+                <wp:lineTo x="21499" y="12990"/>
+                <wp:lineTo x="21499" y="12962"/>
+                <wp:lineTo x="21499" y="12934"/>
+                <wp:lineTo x="21499" y="12906"/>
+                <wp:lineTo x="21499" y="12879"/>
+                <wp:lineTo x="21499" y="12851"/>
+                <wp:lineTo x="21499" y="12823"/>
+                <wp:lineTo x="21499" y="12795"/>
+                <wp:lineTo x="21499" y="12767"/>
+                <wp:lineTo x="21499" y="12740"/>
+                <wp:lineTo x="21499" y="12712"/>
+                <wp:lineTo x="21499" y="12684"/>
+                <wp:lineTo x="21499" y="12657"/>
+                <wp:lineTo x="21499" y="12630"/>
+                <wp:lineTo x="21499" y="12602"/>
+                <wp:lineTo x="21499" y="12574"/>
+                <wp:lineTo x="21499" y="12546"/>
+                <wp:lineTo x="21499" y="12519"/>
+                <wp:lineTo x="21499" y="12491"/>
+                <wp:lineTo x="21499" y="12463"/>
+                <wp:lineTo x="21499" y="12435"/>
+                <wp:lineTo x="21499" y="12408"/>
+                <wp:lineTo x="21499" y="12380"/>
+                <wp:lineTo x="21499" y="12352"/>
+                <wp:lineTo x="21499" y="12324"/>
+                <wp:lineTo x="21499" y="12296"/>
+                <wp:lineTo x="21499" y="12269"/>
+                <wp:lineTo x="21499" y="12242"/>
+                <wp:lineTo x="21499" y="12214"/>
+                <wp:lineTo x="21499" y="12186"/>
+                <wp:lineTo x="21499" y="12159"/>
+                <wp:lineTo x="21499" y="12131"/>
+                <wp:lineTo x="21499" y="12103"/>
+                <wp:lineTo x="21499" y="12075"/>
+                <wp:lineTo x="21499" y="12048"/>
+                <wp:lineTo x="21499" y="12020"/>
+                <wp:lineTo x="21499" y="11992"/>
+                <wp:lineTo x="21499" y="11964"/>
+                <wp:lineTo x="21499" y="11937"/>
+                <wp:lineTo x="21499" y="11909"/>
+                <wp:lineTo x="21499" y="11881"/>
+                <wp:lineTo x="21499" y="11853"/>
+                <wp:lineTo x="21499" y="11827"/>
+                <wp:lineTo x="21499" y="11799"/>
+                <wp:lineTo x="21499" y="11771"/>
+                <wp:lineTo x="21499" y="11743"/>
+                <wp:lineTo x="21499" y="11715"/>
+                <wp:lineTo x="21499" y="11688"/>
+                <wp:lineTo x="21499" y="11660"/>
+                <wp:lineTo x="21499" y="11632"/>
+                <wp:lineTo x="21499" y="11604"/>
+                <wp:lineTo x="21499" y="11577"/>
+                <wp:lineTo x="21499" y="11549"/>
+                <wp:lineTo x="21499" y="11521"/>
+                <wp:lineTo x="21499" y="11493"/>
+                <wp:lineTo x="21499" y="11466"/>
+                <wp:lineTo x="21499" y="11438"/>
+                <wp:lineTo x="21499" y="11410"/>
+                <wp:lineTo x="21499" y="11383"/>
+                <wp:lineTo x="21499" y="11356"/>
+                <wp:lineTo x="21499" y="11328"/>
+                <wp:lineTo x="21499" y="11300"/>
+                <wp:lineTo x="21499" y="11272"/>
+                <wp:lineTo x="21499" y="11244"/>
+                <wp:lineTo x="21499" y="11217"/>
+                <wp:lineTo x="21499" y="11189"/>
+                <wp:lineTo x="21499" y="11161"/>
+                <wp:lineTo x="21499" y="11133"/>
+                <wp:lineTo x="21499" y="11106"/>
+                <wp:lineTo x="21499" y="11078"/>
+                <wp:lineTo x="21499" y="11050"/>
+                <wp:lineTo x="21499" y="11022"/>
+                <wp:lineTo x="21499" y="10995"/>
+                <wp:lineTo x="21499" y="10968"/>
+                <wp:lineTo x="21499" y="10940"/>
+                <wp:lineTo x="21499" y="10912"/>
+                <wp:lineTo x="21499" y="10885"/>
+                <wp:lineTo x="21499" y="10857"/>
+                <wp:lineTo x="21499" y="10829"/>
+                <wp:lineTo x="21499" y="10801"/>
+                <wp:lineTo x="21499" y="10774"/>
+                <wp:lineTo x="21499" y="10746"/>
+                <wp:lineTo x="21499" y="10718"/>
+                <wp:lineTo x="21499" y="10690"/>
+                <wp:lineTo x="21499" y="10662"/>
+                <wp:lineTo x="21499" y="10635"/>
+                <wp:lineTo x="21499" y="10607"/>
+                <wp:lineTo x="21499" y="10579"/>
+                <wp:lineTo x="21499" y="10552"/>
+                <wp:lineTo x="21499" y="10525"/>
+                <wp:lineTo x="21499" y="10497"/>
+                <wp:lineTo x="21499" y="10469"/>
+                <wp:lineTo x="21499" y="10441"/>
+                <wp:lineTo x="21499" y="10414"/>
+                <wp:lineTo x="21499" y="10386"/>
+                <wp:lineTo x="21499" y="10358"/>
+                <wp:lineTo x="21499" y="10330"/>
+                <wp:lineTo x="21499" y="10303"/>
+                <wp:lineTo x="21499" y="10275"/>
+                <wp:lineTo x="21499" y="10247"/>
+                <wp:lineTo x="21499" y="10219"/>
+                <wp:lineTo x="21499" y="10191"/>
+                <wp:lineTo x="21499" y="10164"/>
+                <wp:lineTo x="21499" y="10137"/>
+                <wp:lineTo x="21499" y="10109"/>
+                <wp:lineTo x="21499" y="10081"/>
+                <wp:lineTo x="21499" y="10054"/>
+                <wp:lineTo x="21499" y="10026"/>
+                <wp:lineTo x="21499" y="9998"/>
+                <wp:lineTo x="21499" y="9970"/>
+                <wp:lineTo x="21499" y="9943"/>
+                <wp:lineTo x="21499" y="9915"/>
+                <wp:lineTo x="21499" y="9887"/>
+                <wp:lineTo x="21499" y="9859"/>
+                <wp:lineTo x="21499" y="9832"/>
+                <wp:lineTo x="21499" y="9804"/>
+                <wp:lineTo x="21499" y="9776"/>
+                <wp:lineTo x="21499" y="9748"/>
+                <wp:lineTo x="21499" y="9720"/>
+                <wp:lineTo x="21499" y="9694"/>
+                <wp:lineTo x="21499" y="9666"/>
+                <wp:lineTo x="21499" y="9638"/>
+                <wp:lineTo x="21499" y="9610"/>
+                <wp:lineTo x="21499" y="9583"/>
+                <wp:lineTo x="21499" y="9555"/>
+                <wp:lineTo x="21499" y="9527"/>
+                <wp:lineTo x="21499" y="9499"/>
+                <wp:lineTo x="21499" y="9472"/>
+                <wp:lineTo x="21499" y="9444"/>
+                <wp:lineTo x="21499" y="9416"/>
+                <wp:lineTo x="21499" y="9388"/>
+                <wp:lineTo x="21499" y="9361"/>
+                <wp:lineTo x="21499" y="9333"/>
+                <wp:lineTo x="21499" y="9305"/>
+                <wp:lineTo x="21499" y="9278"/>
+                <wp:lineTo x="21499" y="9251"/>
+                <wp:lineTo x="21499" y="9223"/>
+                <wp:lineTo x="21499" y="9195"/>
+                <wp:lineTo x="21499" y="9167"/>
+                <wp:lineTo x="21499" y="9139"/>
+                <wp:lineTo x="21499" y="9112"/>
+                <wp:lineTo x="21499" y="9084"/>
+                <wp:lineTo x="21499" y="9056"/>
+                <wp:lineTo x="21499" y="9028"/>
+                <wp:lineTo x="21499" y="9001"/>
+                <wp:lineTo x="21499" y="8973"/>
+                <wp:lineTo x="21499" y="8945"/>
+                <wp:lineTo x="21499" y="8917"/>
+                <wp:lineTo x="21499" y="8890"/>
+                <wp:lineTo x="21499" y="8863"/>
+                <wp:lineTo x="21499" y="8835"/>
+                <wp:lineTo x="21499" y="8807"/>
+                <wp:lineTo x="21499" y="8780"/>
+                <wp:lineTo x="21499" y="8752"/>
+                <wp:lineTo x="21499" y="8724"/>
+                <wp:lineTo x="21499" y="8696"/>
+                <wp:lineTo x="21499" y="8668"/>
+                <wp:lineTo x="21499" y="8641"/>
+                <wp:lineTo x="21499" y="8613"/>
+                <wp:lineTo x="21499" y="8585"/>
+                <wp:lineTo x="21499" y="8557"/>
+                <wp:lineTo x="21499" y="8530"/>
+                <wp:lineTo x="21499" y="8502"/>
+                <wp:lineTo x="21499" y="8474"/>
+                <wp:lineTo x="21499" y="8447"/>
+                <wp:lineTo x="21499" y="8420"/>
+                <wp:lineTo x="21499" y="8392"/>
+                <wp:lineTo x="21499" y="8364"/>
+                <wp:lineTo x="21499" y="8336"/>
+                <wp:lineTo x="21499" y="8309"/>
+                <wp:lineTo x="21499" y="8281"/>
+                <wp:lineTo x="21499" y="8253"/>
+                <wp:lineTo x="21499" y="8225"/>
+                <wp:lineTo x="21499" y="8197"/>
+                <wp:lineTo x="21499" y="8170"/>
+                <wp:lineTo x="21499" y="8142"/>
+                <wp:lineTo x="21499" y="8114"/>
+                <wp:lineTo x="21499" y="8086"/>
+                <wp:lineTo x="21499" y="8059"/>
+                <wp:lineTo x="21499" y="8031"/>
+                <wp:lineTo x="21499" y="8004"/>
+                <wp:lineTo x="21499" y="7976"/>
+                <wp:lineTo x="21499" y="7949"/>
+                <wp:lineTo x="21499" y="7921"/>
+                <wp:lineTo x="21499" y="7893"/>
+                <wp:lineTo x="21499" y="7865"/>
+                <wp:lineTo x="21499" y="7838"/>
+                <wp:lineTo x="21499" y="7810"/>
+                <wp:lineTo x="21499" y="7782"/>
+                <wp:lineTo x="21499" y="7754"/>
+                <wp:lineTo x="21499" y="7727"/>
+                <wp:lineTo x="21499" y="7699"/>
+                <wp:lineTo x="21499" y="7671"/>
+                <wp:lineTo x="21499" y="7643"/>
+                <wp:lineTo x="21499" y="7615"/>
+                <wp:lineTo x="21499" y="7589"/>
+                <wp:lineTo x="21499" y="7561"/>
+                <wp:lineTo x="21499" y="7533"/>
+                <wp:lineTo x="21499" y="7505"/>
+                <wp:lineTo x="21499" y="7478"/>
+                <wp:lineTo x="21499" y="7450"/>
+                <wp:lineTo x="21499" y="7422"/>
+                <wp:lineTo x="21499" y="7394"/>
+                <wp:lineTo x="21499" y="7367"/>
+                <wp:lineTo x="21499" y="7339"/>
+                <wp:lineTo x="21499" y="7311"/>
+                <wp:lineTo x="21499" y="7283"/>
+                <wp:lineTo x="21499" y="7256"/>
+                <wp:lineTo x="21499" y="7228"/>
+                <wp:lineTo x="21499" y="7200"/>
+                <wp:lineTo x="21499" y="7173"/>
+                <wp:lineTo x="21499" y="7145"/>
+                <wp:lineTo x="21499" y="7118"/>
+                <wp:lineTo x="21499" y="7090"/>
+                <wp:lineTo x="21499" y="7062"/>
+                <wp:lineTo x="21499" y="7034"/>
+                <wp:lineTo x="21499" y="7007"/>
+                <wp:lineTo x="21499" y="6979"/>
+                <wp:lineTo x="21499" y="6951"/>
+                <wp:lineTo x="21499" y="6923"/>
+                <wp:lineTo x="21499" y="6896"/>
+                <wp:lineTo x="21499" y="6868"/>
+                <wp:lineTo x="21499" y="6840"/>
+                <wp:lineTo x="21499" y="6812"/>
+                <wp:lineTo x="21499" y="6785"/>
+                <wp:lineTo x="21499" y="6758"/>
+                <wp:lineTo x="21499" y="6730"/>
+                <wp:lineTo x="21499" y="6702"/>
+                <wp:lineTo x="21499" y="6675"/>
+                <wp:lineTo x="21499" y="6647"/>
+                <wp:lineTo x="21499" y="6619"/>
+                <wp:lineTo x="21499" y="6591"/>
+                <wp:lineTo x="21499" y="6563"/>
+                <wp:lineTo x="21499" y="6536"/>
+                <wp:lineTo x="21499" y="6508"/>
+                <wp:lineTo x="21499" y="6480"/>
+                <wp:lineTo x="21499" y="6452"/>
+                <wp:lineTo x="21499" y="6425"/>
+                <wp:lineTo x="21499" y="6397"/>
+                <wp:lineTo x="21499" y="6369"/>
+                <wp:lineTo x="21499" y="6341"/>
+                <wp:lineTo x="21499" y="6315"/>
+                <wp:lineTo x="21499" y="6287"/>
+                <wp:lineTo x="21499" y="6259"/>
+                <wp:lineTo x="21499" y="6231"/>
+                <wp:lineTo x="21499" y="6204"/>
+                <wp:lineTo x="21499" y="6176"/>
+                <wp:lineTo x="21499" y="6148"/>
+                <wp:lineTo x="21499" y="6120"/>
+                <wp:lineTo x="21499" y="6092"/>
+                <wp:lineTo x="21499" y="6065"/>
+                <wp:lineTo x="21499" y="6037"/>
+                <wp:lineTo x="21499" y="6009"/>
+                <wp:lineTo x="21499" y="5981"/>
+                <wp:lineTo x="21499" y="5954"/>
+                <wp:lineTo x="21499" y="5926"/>
+                <wp:lineTo x="21499" y="5899"/>
+                <wp:lineTo x="21499" y="5871"/>
+                <wp:lineTo x="21499" y="5844"/>
+                <wp:lineTo x="21499" y="5816"/>
+                <wp:lineTo x="21499" y="5788"/>
+                <wp:lineTo x="21499" y="5760"/>
+                <wp:lineTo x="21499" y="5733"/>
+                <wp:lineTo x="21499" y="5705"/>
+                <wp:lineTo x="21499" y="5677"/>
+                <wp:lineTo x="21499" y="5649"/>
+                <wp:lineTo x="21499" y="5621"/>
+                <wp:lineTo x="21499" y="5594"/>
+                <wp:lineTo x="21499" y="5566"/>
+                <wp:lineTo x="21499" y="5538"/>
+                <wp:lineTo x="21499" y="5510"/>
+                <wp:lineTo x="21499" y="5484"/>
+                <wp:lineTo x="21499" y="5456"/>
+                <wp:lineTo x="21499" y="5428"/>
+                <wp:lineTo x="21499" y="5400"/>
+                <wp:lineTo x="21499" y="5373"/>
+                <wp:lineTo x="21499" y="5345"/>
+                <wp:lineTo x="21499" y="5317"/>
+                <wp:lineTo x="21499" y="5289"/>
+                <wp:lineTo x="21499" y="5262"/>
+                <wp:lineTo x="21499" y="5234"/>
+                <wp:lineTo x="21499" y="5206"/>
+                <wp:lineTo x="21499" y="5178"/>
+                <wp:lineTo x="21499" y="5151"/>
+                <wp:lineTo x="21499" y="5123"/>
+                <wp:lineTo x="21499" y="5095"/>
+                <wp:lineTo x="21499" y="5068"/>
+                <wp:lineTo x="21499" y="5040"/>
+                <wp:lineTo x="21499" y="5013"/>
+                <wp:lineTo x="21499" y="4985"/>
+                <wp:lineTo x="21499" y="4957"/>
+                <wp:lineTo x="21499" y="4929"/>
+                <wp:lineTo x="21499" y="4902"/>
+                <wp:lineTo x="21499" y="4874"/>
+                <wp:lineTo x="21499" y="4846"/>
+                <wp:lineTo x="21499" y="4818"/>
+                <wp:lineTo x="21499" y="4791"/>
+                <wp:lineTo x="21499" y="4763"/>
+                <wp:lineTo x="21499" y="4735"/>
+                <wp:lineTo x="21499" y="4707"/>
+                <wp:lineTo x="21499" y="4680"/>
+                <wp:lineTo x="21499" y="4652"/>
+                <wp:lineTo x="21499" y="4625"/>
+                <wp:lineTo x="21499" y="4597"/>
+                <wp:lineTo x="21499" y="4569"/>
+                <wp:lineTo x="21499" y="4542"/>
+                <wp:lineTo x="21499" y="4514"/>
+                <wp:lineTo x="21499" y="4486"/>
+                <wp:lineTo x="21499" y="4458"/>
+                <wp:lineTo x="21499" y="4431"/>
+                <wp:lineTo x="21499" y="4403"/>
+                <wp:lineTo x="21499" y="4375"/>
+                <wp:lineTo x="21499" y="4347"/>
+                <wp:lineTo x="21499" y="4320"/>
+                <wp:lineTo x="21499" y="4292"/>
+                <wp:lineTo x="21499" y="4264"/>
+                <wp:lineTo x="21499" y="4236"/>
+                <wp:lineTo x="21499" y="4210"/>
+                <wp:lineTo x="21499" y="4182"/>
+                <wp:lineTo x="21499" y="4154"/>
+                <wp:lineTo x="21499" y="4126"/>
+                <wp:lineTo x="21499" y="4098"/>
+                <wp:lineTo x="21499" y="4071"/>
+                <wp:lineTo x="21499" y="4043"/>
+                <wp:lineTo x="21499" y="4015"/>
+                <wp:lineTo x="21499" y="3987"/>
+                <wp:lineTo x="21499" y="3960"/>
+                <wp:lineTo x="21499" y="3932"/>
+                <wp:lineTo x="21499" y="3904"/>
+                <wp:lineTo x="21499" y="3876"/>
+                <wp:lineTo x="21499" y="3849"/>
+                <wp:lineTo x="21499" y="3821"/>
+                <wp:lineTo x="21499" y="3794"/>
+                <wp:lineTo x="21499" y="3766"/>
+                <wp:lineTo x="21499" y="3739"/>
+                <wp:lineTo x="21499" y="3711"/>
+                <wp:lineTo x="21499" y="3683"/>
+                <wp:lineTo x="21499" y="3655"/>
+                <wp:lineTo x="21499" y="3628"/>
+                <wp:lineTo x="21499" y="3600"/>
+                <wp:lineTo x="21499" y="3572"/>
+                <wp:lineTo x="21499" y="3544"/>
+                <wp:lineTo x="21499" y="3516"/>
+                <wp:lineTo x="21499" y="3489"/>
+                <wp:lineTo x="21499" y="3461"/>
+                <wp:lineTo x="21499" y="3433"/>
+                <wp:lineTo x="21499" y="3405"/>
+                <wp:lineTo x="21499" y="3379"/>
+                <wp:lineTo x="21499" y="3351"/>
+                <wp:lineTo x="21499" y="3323"/>
+                <wp:lineTo x="21499" y="3295"/>
+                <wp:lineTo x="21499" y="3268"/>
+                <wp:lineTo x="21499" y="3240"/>
+                <wp:lineTo x="21499" y="3212"/>
+                <wp:lineTo x="21499" y="3184"/>
+                <wp:lineTo x="21499" y="3157"/>
+                <wp:lineTo x="21499" y="3129"/>
+                <wp:lineTo x="21499" y="3101"/>
+                <wp:lineTo x="21499" y="3073"/>
+                <wp:lineTo x="21499" y="3045"/>
+                <wp:lineTo x="21499" y="3018"/>
+                <wp:lineTo x="21499" y="2990"/>
+                <wp:lineTo x="21499" y="2962"/>
+                <wp:lineTo x="21499" y="2935"/>
+                <wp:lineTo x="21499" y="2908"/>
+                <wp:lineTo x="21499" y="2880"/>
+                <wp:lineTo x="21499" y="2852"/>
+                <wp:lineTo x="21499" y="2824"/>
+                <wp:lineTo x="21499" y="2797"/>
+                <wp:lineTo x="21499" y="2769"/>
+                <wp:lineTo x="21499" y="2741"/>
+                <wp:lineTo x="21499" y="2713"/>
+                <wp:lineTo x="21499" y="2686"/>
+                <wp:lineTo x="21499" y="2658"/>
+                <wp:lineTo x="21499" y="2630"/>
+                <wp:lineTo x="21499" y="2602"/>
+                <wp:lineTo x="21499" y="2575"/>
+                <wp:lineTo x="21499" y="2547"/>
+                <wp:lineTo x="21499" y="2520"/>
+                <wp:lineTo x="21499" y="2492"/>
+                <wp:lineTo x="21499" y="2464"/>
+                <wp:lineTo x="21499" y="2437"/>
+                <wp:lineTo x="21499" y="2409"/>
+                <wp:lineTo x="21499" y="2381"/>
+                <wp:lineTo x="21499" y="2353"/>
+                <wp:lineTo x="21499" y="2326"/>
+                <wp:lineTo x="21499" y="2298"/>
+                <wp:lineTo x="21499" y="2270"/>
+                <wp:lineTo x="21499" y="2242"/>
+                <wp:lineTo x="21499" y="2215"/>
+                <wp:lineTo x="21499" y="2187"/>
+                <wp:lineTo x="21499" y="2159"/>
+                <wp:lineTo x="21499" y="2131"/>
+                <wp:lineTo x="21499" y="2105"/>
+                <wp:lineTo x="21499" y="2077"/>
+                <wp:lineTo x="21499" y="2049"/>
+                <wp:lineTo x="21499" y="2021"/>
+                <wp:lineTo x="21499" y="1993"/>
+                <wp:lineTo x="21499" y="1966"/>
+                <wp:lineTo x="21499" y="1938"/>
+                <wp:lineTo x="21499" y="1910"/>
+                <wp:lineTo x="21499" y="1882"/>
+                <wp:lineTo x="21499" y="1855"/>
+                <wp:lineTo x="21499" y="1827"/>
+                <wp:lineTo x="21499" y="1799"/>
+                <wp:lineTo x="21499" y="1771"/>
+                <wp:lineTo x="21499" y="1744"/>
+                <wp:lineTo x="21499" y="1716"/>
+                <wp:lineTo x="21499" y="1689"/>
+                <wp:lineTo x="21499" y="1661"/>
+                <wp:lineTo x="21499" y="1634"/>
+                <wp:lineTo x="21499" y="1606"/>
+                <wp:lineTo x="21499" y="1578"/>
+                <wp:lineTo x="21499" y="1550"/>
+                <wp:lineTo x="21499" y="1522"/>
+                <wp:lineTo x="21499" y="1495"/>
+                <wp:lineTo x="21499" y="1467"/>
+                <wp:lineTo x="21499" y="1439"/>
+                <wp:lineTo x="21499" y="1411"/>
+                <wp:lineTo x="21499" y="1384"/>
+                <wp:lineTo x="21499" y="1356"/>
+                <wp:lineTo x="21499" y="1328"/>
+                <wp:lineTo x="21499" y="1300"/>
+                <wp:lineTo x="21499" y="1273"/>
+                <wp:lineTo x="21499" y="1246"/>
+                <wp:lineTo x="21499" y="1218"/>
+                <wp:lineTo x="21499" y="1190"/>
+                <wp:lineTo x="21499" y="1163"/>
+                <wp:lineTo x="21499" y="1135"/>
+                <wp:lineTo x="21499" y="1107"/>
+                <wp:lineTo x="21499" y="1079"/>
+                <wp:lineTo x="21499" y="1052"/>
+                <wp:lineTo x="21499" y="1024"/>
+                <wp:lineTo x="21499" y="996"/>
+                <wp:lineTo x="21499" y="968"/>
+                <wp:lineTo x="21499" y="940"/>
+                <wp:lineTo x="21499" y="913"/>
+                <wp:lineTo x="21499" y="885"/>
+                <wp:lineTo x="21499" y="857"/>
+                <wp:lineTo x="21499" y="830"/>
+                <wp:lineTo x="21499" y="803"/>
+                <wp:lineTo x="21499" y="775"/>
+                <wp:lineTo x="21499" y="747"/>
+                <wp:lineTo x="21499" y="719"/>
+                <wp:lineTo x="21499" y="692"/>
+                <wp:lineTo x="21499" y="664"/>
+                <wp:lineTo x="21499" y="636"/>
+                <wp:lineTo x="21499" y="608"/>
+                <wp:lineTo x="21499" y="581"/>
+                <wp:lineTo x="21499" y="553"/>
+                <wp:lineTo x="21499" y="525"/>
+                <wp:lineTo x="21499" y="497"/>
+                <wp:lineTo x="21499" y="469"/>
+                <wp:lineTo x="21499" y="442"/>
+                <wp:lineTo x="21499" y="415"/>
+                <wp:lineTo x="21499" y="387"/>
+                <wp:lineTo x="21499" y="359"/>
+                <wp:lineTo x="21499" y="332"/>
+                <wp:lineTo x="21499" y="304"/>
+                <wp:lineTo x="21499" y="276"/>
+                <wp:lineTo x="21499" y="248"/>
+                <wp:lineTo x="21499" y="221"/>
+                <wp:lineTo x="21499" y="193"/>
+                <wp:lineTo x="21499" y="165"/>
+                <wp:lineTo x="21499" y="137"/>
+                <wp:lineTo x="21499" y="110"/>
+                <wp:lineTo x="21499" y="82"/>
+                <wp:lineTo x="21499" y="54"/>
+                <wp:lineTo x="21499" y="26"/>
+                <wp:lineTo x="-2" y="26"/>
               </wp:wrapPolygon>
             </wp:wrapThrough>
             <wp:docPr id="5" name="Image3" descr=""/>
@@ -3267,7 +3284,14 @@
           <w:b/>
           <w:bCs/>
         </w:rPr>
-        <w:t>4. Secondary Features</w:t>
+        <w:t>4. Secondary</w:t>
+      </w:r>
+      <w:r>
+        <w:rPr>
+          <w:b/>
+          <w:bCs/>
+        </w:rPr>
+        <w:t xml:space="preserve"> Features</w:t>
       </w:r>
     </w:p>
     <w:p>
@@ -3496,10 +3520,7 @@
         </w:rPr>
       </w:pPr>
       <w:r>
-        <w:rPr>
-          <w:b/>
-          <w:bCs/>
-        </w:rPr>
+        <w:rPr/>
       </w:r>
     </w:p>
     <w:p>
@@ -3517,14 +3538,16 @@
         </w:rPr>
         <w:t xml:space="preserve">Link for the Goole Drive Folder: </w:t>
       </w:r>
-      <w:r>
-        <w:rPr>
-          <w:rStyle w:val="InternetLink"/>
-          <w:b w:val="false"/>
-          <w:bCs w:val="false"/>
-        </w:rPr>
-        <w:t>https://drive.google.com/file/d/1k9XlmEbeotKLGxzGFjNVSLBOqrWByGXR/view?usp=sharing</w:t>
-      </w:r>
+      <w:hyperlink r:id="rId10">
+        <w:r>
+          <w:rPr>
+            <w:rStyle w:val="InternetLink"/>
+            <w:b w:val="false"/>
+            <w:bCs w:val="false"/>
+          </w:rPr>
+          <w:t>https://drive.google.com/drive/folders/13xg2-5PFV-lJ56Or4S2h2b_LM7hSEL-u?usp=sharing</w:t>
+        </w:r>
+      </w:hyperlink>
     </w:p>
     <w:p>
       <w:pPr>
@@ -3556,7 +3579,7 @@
         </w:rPr>
         <w:t xml:space="preserve">Link for the Youtube Video: </w:t>
       </w:r>
-      <w:hyperlink r:id="rId10">
+      <w:hyperlink r:id="rId11">
         <w:r>
           <w:rPr>
             <w:rStyle w:val="InternetLink"/>
@@ -3595,7 +3618,6 @@
           <w:b w:val="false"/>
           <w:bCs w:val="false"/>
         </w:rPr>
-        <w:t>Also, the files have been attached in the .zip file uploaded in AulaGlobal.</w:t>
       </w:r>
       <w:r>
         <w:br w:type="page"/>
@@ -3609,240 +3631,175 @@
           <w:bCs/>
         </w:rPr>
       </w:pPr>
-      <w:bookmarkStart w:id="14" w:name="__RefHeading___Toc284_1745410332"/>
+      <w:bookmarkStart w:id="14" w:name="__RefHeading___Toc877_4103440830"/>
       <w:bookmarkEnd w:id="14"/>
       <w:r>
         <w:rPr>
           <w:b/>
           <w:bCs/>
         </w:rPr>
-        <w:t>6. Things to Notice When Running the App</w:t>
-      </w:r>
-    </w:p>
-    <w:p>
-      <w:pPr>
-        <w:pStyle w:val="Normal"/>
-        <w:rPr>
-          <w:b w:val="false"/>
-          <w:bCs w:val="false"/>
-        </w:rPr>
-      </w:pPr>
-      <w:r>
-        <w:rPr>
-          <w:b w:val="false"/>
-          <w:bCs w:val="false"/>
-        </w:rPr>
-      </w:r>
-    </w:p>
-    <w:p>
-      <w:pPr>
-        <w:pStyle w:val="Normal"/>
-        <w:rPr>
-          <w:b w:val="false"/>
-          <w:bCs w:val="false"/>
-        </w:rPr>
-      </w:pPr>
-      <w:r>
-        <w:rPr>
-          <w:b w:val="false"/>
-          <w:bCs w:val="false"/>
-        </w:rPr>
-        <w:t>For the Google Sign In, it is best to use a Linux PC. We have identified that the Google Sign In does not work in Windows Emulators as the test we are using block ips that are not localhost coming from linux. However, we have tried with Linux emulators and physical Android devices and they work without a problem.</w:t>
-      </w:r>
-    </w:p>
-    <w:p>
-      <w:pPr>
-        <w:pStyle w:val="Normal"/>
-        <w:rPr>
-          <w:b w:val="false"/>
-          <w:bCs w:val="false"/>
-        </w:rPr>
-      </w:pPr>
-      <w:r>
-        <w:rPr>
-          <w:b w:val="false"/>
-          <w:bCs w:val="false"/>
-        </w:rPr>
-      </w:r>
-    </w:p>
-    <w:p>
-      <w:pPr>
-        <w:pStyle w:val="Normal"/>
-        <w:rPr>
-          <w:b w:val="false"/>
-          <w:bCs w:val="false"/>
-        </w:rPr>
-      </w:pPr>
-      <w:r>
-        <w:rPr>
-          <w:b w:val="false"/>
-          <w:bCs w:val="false"/>
-        </w:rPr>
-        <w:t>Note that if you are using a Windows emulator, you can still run it with the Annoymous button so you create a temprary account.</w:t>
-      </w:r>
-    </w:p>
-    <w:p>
-      <w:pPr>
-        <w:pStyle w:val="Normal"/>
-        <w:rPr>
-          <w:b w:val="false"/>
-          <w:bCs w:val="false"/>
-        </w:rPr>
-      </w:pPr>
-      <w:r>
-        <w:rPr>
-          <w:b w:val="false"/>
-          <w:bCs w:val="false"/>
-        </w:rPr>
-      </w:r>
-    </w:p>
-    <w:p>
-      <w:pPr>
-        <w:pStyle w:val="Normal"/>
-        <w:rPr>
-          <w:b w:val="false"/>
-          <w:bCs w:val="false"/>
-        </w:rPr>
-      </w:pPr>
-      <w:r>
-        <w:rPr>
-          <w:b w:val="false"/>
-          <w:bCs w:val="false"/>
-        </w:rPr>
-        <w:t xml:space="preserve">If you want to simulate the tracking feature, make sure to use the route feature in the location settings of the emulator. There you can put a route and simulate that you are moving. </w:t>
-      </w:r>
-      <w:r>
-        <w:br w:type="page"/>
-      </w:r>
-    </w:p>
-    <w:p>
-      <w:pPr>
-        <w:pStyle w:val="Heading1"/>
+        <w:t xml:space="preserve">6. </w:t>
+      </w:r>
+      <w:r>
         <w:rPr>
           <w:b/>
           <w:bCs/>
         </w:rPr>
-      </w:pPr>
-      <w:bookmarkStart w:id="15" w:name="__RefHeading___Toc877_4103440830"/>
-      <w:bookmarkEnd w:id="15"/>
-      <w:r>
+        <w:t>Summary And Outlook</w:t>
+      </w:r>
+    </w:p>
+    <w:p>
+      <w:pPr>
+        <w:pStyle w:val="Normal"/>
+        <w:rPr>
+          <w:b w:val="false"/>
+          <w:bCs w:val="false"/>
+        </w:rPr>
+      </w:pPr>
+      <w:r>
+        <w:rPr>
+          <w:b w:val="false"/>
+          <w:bCs w:val="false"/>
+        </w:rPr>
+      </w:r>
+    </w:p>
+    <w:p>
+      <w:pPr>
+        <w:pStyle w:val="Normal"/>
+        <w:rPr>
+          <w:b w:val="false"/>
+          <w:bCs w:val="false"/>
+        </w:rPr>
+      </w:pPr>
+      <w:r>
+        <w:rPr>
+          <w:b w:val="false"/>
+          <w:bCs w:val="false"/>
+        </w:rPr>
+        <w:t>All in all, we were able to successfully create an android app from scratch that people can use</w:t>
+      </w:r>
+      <w:r>
+        <w:rPr>
+          <w:b w:val="false"/>
+          <w:bCs w:val="false"/>
+        </w:rPr>
+        <w:t xml:space="preserve">. With a focus on user authentication, database management, real-time tracking, and weather integration, the app provides a comprehensive experience for fitness enthusiasts. Through collaboration and effective use of tools like Firebase, Google Maps API, and third-party libraries, </w:t>
+      </w:r>
+      <w:r>
+        <w:rPr>
+          <w:b w:val="false"/>
+          <w:bCs w:val="false"/>
+        </w:rPr>
+        <w:t>we were able to</w:t>
+      </w:r>
+      <w:r>
+        <w:rPr>
+          <w:b w:val="false"/>
+          <w:bCs w:val="false"/>
+        </w:rPr>
+        <w:t xml:space="preserve"> achieve a balanced workload and smooth integration of features. The app enables users to track their routes, view real-time weather updates, and analyze their workout sessions efficiently.</w:t>
+      </w:r>
+    </w:p>
+    <w:p>
+      <w:pPr>
+        <w:pStyle w:val="Normal"/>
+        <w:rPr>
+          <w:b w:val="false"/>
+          <w:bCs w:val="false"/>
+        </w:rPr>
+      </w:pPr>
+      <w:r>
+        <w:rPr>
+          <w:b w:val="false"/>
+          <w:bCs w:val="false"/>
+        </w:rPr>
+      </w:r>
+    </w:p>
+    <w:p>
+      <w:pPr>
+        <w:pStyle w:val="Normal"/>
+        <w:rPr>
+          <w:b w:val="false"/>
+          <w:bCs w:val="false"/>
+        </w:rPr>
+      </w:pPr>
+      <w:r>
+        <w:rPr>
+          <w:b w:val="false"/>
+          <w:bCs w:val="false"/>
+        </w:rPr>
+      </w:r>
+    </w:p>
+    <w:p>
+      <w:pPr>
+        <w:pStyle w:val="Normal"/>
+        <w:rPr>
+          <w:b w:val="false"/>
+          <w:bCs w:val="false"/>
+        </w:rPr>
+      </w:pPr>
+      <w:r>
+        <w:rPr>
+          <w:b w:val="false"/>
+          <w:bCs w:val="false"/>
+        </w:rPr>
+        <w:t xml:space="preserve">Looking ahead, </w:t>
+      </w:r>
+      <w:r>
+        <w:rPr>
+          <w:b w:val="false"/>
+          <w:bCs w:val="false"/>
+        </w:rPr>
+        <w:t xml:space="preserve">we think of </w:t>
+      </w:r>
+      <w:r>
+        <w:rPr>
+          <w:b w:val="false"/>
+          <w:bCs w:val="false"/>
+        </w:rPr>
+        <w:t xml:space="preserve">expanding the app's capabilities to enhance user experience further. Future plans involve refining the user interface for better accessibility, optimizing performance to reduce battery consumption during tracking, and adding more features like social sharing, </w:t>
+      </w:r>
+      <w:r>
+        <w:rPr>
+          <w:b w:val="false"/>
+          <w:bCs w:val="false"/>
+        </w:rPr>
+        <w:t>leaderboards, and</w:t>
+      </w:r>
+      <w:r>
+        <w:rPr>
+          <w:b w:val="false"/>
+          <w:bCs w:val="false"/>
+        </w:rPr>
+        <w:t xml:space="preserve"> personalized training insights.</w:t>
+      </w:r>
+      <w:r>
+        <w:br w:type="page"/>
+      </w:r>
+    </w:p>
+    <w:p>
+      <w:pPr>
+        <w:pStyle w:val="Heading1"/>
         <w:rPr>
           <w:b/>
           <w:bCs/>
         </w:rPr>
-        <w:t>7</w:t>
-      </w:r>
+      </w:pPr>
+      <w:bookmarkStart w:id="15" w:name="__RefHeading___Toc879_4103440830"/>
+      <w:bookmarkEnd w:id="15"/>
       <w:r>
         <w:rPr>
           <w:b/>
           <w:bCs/>
         </w:rPr>
-        <w:t>. Summary And Outlook</w:t>
-      </w:r>
-    </w:p>
-    <w:p>
-      <w:pPr>
-        <w:pStyle w:val="Normal"/>
-        <w:rPr>
-          <w:b w:val="false"/>
-          <w:bCs w:val="false"/>
-        </w:rPr>
-      </w:pPr>
-      <w:r>
-        <w:rPr>
-          <w:b w:val="false"/>
-          <w:bCs w:val="false"/>
-        </w:rPr>
-      </w:r>
-    </w:p>
-    <w:p>
-      <w:pPr>
-        <w:pStyle w:val="Normal"/>
-        <w:rPr>
-          <w:b w:val="false"/>
-          <w:bCs w:val="false"/>
-        </w:rPr>
-      </w:pPr>
-      <w:r>
-        <w:rPr>
-          <w:b w:val="false"/>
-          <w:bCs w:val="false"/>
-        </w:rPr>
-        <w:t>All in all, we were able to successfully create an android app from scratch that people can use. With a focus on user authentication, database management, real-time tracking, and weather integration, the app provides a comprehensive experience for fitness enthusiasts. Through collaboration and effective use of tools like Firebase, Google Maps API, and third-party libraries, we were able to achieve a balanced workload and smooth integration of features. The app enables users to track their routes, view real-time weather updates, and analyze their workout sessions efficiently.</w:t>
-      </w:r>
-    </w:p>
-    <w:p>
-      <w:pPr>
-        <w:pStyle w:val="Normal"/>
-        <w:rPr>
-          <w:b w:val="false"/>
-          <w:bCs w:val="false"/>
-        </w:rPr>
-      </w:pPr>
-      <w:r>
-        <w:rPr>
-          <w:b w:val="false"/>
-          <w:bCs w:val="false"/>
-        </w:rPr>
-      </w:r>
-    </w:p>
-    <w:p>
-      <w:pPr>
-        <w:pStyle w:val="Normal"/>
-        <w:rPr>
-          <w:b w:val="false"/>
-          <w:bCs w:val="false"/>
-        </w:rPr>
-      </w:pPr>
-      <w:r>
-        <w:rPr>
-          <w:b w:val="false"/>
-          <w:bCs w:val="false"/>
-        </w:rPr>
-      </w:r>
-    </w:p>
-    <w:p>
-      <w:pPr>
-        <w:pStyle w:val="Normal"/>
-        <w:rPr>
-          <w:b w:val="false"/>
-          <w:bCs w:val="false"/>
-        </w:rPr>
-      </w:pPr>
-      <w:r>
-        <w:rPr>
-          <w:b w:val="false"/>
-          <w:bCs w:val="false"/>
-        </w:rPr>
-        <w:t>Looking ahead, we think of expanding the app's capabilities to enhance user experience further. Future plans involve refining the user interface for better accessibility, optimizing performance to reduce battery consumption during tracking, and adding more features like social sharing, leaderboards, and personalized training insights.</w:t>
-      </w:r>
-      <w:r>
-        <w:br w:type="page"/>
-      </w:r>
-    </w:p>
-    <w:p>
-      <w:pPr>
-        <w:pStyle w:val="Heading1"/>
+        <w:t xml:space="preserve">7. </w:t>
+      </w:r>
+      <w:r>
         <w:rPr>
           <w:b/>
           <w:bCs/>
         </w:rPr>
-      </w:pPr>
-      <w:bookmarkStart w:id="16" w:name="__RefHeading___Toc879_4103440830"/>
-      <w:bookmarkEnd w:id="16"/>
-      <w:r>
-        <w:rPr>
-          <w:b/>
-          <w:bCs/>
-        </w:rPr>
-        <w:t>9</w:t>
-      </w:r>
-      <w:r>
-        <w:rPr>
-          <w:b/>
-          <w:bCs/>
-        </w:rPr>
-        <w:t>. References</w:t>
+        <w:t>References</w:t>
       </w:r>
     </w:p>
     <w:p>
@@ -3876,14 +3833,16 @@
         </w:rPr>
         <w:t xml:space="preserve">Firebase Documentation: </w:t>
       </w:r>
-      <w:r>
-        <w:rPr>
-          <w:rStyle w:val="InternetLink"/>
-          <w:b w:val="false"/>
-          <w:bCs w:val="false"/>
-        </w:rPr>
-        <w:t>https://firebase.google.com/docs</w:t>
-      </w:r>
+      <w:hyperlink r:id="rId13">
+        <w:r>
+          <w:rPr>
+            <w:rStyle w:val="InternetLink"/>
+            <w:b w:val="false"/>
+            <w:bCs w:val="false"/>
+          </w:rPr>
+          <w:t>https://firebase.google.com/docs</w:t>
+        </w:r>
+      </w:hyperlink>
     </w:p>
     <w:p>
       <w:pPr>
@@ -3898,12 +3857,14 @@
         <w:rPr/>
         <w:t xml:space="preserve">Google Maps Platform Documentation: </w:t>
       </w:r>
-      <w:r>
-        <w:rPr>
-          <w:rStyle w:val="InternetLink"/>
-        </w:rPr>
-        <w:t>https://developers.google.com/maps/documentation</w:t>
-      </w:r>
+      <w:hyperlink r:id="rId15">
+        <w:r>
+          <w:rPr>
+            <w:rStyle w:val="InternetLink"/>
+          </w:rPr>
+          <w:t>https://developers.google.com/maps/documentation</w:t>
+        </w:r>
+      </w:hyperlink>
     </w:p>
     <w:p>
       <w:pPr>
@@ -3918,12 +3879,14 @@
         <w:rPr/>
         <w:t xml:space="preserve">OpenWeatherAPI Documentation: </w:t>
       </w:r>
-      <w:r>
-        <w:rPr>
-          <w:rStyle w:val="InternetLink"/>
-        </w:rPr>
-        <w:t>https://openweathermap.org/api</w:t>
-      </w:r>
+      <w:hyperlink r:id="rId17">
+        <w:r>
+          <w:rPr>
+            <w:rStyle w:val="InternetLink"/>
+          </w:rPr>
+          <w:t>https://openweathermap.org/api</w:t>
+        </w:r>
+      </w:hyperlink>
     </w:p>
     <w:p>
       <w:pPr>
@@ -3938,12 +3901,14 @@
         <w:rPr/>
         <w:t xml:space="preserve">Retrofit Documentation: </w:t>
       </w:r>
-      <w:r>
-        <w:rPr>
-          <w:rStyle w:val="InternetLink"/>
-        </w:rPr>
-        <w:t>https://square.github.io/retrofit/</w:t>
-      </w:r>
+      <w:hyperlink r:id="rId19">
+        <w:r>
+          <w:rPr>
+            <w:rStyle w:val="InternetLink"/>
+          </w:rPr>
+          <w:t>https://square.github.io/retrofit/</w:t>
+        </w:r>
+      </w:hyperlink>
     </w:p>
     <w:p>
       <w:pPr>
@@ -3958,12 +3923,14 @@
         <w:rPr/>
         <w:t xml:space="preserve">Picasso Library Documentation: </w:t>
       </w:r>
-      <w:r>
-        <w:rPr>
-          <w:rStyle w:val="InternetLink"/>
-        </w:rPr>
-        <w:t>https://square.github.io/picasso/</w:t>
-      </w:r>
+      <w:hyperlink r:id="rId21">
+        <w:r>
+          <w:rPr>
+            <w:rStyle w:val="InternetLink"/>
+          </w:rPr>
+          <w:t>https://square.github.io/picasso/</w:t>
+        </w:r>
+      </w:hyperlink>
     </w:p>
     <w:p>
       <w:pPr>
@@ -3981,7 +3948,7 @@
       </w:r>
     </w:p>
     <w:sectPr>
-      <w:footerReference w:type="default" r:id="rId11"/>
+      <w:footerReference w:type="default" r:id="rId22"/>
       <w:type w:val="nextPage"/>
       <w:pgSz w:w="11906" w:h="16838"/>
       <w:pgMar w:left="1440" w:right="1440" w:gutter="0" w:header="0" w:top="1440" w:footer="720" w:bottom="1440"/>
@@ -4016,7 +3983,7 @@
     </w:r>
     <w:r>
       <w:rPr/>
-      <w:t>11</w:t>
+      <w:t>10</w:t>
     </w:r>
     <w:r>
       <w:rPr/>

</xml_diff>